<commit_message>
adds some introduction. starts the second section
</commit_message>
<xml_diff>
--- a/elk.docx
+++ b/elk.docx
@@ -261,12 +261,30 @@
         <w:t>,</w:t>
       </w:r>
       <w:r>
-        <w:t xml:space="preserve"> and scalability. In the current work, we attempt to deploy such a stack on a server within out department, which will be used for ingesting, parsing and finally analyzing logs coming from multiple clusters. By analyzing the overall performance of each machine that is under continuous monitorization, we can provide immediate support in case of any issues that might occur</w:t>
+        <w:t xml:space="preserve"> and scalability. In the current work, we attempt to deploy such a stack on a server within </w:t>
+      </w:r>
+      <w:r>
+        <w:t>our</w:t>
+      </w:r>
+      <w:r>
+        <w:t xml:space="preserve"> department, which will be used for ingesting, parsing</w:t>
       </w:r>
       <w:r>
         <w:t>,</w:t>
       </w:r>
       <w:r>
+        <w:t xml:space="preserve"> and finally analyzing logs coming from multiple clusters. By analyzing the overall performance of each machine that is under continuous </w:t>
+      </w:r>
+      <w:r>
+        <w:t>monitoring</w:t>
+      </w:r>
+      <w:r>
+        <w:t>, we can provide immediate support in case of any issues that might occur</w:t>
+      </w:r>
+      <w:r>
+        <w:t>,</w:t>
+      </w:r>
+      <w:r>
         <w:t xml:space="preserve"> and more importantly, we can improve the computing power of </w:t>
       </w:r>
       <w:r>
@@ -285,7 +303,13 @@
         <w:t>anagement</w:t>
       </w:r>
       <w:r>
-        <w:t>, networking and other specific features</w:t>
+        <w:t>, networking</w:t>
+      </w:r>
+      <w:r>
+        <w:t>,</w:t>
+      </w:r>
+      <w:r>
+        <w:t xml:space="preserve"> and other specific features</w:t>
       </w:r>
       <w:r>
         <w:t>.</w:t>
@@ -328,90 +352,297 @@
     </w:p>
     <w:p>
       <w:pPr>
-        <w:pStyle w:val="Heading1"/>
-        <w:rPr>
-          <w:noProof w:val="0"/>
-        </w:rPr>
-      </w:pPr>
-      <w:r>
-        <w:rPr>
-          <w:noProof w:val="0"/>
-        </w:rPr>
-        <w:t>Introduction</w:t>
-      </w:r>
+        <w:pStyle w:val="Keywords"/>
+      </w:pPr>
     </w:p>
     <w:p>
       <w:pPr>
-        <w:pStyle w:val="BodyText"/>
-        <w:rPr>
-          <w:lang w:val="en-US"/>
-        </w:rPr>
-      </w:pPr>
-      <w:r>
-        <w:rPr>
-          <w:lang w:val="en-US"/>
-        </w:rPr>
-        <w:t>Started</w:t>
-      </w:r>
-      <w:r>
-        <w:rPr>
-          <w:lang w:val="en-US"/>
-        </w:rPr>
-        <w:t>.</w:t>
+        <w:pStyle w:val="Heading1"/>
+        <w:rPr>
+          <w:noProof w:val="0"/>
+        </w:rPr>
+      </w:pPr>
+      <w:r>
+        <w:rPr>
+          <w:noProof w:val="0"/>
+        </w:rPr>
+        <w:t>Introduction</w:t>
       </w:r>
     </w:p>
     <w:p>
       <w:pPr>
         <w:pStyle w:val="BodyText"/>
-        <w:rPr>
-          <w:lang w:val="en-US"/>
-        </w:rPr>
-      </w:pPr>
-      <w:r>
-        <w:rPr>
-          <w:lang w:val="en-US"/>
-        </w:rPr>
-        <w:t>Started</w:t>
-      </w:r>
-      <w:r>
-        <w:rPr>
-          <w:lang w:val="en-US"/>
-        </w:rPr>
-        <w:t>.</w:t>
+        <w:ind w:firstLine="0pt"/>
+        <w:rPr>
+          <w:lang w:val="en-US"/>
+        </w:rPr>
+      </w:pPr>
+      <w:r>
+        <w:rPr>
+          <w:lang w:val="en-US"/>
+        </w:rPr>
+        <w:tab/>
+        <w:t>Extending the computational resources in terms of raw compute power, storage space, memory bandwidth, and network capabilities</w:t>
+      </w:r>
+      <w:r>
+        <w:rPr>
+          <w:lang w:val="en-US"/>
+        </w:rPr>
+        <w:t xml:space="preserve"> is a top priority for any research institute nowadays. </w:t>
+      </w:r>
+      <w:r>
+        <w:rPr>
+          <w:lang w:val="en-US"/>
+        </w:rPr>
+        <w:t xml:space="preserve">Recently, the Department of Computational Physics and Information Technology </w:t>
+      </w:r>
+      <w:r>
+        <w:rPr>
+          <w:lang w:val="en-US"/>
+        </w:rPr>
+        <w:t>at the National Institute of Nuclear Physics and Engineering – Horia Hulubei (situated in Magurele, Romania) is planning a big upgrade in terms of the computing equipment that will be used for system administration,</w:t>
+      </w:r>
+      <w:r>
+        <w:rPr>
+          <w:lang w:val="en-US"/>
+        </w:rPr>
+        <w:t xml:space="preserve"> to</w:t>
+      </w:r>
+      <w:r>
+        <w:rPr>
+          <w:lang w:val="en-US"/>
+        </w:rPr>
+        <w:t xml:space="preserve"> improv</w:t>
+      </w:r>
+      <w:r>
+        <w:rPr>
+          <w:lang w:val="en-US"/>
+        </w:rPr>
+        <w:t xml:space="preserve">e </w:t>
+      </w:r>
+      <w:r>
+        <w:rPr>
+          <w:lang w:val="en-US"/>
+        </w:rPr>
+        <w:t>the network infrastructure within the institute center</w:t>
+      </w:r>
+      <w:r>
+        <w:rPr>
+          <w:lang w:val="en-US"/>
+        </w:rPr>
+        <w:t xml:space="preserve">, </w:t>
+      </w:r>
+      <w:r>
+        <w:rPr>
+          <w:lang w:val="en-US"/>
+        </w:rPr>
+        <w:t xml:space="preserve"> </w:t>
+      </w:r>
+      <w:r>
+        <w:rPr>
+          <w:lang w:val="en-US"/>
+        </w:rPr>
+        <w:t xml:space="preserve">and </w:t>
+      </w:r>
+      <w:r>
+        <w:rPr>
+          <w:lang w:val="en-US"/>
+        </w:rPr>
+        <w:t xml:space="preserve">also to provide the computational resources required for </w:t>
+      </w:r>
+      <w:r>
+        <w:rPr>
+          <w:lang w:val="en-US"/>
+        </w:rPr>
+        <w:t xml:space="preserve">the </w:t>
+      </w:r>
+      <w:r>
+        <w:rPr>
+          <w:lang w:val="en-US"/>
+        </w:rPr>
+        <w:t xml:space="preserve">research </w:t>
+      </w:r>
+      <w:r>
+        <w:rPr>
+          <w:lang w:val="en-US"/>
+        </w:rPr>
+        <w:t>teams and their projects.</w:t>
       </w:r>
     </w:p>
     <w:p>
       <w:pPr>
         <w:pStyle w:val="BodyText"/>
-        <w:rPr>
-          <w:lang w:val="en-US"/>
-        </w:rPr>
-      </w:pPr>
-      <w:r>
-        <w:rPr>
-          <w:lang w:val="en-US"/>
-        </w:rPr>
-        <w:t>Started</w:t>
-      </w:r>
-      <w:r>
-        <w:rPr>
-          <w:lang w:val="en-US"/>
-        </w:rPr>
-        <w:t>.</w:t>
+        <w:ind w:firstLine="0pt"/>
+        <w:rPr>
+          <w:lang w:val="en-US"/>
+        </w:rPr>
+      </w:pPr>
+      <w:r>
+        <w:rPr>
+          <w:lang w:val="en-US"/>
+        </w:rPr>
+        <w:tab/>
+        <w:t>With the increase in size of the computing resources comes a challenge in having a proper system administration and making sure that every component is working properly, well within its performance margins.</w:t>
+      </w:r>
+      <w:r>
+        <w:rPr>
+          <w:lang w:val="en-US"/>
+        </w:rPr>
+        <w:t xml:space="preserve"> Having a large number of CPUs does not necessarily scale up the performance of a compute cluster without proper optimizations; accessing large amount of data from a storage unit could also result in potential issues if the configuration is not done properly. Problems like these could appear during the early development stages of the infrastructure itself, or even after its final deployment. In order to minimize </w:t>
+      </w:r>
+      <w:r>
+        <w:rPr>
+          <w:lang w:val="en-US"/>
+        </w:rPr>
+        <w:t>this kind of problems</w:t>
+      </w:r>
+      <w:r>
+        <w:rPr>
+          <w:lang w:val="en-US"/>
+        </w:rPr>
+        <w:t xml:space="preserve">, it is crucial that a constant real-time analysis and monitorization of </w:t>
+      </w:r>
+      <w:r>
+        <w:rPr>
+          <w:lang w:val="en-US"/>
+        </w:rPr>
+        <w:t xml:space="preserve">the system metrics should be performed by the system administration team. Thus, having a great log management tool, that is capable of ingesting logs from a multitude of sources, convert them to in a human-readable format, analyze them in real-time, and also store them for later use (if necessary) is essential within our department. Fortunately, there is such a toolset available to us: Elasticsearch [1]. The team at Elastic developed a very useful instrument which became very popular over the years, mainly due to the fact that it provides the entire stack for monitoring a computing resource: log shipping, log </w:t>
+      </w:r>
+      <w:r>
+        <w:rPr>
+          <w:lang w:val="en-US"/>
+        </w:rPr>
+        <w:t>ingesting, log parsing, log storing and finally analysis – ELK stack [2].</w:t>
       </w:r>
     </w:p>
     <w:p>
       <w:pPr>
         <w:pStyle w:val="BodyText"/>
-        <w:rPr>
-          <w:lang w:val="en-US"/>
-        </w:rPr>
-      </w:pPr>
-      <w:r>
-        <w:rPr>
-          <w:lang w:val="en-US"/>
-        </w:rPr>
-        <w:t>Started</w:t>
+        <w:ind w:firstLine="0pt"/>
+        <w:rPr>
+          <w:lang w:val="en-US"/>
+        </w:rPr>
+      </w:pPr>
+      <w:r>
+        <w:rPr>
+          <w:lang w:val="en-US"/>
+        </w:rPr>
+        <w:tab/>
+        <w:t>We attempt to build and configure a</w:t>
+      </w:r>
+      <w:r>
+        <w:rPr>
+          <w:lang w:val="en-US"/>
+        </w:rPr>
+        <w:t xml:space="preserve"> full</w:t>
+      </w:r>
+      <w:r>
+        <w:rPr>
+          <w:lang w:val="en-US"/>
+        </w:rPr>
+        <w:t xml:space="preserve"> Elasticsearch logging service </w:t>
+      </w:r>
+      <w:r>
+        <w:rPr>
+          <w:lang w:val="en-US"/>
+        </w:rPr>
+        <w:t xml:space="preserve">(ELK stack) </w:t>
+      </w:r>
+      <w:r>
+        <w:rPr>
+          <w:lang w:val="en-US"/>
+        </w:rPr>
+        <w:t xml:space="preserve">that will be used within the department for analyzing logs from a multitude of compute clusters. </w:t>
+      </w:r>
+      <w:r>
+        <w:rPr>
+          <w:lang w:val="en-US"/>
+        </w:rPr>
+        <w:t xml:space="preserve">In this way, the team will be able to check the status of the machines that run simulations (or, in other words, compute jobs) and see if there are any issues that require immediate fix. Not only that, but by having an insight </w:t>
+      </w:r>
+      <w:r>
+        <w:rPr>
+          <w:lang w:val="en-US"/>
+        </w:rPr>
+        <w:t xml:space="preserve">on the resource performances with time, one could pinpoint certain patterns preventing issues or even deploy optimizations throughout the system. </w:t>
+      </w:r>
+      <w:r>
+        <w:rPr>
+          <w:lang w:val="en-US"/>
+        </w:rPr>
+        <w:t xml:space="preserve">Analyzing the overall performance for the compute nodes which run </w:t>
+      </w:r>
+      <w:r>
+        <w:rPr>
+          <w:lang w:val="en-US"/>
+        </w:rPr>
+        <w:t xml:space="preserve">large </w:t>
+      </w:r>
+      <w:r>
+        <w:rPr>
+          <w:lang w:val="en-US"/>
+        </w:rPr>
+        <w:t xml:space="preserve">simulations could also be useful </w:t>
+      </w:r>
+      <w:r>
+        <w:rPr>
+          <w:lang w:val="en-US"/>
+        </w:rPr>
+        <w:t xml:space="preserve">in </w:t>
+      </w:r>
+      <w:r>
+        <w:rPr>
+          <w:lang w:val="en-US"/>
+        </w:rPr>
+        <w:t>helping the research team</w:t>
+      </w:r>
+      <w:r>
+        <w:rPr>
+          <w:lang w:val="en-US"/>
+        </w:rPr>
+        <w:t xml:space="preserve">s that develop the actual simulations: through </w:t>
+      </w:r>
+      <w:r>
+        <w:rPr>
+          <w:lang w:val="en-US"/>
+        </w:rPr>
+        <w:t xml:space="preserve">allocating the available </w:t>
+      </w:r>
+      <w:r>
+        <w:rPr>
+          <w:lang w:val="en-US"/>
+        </w:rPr>
+        <w:t>resources in such a way that great scalability is achieved with the increase in numerical algorithm’s complexity.</w:t>
+      </w:r>
+      <w:r>
+        <w:rPr>
+          <w:lang w:val="en-US"/>
+        </w:rPr>
+        <w:t xml:space="preserve"> All these aspects act as a motivation for adopting a service which will be able to provide us a tool capable of improving the computing architecture of the department (DFCTI) and later on for the entire </w:t>
+      </w:r>
+      <w:r>
+        <w:rPr>
+          <w:lang w:val="en-US"/>
+        </w:rPr>
+        <w:t xml:space="preserve">research </w:t>
+      </w:r>
+      <w:r>
+        <w:rPr>
+          <w:lang w:val="en-US"/>
+        </w:rPr>
+        <w:t>institute</w:t>
+      </w:r>
+      <w:r>
+        <w:rPr>
+          <w:lang w:val="en-US"/>
+        </w:rPr>
+        <w:t xml:space="preserve">, that is </w:t>
+      </w:r>
+      <w:r>
+        <w:rPr>
+          <w:lang w:val="en-US"/>
+        </w:rPr>
+        <w:t>NIPNE-HH</w:t>
       </w:r>
       <w:r>
         <w:rPr>
@@ -423,22 +654,181 @@
     <w:p>
       <w:pPr>
         <w:pStyle w:val="BodyText"/>
-        <w:rPr>
-          <w:lang w:val="en-US"/>
-        </w:rPr>
-      </w:pPr>
-      <w:r>
-        <w:rPr>
-          <w:lang w:val="en-US"/>
-        </w:rPr>
-        <w:t>Started</w:t>
-      </w:r>
-      <w:r>
-        <w:rPr>
-          <w:lang w:val="en-US"/>
-        </w:rPr>
-        <w:t>.</w:t>
-      </w:r>
+        <w:ind w:firstLine="0pt"/>
+        <w:rPr>
+          <w:lang w:val="en-US"/>
+        </w:rPr>
+      </w:pPr>
+      <w:r>
+        <w:rPr>
+          <w:lang w:val="en-US"/>
+        </w:rPr>
+        <w:tab/>
+        <w:t>In the present work, an ELK stack is developed as a testing phase for what will eventually be a proper log analysis</w:t>
+      </w:r>
+      <w:r>
+        <w:rPr>
+          <w:lang w:val="en-US"/>
+        </w:rPr>
+        <w:t xml:space="preserve"> service</w:t>
+      </w:r>
+      <w:r>
+        <w:rPr>
+          <w:lang w:val="en-US"/>
+        </w:rPr>
+        <w:t xml:space="preserve"> inside DFCTI (and further, to the entire institute)</w:t>
+      </w:r>
+      <w:r>
+        <w:rPr>
+          <w:lang w:val="en-US"/>
+        </w:rPr>
+        <w:t>. The stack is deployed on a virtual machine from one of the available servers inside the department. In order to see how the log ingesting performs in terms of dropped connections, network lag (which induces a delay between each logging event), or even</w:t>
+      </w:r>
+      <w:r>
+        <w:rPr>
+          <w:lang w:val="en-US"/>
+        </w:rPr>
+        <w:t xml:space="preserve"> issues related to the local VM</w:t>
+      </w:r>
+      <w:r>
+        <w:rPr>
+          <w:lang w:val="en-US"/>
+        </w:rPr>
+        <w:t xml:space="preserve">, we sent metrics from different sources, each requiring individual parsing. One of the sources was a Kubernetes </w:t>
+      </w:r>
+      <w:r>
+        <w:rPr>
+          <w:lang w:val="en-US"/>
+        </w:rPr>
+        <w:t xml:space="preserve">(k8s for short) </w:t>
+      </w:r>
+      <w:r>
+        <w:rPr>
+          <w:lang w:val="en-US"/>
+        </w:rPr>
+        <w:t>cluster [3] managed by the OpenStack service [4].</w:t>
+      </w:r>
+      <w:r>
+        <w:rPr>
+          <w:lang w:val="en-US"/>
+        </w:rPr>
+        <w:t xml:space="preserve"> This has a major importance, as the cluster will be part of an incoming project for extending the cloud infrastructure that is available at DFCTI [5].</w:t>
+      </w:r>
+      <w:r>
+        <w:rPr>
+          <w:lang w:val="en-US"/>
+        </w:rPr>
+        <w:t xml:space="preserve"> Within the testing phase of the stack, we noticed an overall great performance of the ingesting pipeline and more importantly, the data parsing. The data parsing that is made through Logstash was properly configured for all the sources (e.g. system metrics from a personal computer, logs from a SLURM workload manager [6] and the k8s compute cluster)</w:t>
+      </w:r>
+      <w:r>
+        <w:rPr>
+          <w:lang w:val="en-US"/>
+        </w:rPr>
+        <w:t xml:space="preserve">, </w:t>
+      </w:r>
+      <w:r>
+        <w:rPr>
+          <w:lang w:val="en-US"/>
+        </w:rPr>
+        <w:t>and we were able to extract the necessary information</w:t>
+      </w:r>
+      <w:r>
+        <w:rPr>
+          <w:lang w:val="en-US"/>
+        </w:rPr>
+        <w:t xml:space="preserve"> from parsed logs, which is planning </w:t>
+      </w:r>
+      <w:r>
+        <w:rPr>
+          <w:lang w:val="en-US"/>
+        </w:rPr>
+        <w:t xml:space="preserve">for fixing and improving the infrastructure. </w:t>
+      </w:r>
+      <w:r>
+        <w:rPr>
+          <w:lang w:val="en-US"/>
+        </w:rPr>
+        <w:t>Elasticsearch has been proven to be a great tool for storing the incoming logs, which can be accessed at a later time through the available REST API.</w:t>
+      </w:r>
+      <w:r>
+        <w:rPr>
+          <w:lang w:val="en-US"/>
+        </w:rPr>
+        <w:t xml:space="preserve"> Visualization of logs was also </w:t>
+      </w:r>
+      <w:r>
+        <w:rPr>
+          <w:lang w:val="en-US"/>
+        </w:rPr>
+        <w:t>successful by using the Kibana UI. The stored logs (in Elasticsearch indices) and the Kibana interface were deployed on the web for remote access via browser.</w:t>
+      </w:r>
+    </w:p>
+    <w:p>
+      <w:pPr>
+        <w:pStyle w:val="BodyText"/>
+        <w:ind w:firstLine="0pt"/>
+        <w:rPr>
+          <w:b/>
+          <w:bCs/>
+          <w:lang w:val="en-US"/>
+        </w:rPr>
+      </w:pPr>
+      <w:r>
+        <w:rPr>
+          <w:lang w:val="en-US"/>
+        </w:rPr>
+        <w:tab/>
+        <w:t xml:space="preserve">In </w:t>
+      </w:r>
+      <w:r>
+        <w:rPr>
+          <w:lang w:val="en-US"/>
+        </w:rPr>
+        <w:t xml:space="preserve">this section we gave the motivation behind constructing an ELK stack. In section II, a detailed </w:t>
+      </w:r>
+      <w:r>
+        <w:rPr>
+          <w:lang w:val="en-US"/>
+        </w:rPr>
+        <w:lastRenderedPageBreak/>
+        <w:t xml:space="preserve">workflow of the resources which will be monitored is given. Furthermore, in the third section we aim at discussing each service that was used for the project (with a few arguments on the choices we made). </w:t>
+      </w:r>
+      <w:r>
+        <w:rPr>
+          <w:b/>
+          <w:bCs/>
+          <w:color w:val="FF0000"/>
+          <w:lang w:val="en-US"/>
+        </w:rPr>
+        <w:t>Finish</w:t>
+      </w:r>
+    </w:p>
+    <w:p>
+      <w:pPr>
+        <w:pStyle w:val="Heading1"/>
+        <w:rPr>
+          <w:noProof w:val="0"/>
+        </w:rPr>
+      </w:pPr>
+      <w:r>
+        <w:tab/>
+      </w:r>
+      <w:r>
+        <w:rPr>
+          <w:noProof w:val="0"/>
+        </w:rPr>
+        <w:t>Compute Resources &amp; Log Sources</w:t>
+      </w:r>
+    </w:p>
+    <w:p/>
+    <w:p>
+      <w:pPr>
+        <w:pStyle w:val="BodyText"/>
+        <w:ind w:firstLine="0pt"/>
+        <w:rPr>
+          <w:lang w:val="en-US"/>
+        </w:rPr>
+      </w:pPr>
     </w:p>
     <w:p>
       <w:pPr>
@@ -2035,6 +2425,7 @@
     <w:lsdException w:name="Strong" w:qFormat="1"/>
     <w:lsdException w:name="Emphasis" w:qFormat="1"/>
     <w:lsdException w:name="HTML Keyboard" w:semiHidden="1" w:unhideWhenUsed="1"/>
+    <w:lsdException w:name="Normal Table" w:semiHidden="1" w:unhideWhenUsed="1"/>
     <w:lsdException w:name="annotation subject" w:semiHidden="1" w:unhideWhenUsed="1"/>
     <w:lsdException w:name="No List" w:semiHidden="1" w:unhideWhenUsed="1"/>
     <w:lsdException w:name="Outline List 1" w:semiHidden="1" w:unhideWhenUsed="1"/>
@@ -2077,8 +2468,11 @@
     <w:lsdException w:name="Table Contemporary" w:semiHidden="1" w:unhideWhenUsed="1"/>
     <w:lsdException w:name="Table Elegant" w:semiHidden="1" w:unhideWhenUsed="1"/>
     <w:lsdException w:name="Table Professional" w:semiHidden="1" w:unhideWhenUsed="1"/>
+    <w:lsdException w:name="Table Subtle 1" w:semiHidden="1" w:unhideWhenUsed="1"/>
     <w:lsdException w:name="Table Subtle 2" w:semiHidden="1" w:unhideWhenUsed="1"/>
     <w:lsdException w:name="Table Web 1" w:semiHidden="1" w:unhideWhenUsed="1"/>
+    <w:lsdException w:name="Table Web 2" w:semiHidden="1" w:unhideWhenUsed="1"/>
+    <w:lsdException w:name="Table Web 3" w:semiHidden="1" w:unhideWhenUsed="1"/>
     <w:lsdException w:name="Balloon Text" w:semiHidden="1" w:unhideWhenUsed="1"/>
     <w:lsdException w:name="Table Theme" w:semiHidden="1" w:unhideWhenUsed="1"/>
     <w:lsdException w:name="Placeholder Text" w:semiHidden="1" w:uiPriority="99"/>
@@ -3007,6 +3401,26 @@
 </a:theme>
 </file>
 
+<file path=word/webextensions/taskpanes.xml><?xml version="1.0" encoding="utf-8"?>
+<wetp:taskpanes xmlns:wetp="http://schemas.microsoft.com/office/webextensions/taskpanes/2010/11">
+  <wetp:taskpane dockstate="right" visibility="0" width="350" row="0">
+    <wetp:webextensionref xmlns:r="http://purl.oclc.org/ooxml/officeDocument/relationships" r:id="rId1"/>
+  </wetp:taskpane>
+</wetp:taskpanes>
+</file>
+
+<file path=word/webextensions/webextension1.xml><?xml version="1.0" encoding="utf-8"?>
+<we:webextension xmlns:we="http://schemas.microsoft.com/office/webextensions/webextension/2010/11" id="{C79EA309-9424-E34B-AE10-7C6D78B8F54F}">
+  <we:reference id="wa200001011" version="1.1.0.0" store="en-001" storeType="OMEX"/>
+  <we:alternateReferences>
+    <we:reference id="WA200001011" version="1.1.0.0" store="" storeType="OMEX"/>
+  </we:alternateReferences>
+  <we:properties/>
+  <we:bindings/>
+  <we:snapshot xmlns:r="http://purl.oclc.org/ooxml/officeDocument/relationships"/>
+</we:webextension>
+</file>
+
 <file path=customXml/item1.xml><?xml version="1.0" encoding="utf-8"?>
 <b:Sources xmlns:b="http://schemas.openxmlformats.org/officeDocument/2006/bibliography" xmlns="http://schemas.openxmlformats.org/officeDocument/2006/bibliography" SelectedStyle="\APA.XSL" StyleName="APA"/>
 </file>

</xml_diff>

<commit_message>
adds introduction and some information about nova compute nodes
</commit_message>
<xml_diff>
--- a/elk.docx
+++ b/elk.docx
@@ -506,13 +506,37 @@
         <w:rPr>
           <w:lang w:val="en-US"/>
         </w:rPr>
-        <w:t xml:space="preserve">the system metrics should be performed by the system administration team. Thus, having a great log management tool, that is capable of ingesting logs from a multitude of sources, convert them to in a human-readable format, analyze them in real-time, and also store them for later use (if necessary) is essential within our department. Fortunately, there is such a toolset available to us: Elasticsearch [1]. The team at Elastic developed a very useful instrument which became very popular over the years, mainly due to the fact that it provides the entire stack for monitoring a computing resource: log shipping, log </w:t>
-      </w:r>
-      <w:r>
-        <w:rPr>
-          <w:lang w:val="en-US"/>
-        </w:rPr>
-        <w:t>ingesting, log parsing, log storing and finally analysis – ELK stack [2].</w:t>
+        <w:t>the system metrics should be performed by the system administration team. Thus, having a great log management tool, that is capable of ingesting logs from a multitude of sources, convert them to in a human-readable format, analyze them in real-time, and also store them for later use (if necessary) is essential within our department. Fortunately, there is such a toolset available to us: Elasticsearch [1]. The team at Elastic</w:t>
+      </w:r>
+      <w:r>
+        <w:rPr>
+          <w:lang w:val="en-US"/>
+        </w:rPr>
+        <w:t xml:space="preserve"> [2]</w:t>
+      </w:r>
+      <w:r>
+        <w:rPr>
+          <w:lang w:val="en-US"/>
+        </w:rPr>
+        <w:t xml:space="preserve"> developed a very useful instrument which became very popular over the years, mainly due to the fact that it provides the entire stack for monitoring a computing resource: log shipping, log </w:t>
+      </w:r>
+      <w:r>
+        <w:rPr>
+          <w:lang w:val="en-US"/>
+        </w:rPr>
+        <w:t>ingesting, log parsing, log storing and finally analysis – ELK stack [</w:t>
+      </w:r>
+      <w:r>
+        <w:rPr>
+          <w:lang w:val="en-US"/>
+        </w:rPr>
+        <w:t>3</w:t>
+      </w:r>
+      <w:r>
+        <w:rPr>
+          <w:lang w:val="en-US"/>
+        </w:rPr>
+        <w:t>].</w:t>
       </w:r>
     </w:p>
     <w:p>
@@ -706,19 +730,67 @@
         <w:rPr>
           <w:lang w:val="en-US"/>
         </w:rPr>
-        <w:t>cluster [3] managed by the OpenStack service [4].</w:t>
-      </w:r>
-      <w:r>
-        <w:rPr>
-          <w:lang w:val="en-US"/>
-        </w:rPr>
-        <w:t xml:space="preserve"> This has a major importance, as the cluster will be part of an incoming project for extending the cloud infrastructure that is available at DFCTI [5].</w:t>
-      </w:r>
-      <w:r>
-        <w:rPr>
-          <w:lang w:val="en-US"/>
-        </w:rPr>
-        <w:t xml:space="preserve"> Within the testing phase of the stack, we noticed an overall great performance of the ingesting pipeline and more importantly, the data parsing. The data parsing that is made through Logstash was properly configured for all the sources (e.g. system metrics from a personal computer, logs from a SLURM workload manager [6] and the k8s compute cluster)</w:t>
+        <w:t>cluster [</w:t>
+      </w:r>
+      <w:r>
+        <w:rPr>
+          <w:lang w:val="en-US"/>
+        </w:rPr>
+        <w:t>4</w:t>
+      </w:r>
+      <w:r>
+        <w:rPr>
+          <w:lang w:val="en-US"/>
+        </w:rPr>
+        <w:t>] managed by the OpenStack service [</w:t>
+      </w:r>
+      <w:r>
+        <w:rPr>
+          <w:lang w:val="en-US"/>
+        </w:rPr>
+        <w:t>5</w:t>
+      </w:r>
+      <w:r>
+        <w:rPr>
+          <w:lang w:val="en-US"/>
+        </w:rPr>
+        <w:t>].</w:t>
+      </w:r>
+      <w:r>
+        <w:rPr>
+          <w:lang w:val="en-US"/>
+        </w:rPr>
+        <w:t xml:space="preserve"> This has a major importance, as the cluster will be part of an incoming project for extending the cloud infrastructure that is available at DFCTI [</w:t>
+      </w:r>
+      <w:r>
+        <w:rPr>
+          <w:lang w:val="en-US"/>
+        </w:rPr>
+        <w:t>6</w:t>
+      </w:r>
+      <w:r>
+        <w:rPr>
+          <w:lang w:val="en-US"/>
+        </w:rPr>
+        <w:t>].</w:t>
+      </w:r>
+      <w:r>
+        <w:rPr>
+          <w:lang w:val="en-US"/>
+        </w:rPr>
+        <w:t xml:space="preserve"> Within the testing phase of the stack, we noticed an overall great performance of the ingesting pipeline and more importantly, the data parsing. The data parsing that is made through Logstash was properly configured for all the sources (e.g. system metrics from a personal computer, logs from a SLURM workload manager [</w:t>
+      </w:r>
+      <w:r>
+        <w:rPr>
+          <w:lang w:val="en-US"/>
+        </w:rPr>
+        <w:t>7</w:t>
+      </w:r>
+      <w:r>
+        <w:rPr>
+          <w:lang w:val="en-US"/>
+        </w:rPr>
+        <w:t>] and the k8s compute cluster)</w:t>
       </w:r>
       <w:r>
         <w:rPr>
@@ -802,6 +874,15 @@
         </w:rPr>
         <w:t>Finish</w:t>
       </w:r>
+      <w:r>
+        <w:rPr>
+          <w:b/>
+          <w:bCs/>
+          <w:color w:val="FF0000"/>
+          <w:lang w:val="en-US"/>
+        </w:rPr>
+        <w:t xml:space="preserve"> introductory part…</w:t>
+      </w:r>
     </w:p>
     <w:p>
       <w:pPr>
@@ -820,7 +901,6 @@
         <w:t>Compute Resources &amp; Log Sources</w:t>
       </w:r>
     </w:p>
-    <w:p/>
     <w:p>
       <w:pPr>
         <w:pStyle w:val="BodyText"/>
@@ -829,11 +909,280 @@
           <w:lang w:val="en-US"/>
         </w:rPr>
       </w:pPr>
+      <w:r>
+        <w:rPr>
+          <w:lang w:val="en-US"/>
+        </w:rPr>
+        <w:tab/>
+        <w:t xml:space="preserve">As we already mentioned, the ELK stack which we </w:t>
+      </w:r>
+      <w:r>
+        <w:rPr>
+          <w:lang w:val="en-US"/>
+        </w:rPr>
+        <w:t>developed was tested for</w:t>
+      </w:r>
+      <w:r>
+        <w:rPr>
+          <w:lang w:val="en-US"/>
+        </w:rPr>
+        <w:t xml:space="preserve"> </w:t>
+      </w:r>
+      <w:r>
+        <w:rPr>
+          <w:lang w:val="en-US"/>
+        </w:rPr>
+        <w:t xml:space="preserve">ingesting </w:t>
+      </w:r>
+      <w:r>
+        <w:rPr>
+          <w:lang w:val="en-US"/>
+        </w:rPr>
+        <w:t xml:space="preserve">logs from different sources. The most important one </w:t>
+      </w:r>
+      <w:r>
+        <w:rPr>
+          <w:lang w:val="en-US"/>
+        </w:rPr>
+        <w:t xml:space="preserve">(mainly because of the </w:t>
+      </w:r>
+      <w:r>
+        <w:rPr>
+          <w:lang w:val="en-US"/>
+        </w:rPr>
+        <w:t xml:space="preserve">complexity within the deployment process) </w:t>
+      </w:r>
+      <w:r>
+        <w:rPr>
+          <w:lang w:val="en-US"/>
+        </w:rPr>
+        <w:t xml:space="preserve">was a Kubernetes (k8s) cluster that is deployed on a bare metal managed with OpenStack (through </w:t>
+      </w:r>
+      <w:r>
+        <w:rPr>
+          <w:lang w:val="en-US"/>
+        </w:rPr>
+        <w:t xml:space="preserve">services </w:t>
+      </w:r>
+      <w:r>
+        <w:rPr>
+          <w:lang w:val="en-US"/>
+        </w:rPr>
+        <w:t>like Nova</w:t>
+      </w:r>
+      <w:r>
+        <w:rPr>
+          <w:lang w:val="en-US"/>
+        </w:rPr>
+        <w:t xml:space="preserve"> [8]</w:t>
+      </w:r>
+      <w:r>
+        <w:rPr>
+          <w:lang w:val="en-US"/>
+        </w:rPr>
+        <w:t>, Keystone</w:t>
+      </w:r>
+      <w:r>
+        <w:rPr>
+          <w:lang w:val="en-US"/>
+        </w:rPr>
+        <w:t xml:space="preserve"> [</w:t>
+      </w:r>
+      <w:r>
+        <w:rPr>
+          <w:lang w:val="en-US"/>
+        </w:rPr>
+        <w:t>9</w:t>
+      </w:r>
+      <w:r>
+        <w:rPr>
+          <w:lang w:val="en-US"/>
+        </w:rPr>
+        <w:t>-1</w:t>
+      </w:r>
+      <w:r>
+        <w:rPr>
+          <w:lang w:val="en-US"/>
+        </w:rPr>
+        <w:t>0</w:t>
+      </w:r>
+      <w:r>
+        <w:rPr>
+          <w:lang w:val="en-US"/>
+        </w:rPr>
+        <w:t>]</w:t>
+      </w:r>
+      <w:r>
+        <w:rPr>
+          <w:lang w:val="en-US"/>
+        </w:rPr>
+        <w:t xml:space="preserve"> and Cinder</w:t>
+      </w:r>
+      <w:r>
+        <w:rPr>
+          <w:lang w:val="en-US"/>
+        </w:rPr>
+        <w:t xml:space="preserve"> [</w:t>
+      </w:r>
+      <w:r>
+        <w:rPr>
+          <w:lang w:val="en-US"/>
+        </w:rPr>
+        <w:t>11</w:t>
+      </w:r>
+      <w:r>
+        <w:rPr>
+          <w:lang w:val="en-US"/>
+        </w:rPr>
+        <w:t>-1</w:t>
+      </w:r>
+      <w:r>
+        <w:rPr>
+          <w:lang w:val="en-US"/>
+        </w:rPr>
+        <w:t>2</w:t>
+      </w:r>
+      <w:r>
+        <w:rPr>
+          <w:lang w:val="en-US"/>
+        </w:rPr>
+        <w:t>]</w:t>
+      </w:r>
+      <w:r>
+        <w:rPr>
+          <w:lang w:val="en-US"/>
+        </w:rPr>
+        <w:t>)</w:t>
+      </w:r>
+      <w:r>
+        <w:rPr>
+          <w:lang w:val="en-US"/>
+        </w:rPr>
+        <w:t>.</w:t>
+      </w:r>
+      <w:r>
+        <w:rPr>
+          <w:lang w:val="en-US"/>
+        </w:rPr>
+        <w:t xml:space="preserve"> The cluster has an architecture which can be seen in Figure 1. </w:t>
+      </w:r>
+      <w:r>
+        <w:rPr>
+          <w:lang w:val="en-US"/>
+        </w:rPr>
+        <w:t>Although the development and deployment process of the Nova compute cluster is far beyond the scope of the present work, we will mention a few aspects with regards to the services involved, just to get a grasp on the content of the logs themselves.</w:t>
+      </w:r>
     </w:p>
     <w:p>
       <w:pPr>
         <w:pStyle w:val="BodyText"/>
-      </w:pPr>
+        <w:ind w:firstLine="0pt"/>
+        <w:rPr>
+          <w:lang w:val="en-US"/>
+        </w:rPr>
+      </w:pPr>
+      <w:r>
+        <w:rPr>
+          <w:lang w:val="en-US"/>
+        </w:rPr>
+        <w:tab/>
+        <w:t xml:space="preserve">The Nova project is used to create compute instances (or virtual servers) on top of </w:t>
+      </w:r>
+      <w:r>
+        <w:rPr>
+          <w:lang w:val="en-US"/>
+        </w:rPr>
+        <w:t>bare metal</w:t>
+      </w:r>
+      <w:r>
+        <w:rPr>
+          <w:lang w:val="en-US"/>
+        </w:rPr>
+        <w:t xml:space="preserve"> servers. It runs as a set of daemons on top of the existing Linux-based servers. </w:t>
+      </w:r>
+      <w:r>
+        <w:rPr>
+          <w:lang w:val="en-US"/>
+        </w:rPr>
+        <w:t xml:space="preserve">Within the OpenStack, Nova is the tool which has to be used when implementing new services on compute servers that require great scalability, on demand access to compute resources (bare metal, virtual machine and also containers [13]). Interaction </w:t>
+      </w:r>
+      <w:r>
+        <w:rPr>
+          <w:lang w:val="en-US"/>
+        </w:rPr>
+        <w:t xml:space="preserve">of a user </w:t>
+      </w:r>
+      <w:r>
+        <w:rPr>
+          <w:lang w:val="en-US"/>
+        </w:rPr>
+        <w:t xml:space="preserve">with the </w:t>
+      </w:r>
+      <w:r>
+        <w:rPr>
+          <w:lang w:val="en-US"/>
+        </w:rPr>
+        <w:t>Nova service is done through a REST API interface, but internally, Nova components communicate via an RPC message passing mechanism.</w:t>
+      </w:r>
+    </w:p>
+    <w:p>
+      <w:pPr>
+        <w:pStyle w:val="BodyText"/>
+        <w:ind w:firstLine="0pt"/>
+        <w:rPr>
+          <w:lang w:val="en-US"/>
+        </w:rPr>
+      </w:pPr>
+      <w:r>
+        <w:rPr>
+          <w:lang w:val="en-US"/>
+        </w:rPr>
+        <w:tab/>
+        <w:t xml:space="preserve">In order to create and manage a storage service within OpenStack, the Cinder project is used. It virtualizes the management of block storage devices and also provides an API to the user, which is able to request and consume resources without the proper knowledge of where their storage is actually deployed (Cinder API </w:t>
+      </w:r>
+      <w:r>
+        <w:rPr>
+          <w:lang w:val="en-US"/>
+        </w:rPr>
+        <w:t>is</w:t>
+      </w:r>
+      <w:r>
+        <w:rPr>
+          <w:lang w:val="en-US"/>
+        </w:rPr>
+        <w:t xml:space="preserve"> also be device-type agnostic).</w:t>
+      </w:r>
+    </w:p>
+    <w:p>
+      <w:pPr>
+        <w:pStyle w:val="BodyText"/>
+        <w:ind w:firstLine="0pt"/>
+      </w:pPr>
+      <w:r>
+        <w:rPr>
+          <w:lang w:val="en-US"/>
+        </w:rPr>
+        <w:tab/>
+        <w:t xml:space="preserve">Our OpenStack infrastructure has also implemented client authentication, service discovery and multi-tenant authorization through Keystone </w:t>
+      </w:r>
+      <w:r>
+        <w:rPr>
+          <w:lang w:val="en-US"/>
+        </w:rPr>
+        <w:t xml:space="preserve">service </w:t>
+      </w:r>
+      <w:r>
+        <w:rPr>
+          <w:lang w:val="en-US"/>
+        </w:rPr>
+        <w:t xml:space="preserve">[10] </w:t>
+      </w:r>
+      <w:r>
+        <w:rPr>
+          <w:lang w:val="en-US"/>
+        </w:rPr>
+        <w:t>that is part of the OpenStack project.</w:t>
+      </w:r>
     </w:p>
     <w:sectPr>
       <w:footerReference w:type="first" r:id="rId9"/>

</xml_diff>

<commit_message>
adds diagram with nova architecture.
</commit_message>
<xml_diff>
--- a/elk.docx
+++ b/elk.docx
@@ -894,21 +894,21 @@
       </w:r>
       <w:r>
         <w:rPr>
-          <w:b/>
-          <w:bCs/>
-          <w:color w:val="FF0000"/>
-          <w:lang w:val="en-US"/>
-        </w:rPr>
-        <w:t>Finish</w:t>
-      </w:r>
-      <w:r>
-        <w:rPr>
-          <w:b/>
-          <w:bCs/>
-          <w:color w:val="FF0000"/>
-          <w:lang w:val="en-US"/>
-        </w:rPr>
-        <w:t xml:space="preserve"> introductory part…</w:t>
+          <w:lang w:val="en-US"/>
+        </w:rPr>
+        <w:t xml:space="preserve">Section IV is dedicated to the process of manipulating and parsing the incoming logs to structured data which will be stored on the Elasticsearch server. Next, in section V one can see how the log visualization was possible through Kibana. Conclusions and future work </w:t>
+      </w:r>
+      <w:r>
+        <w:rPr>
+          <w:lang w:val="en-US"/>
+        </w:rPr>
+        <w:t>are</w:t>
+      </w:r>
+      <w:r>
+        <w:rPr>
+          <w:lang w:val="en-US"/>
+        </w:rPr>
+        <w:t xml:space="preserve"> given in section VI.</w:t>
       </w:r>
     </w:p>
     <w:p>
@@ -1150,13 +1150,19 @@
         <w:rPr>
           <w:lang w:val="en-US"/>
         </w:rPr>
-        <w:t xml:space="preserve"> The cluster has an architecture which can be seen in Figure 1. </w:t>
+        <w:t xml:space="preserve"> </w:t>
       </w:r>
       <w:r>
         <w:rPr>
           <w:lang w:val="en-US"/>
         </w:rPr>
         <w:t>Although the development and deployment process of the Nova compute cluster is far beyond the scope of the present work, we will mention a few aspects with regards to the services involved, just to get a grasp on the content of the logs themselves.</w:t>
+      </w:r>
+      <w:r>
+        <w:rPr>
+          <w:lang w:val="en-US"/>
+        </w:rPr>
+        <w:t xml:space="preserve"> Its architecture can be seen in Appendix I.</w:t>
       </w:r>
     </w:p>
     <w:p>
@@ -1321,7 +1327,10 @@
         <w:t>detect unwanted attacks on a specific machine via the network.</w:t>
       </w:r>
       <w:r>
-        <w:t xml:space="preserve"> The computer which we tested was a MacBook Pro running MacOS X Catalina (10.15).</w:t>
+        <w:t xml:space="preserve"> The </w:t>
+      </w:r>
+      <w:r>
+        <w:t>computer which we tested was a MacBook Pro running MacOS X Catalina (10.15).</w:t>
       </w:r>
     </w:p>
     <w:p>
@@ -1359,10 +1368,7 @@
         <w:t xml:space="preserve">of </w:t>
       </w:r>
       <w:r>
-        <w:t xml:space="preserve">virtual machines (VMs) that are </w:t>
-      </w:r>
-      <w:r>
-        <w:t xml:space="preserve">hosted on their servers (technical specifications </w:t>
+        <w:t xml:space="preserve">virtual machines (VMs) that are hosted on their servers (technical specifications </w:t>
       </w:r>
       <w:r>
         <w:t xml:space="preserve">for </w:t>
@@ -1698,6 +1704,7 @@
         </w:rPr>
       </w:pPr>
       <w:r>
+        <w:lastRenderedPageBreak/>
         <w:t>Kibana –</w:t>
       </w:r>
       <w:r>
@@ -1719,15 +1726,7 @@
           <w:i w:val="0"/>
           <w:iCs w:val="0"/>
         </w:rPr>
-        <w:t xml:space="preserve">accessible through the browser, available on the localhost (with the default port 5601). In order to access it from the web, a </w:t>
-      </w:r>
-      <w:r>
-        <w:rPr>
-          <w:i w:val="0"/>
-          <w:iCs w:val="0"/>
-        </w:rPr>
-        <w:lastRenderedPageBreak/>
-        <w:t xml:space="preserve">reverse proxy with NGINX was used on the VM (a </w:t>
+        <w:t xml:space="preserve">accessible through the browser, available on the localhost (with the default port 5601). In order to access it from the web, a reverse proxy with NGINX was used on the VM (a </w:t>
       </w:r>
       <w:r>
         <w:drawing>
@@ -1910,7 +1909,7 @@
           <w:noProof/>
         </w:rPr>
         <w:drawing>
-          <wp:anchor distT="0" distB="0" distL="114300" distR="114300" simplePos="0" relativeHeight="251663360" behindDoc="0" locked="0" layoutInCell="1" allowOverlap="1" wp14:anchorId="711ACC7B" wp14:editId="7A3F41E9">
+          <wp:anchor distT="0" distB="0" distL="114300" distR="114300" simplePos="0" relativeHeight="251663360" behindDoc="0" locked="0" layoutInCell="1" allowOverlap="1" wp14:anchorId="711ACC7B" wp14:editId="55F528FE">
             <wp:simplePos x="0" y="0"/>
             <wp:positionH relativeFrom="column">
               <wp:posOffset>3427730</wp:posOffset>
@@ -2121,7 +2120,27 @@
                             <w:sz w:val="16"/>
                             <w:szCs w:val="16"/>
                           </w:rPr>
-                          <w:t xml:space="preserve">    elasticsearch {</w:t>
+                          <w:t xml:space="preserve">    </w:t>
+                        </w:r>
+                        <w:proofErr w:type="spellStart"/>
+                        <w:r>
+                          <w:rPr>
+                            <w:rFonts w:ascii="Courier New" w:hAnsi="Courier New" w:cs="Courier New"/>
+                            <w:color w:val="000000" w:themeColor="text1"/>
+                            <w:sz w:val="16"/>
+                            <w:szCs w:val="16"/>
+                          </w:rPr>
+                          <w:t>elasticsearch</w:t>
+                        </w:r>
+                        <w:proofErr w:type="spellEnd"/>
+                        <w:r>
+                          <w:rPr>
+                            <w:rFonts w:ascii="Courier New" w:hAnsi="Courier New" w:cs="Courier New"/>
+                            <w:color w:val="000000" w:themeColor="text1"/>
+                            <w:sz w:val="16"/>
+                            <w:szCs w:val="16"/>
+                          </w:rPr>
+                          <w:t xml:space="preserve"> {</w:t>
                         </w:r>
                       </w:p>
                       <w:p>
@@ -2141,8 +2160,19 @@
                             <w:sz w:val="16"/>
                             <w:szCs w:val="16"/>
                           </w:rPr>
-                          <w:t xml:space="preserve">        hosts =&gt; [ "localhost:9200" ]</w:t>
-                        </w:r>
+                          <w:t xml:space="preserve">        hosts =&gt; [ "localhost:9200</w:t>
+                        </w:r>
+                        <w:proofErr w:type="gramStart"/>
+                        <w:r>
+                          <w:rPr>
+                            <w:rFonts w:ascii="Courier New" w:hAnsi="Courier New" w:cs="Courier New"/>
+                            <w:color w:val="000000" w:themeColor="text1"/>
+                            <w:sz w:val="16"/>
+                            <w:szCs w:val="16"/>
+                          </w:rPr>
+                          <w:t>" ]</w:t>
+                        </w:r>
+                        <w:proofErr w:type="gramEnd"/>
                       </w:p>
                       <w:p>
                         <w:pPr>
@@ -2275,29 +2305,17 @@
         <w:jc w:val="both"/>
       </w:pPr>
       <w:r>
-        <w:t xml:space="preserve">A service [19] used collecting metrics from systems and services (e.g. CPU stats, memory information, NGINX stats and so on), basically offering a system-level monitorization. </w:t>
-      </w:r>
-      <w:r>
-        <w:t>We used Metricbeat for the shipping of system stats from the personal computer and the droplet. The configuration process for Metricbeat is straightforward, similar to Filebeat: one can simply chose the output to Logstash.</w:t>
-      </w:r>
-    </w:p>
-    <w:p>
-      <w:pPr>
-        <w:ind w:firstLine="14.40pt"/>
-        <w:jc w:val="both"/>
-      </w:pPr>
-      <w:r>
         <w:rPr>
           <w:noProof/>
         </w:rPr>
         <w:drawing>
-          <wp:anchor distT="0" distB="0" distL="114300" distR="114300" simplePos="0" relativeHeight="251659264" behindDoc="0" locked="0" layoutInCell="1" allowOverlap="1" wp14:anchorId="27ACF87F" wp14:editId="6C501E29">
+          <wp:anchor distT="0" distB="0" distL="114300" distR="114300" simplePos="0" relativeHeight="251659264" behindDoc="0" locked="0" layoutInCell="1" allowOverlap="1" wp14:anchorId="27ACF87F" wp14:editId="596E2E54">
             <wp:simplePos x="0" y="0"/>
             <wp:positionH relativeFrom="column">
-              <wp:posOffset>-29725</wp:posOffset>
+              <wp:posOffset>20840</wp:posOffset>
             </wp:positionH>
             <wp:positionV relativeFrom="paragraph">
-              <wp:posOffset>307701</wp:posOffset>
+              <wp:posOffset>428567</wp:posOffset>
             </wp:positionV>
             <wp:extent cx="6383655" cy="1992630"/>
             <wp:effectExtent l="0" t="0" r="4445" b="1270"/>
@@ -2411,46 +2429,13 @@
         </w:drawing>
       </w:r>
       <w:r>
-        <w:t xml:space="preserve">It is worth mentioning that except the case when the two Beats services </w:t>
-      </w:r>
-      <w:r>
-        <w:t xml:space="preserve">[20] </w:t>
-      </w:r>
-      <w:r>
-        <w:t xml:space="preserve">(i.e. Filebeat and Metricbeat) are </w:t>
-      </w:r>
-      <w:r>
-        <w:t xml:space="preserve">sending logs to a </w:t>
-      </w:r>
-      <w:r>
-        <w:t xml:space="preserve">local </w:t>
-      </w:r>
-      <w:r>
-        <w:t>Logstash instance</w:t>
-      </w:r>
-      <w:r>
-        <w:t xml:space="preserve"> (</w:t>
-      </w:r>
-      <w:r>
-        <w:t>running on the same machine</w:t>
-      </w:r>
-      <w:r>
-        <w:t>)</w:t>
-      </w:r>
-      <w:r>
-        <w:t>, the</w:t>
-      </w:r>
-      <w:r>
-        <w:t>n the</w:t>
-      </w:r>
-      <w:r>
-        <w:t xml:space="preserve"> output must be configured with the IP address of the machine on which Logstash is hosted and the port through which Logstash ingests events (</w:t>
-      </w:r>
-      <w:r>
-        <w:t xml:space="preserve">the </w:t>
-      </w:r>
-      <w:r>
-        <w:t>default one is 5044).</w:t>
+        <w:t xml:space="preserve">A service [19] used collecting metrics from systems and services (e.g. CPU stats, memory information, NGINX </w:t>
+      </w:r>
+      <w:r>
+        <w:t xml:space="preserve">stats and so on), basically offering a system-level monitorization. </w:t>
+      </w:r>
+      <w:r>
+        <w:t>We used Metricbeat for the shipping of system stats from the personal computer and the droplet. The configuration process for Metricbeat is straightforward, similar to Filebeat: one can simply chose the output to Logstash.</w:t>
       </w:r>
     </w:p>
     <w:p>
@@ -2459,10 +2444,43 @@
         <w:jc w:val="both"/>
       </w:pPr>
       <w:r>
-        <w:t>Now that the services needed for developing a logging pipeline were discussed, it is necessary to describe the configuration steps that we adopted, with each step through a complete workflow. Firstly, once the ELK stack was installed on the CentOS-7 VM, we had to configure Elasticsearch’s default network to the localhost. Second step was to set up Logstash for accepting incoming beats via port 5044 and also send them to the Elasticsearch instance. For Kibana, the only configuration step was to select the Elasticsearch service running on the localhost as the default instance to be used for all the queries.</w:t>
-      </w:r>
-      <w:r>
-        <w:t xml:space="preserve"> </w:t>
+        <w:t xml:space="preserve">It is worth mentioning that except the case when the two Beats services </w:t>
+      </w:r>
+      <w:r>
+        <w:t xml:space="preserve">[20] </w:t>
+      </w:r>
+      <w:r>
+        <w:t xml:space="preserve">(i.e. Filebeat and Metricbeat) are sending logs to a </w:t>
+      </w:r>
+      <w:r>
+        <w:t xml:space="preserve">local </w:t>
+      </w:r>
+      <w:r>
+        <w:t>Logstash instance</w:t>
+      </w:r>
+      <w:r>
+        <w:t xml:space="preserve"> (</w:t>
+      </w:r>
+      <w:r>
+        <w:t>running on the same machine</w:t>
+      </w:r>
+      <w:r>
+        <w:t>)</w:t>
+      </w:r>
+      <w:r>
+        <w:t>, the</w:t>
+      </w:r>
+      <w:r>
+        <w:t>n the</w:t>
+      </w:r>
+      <w:r>
+        <w:t xml:space="preserve"> output must be configured with the IP address of the machine on which Logstash is hosted and the port through which Logstash ingests events (</w:t>
+      </w:r>
+      <w:r>
+        <w:t xml:space="preserve">the </w:t>
+      </w:r>
+      <w:r>
+        <w:t>default one is 5044).</w:t>
       </w:r>
     </w:p>
     <w:p>
@@ -2471,22 +2489,10 @@
         <w:jc w:val="both"/>
       </w:pPr>
       <w:r>
-        <w:t xml:space="preserve">In Figure 3 we can see how the Logstash service actually works, where the pipeline is made up of three stages, namely the input (where Logstash is listening to Beats) that gathers each new incoming even, the filter stage (where one can apply different filters/plug-ins in order to transform, adjust, and restructure the </w:t>
-      </w:r>
-      <w:r>
-        <w:t xml:space="preserve">event content), and finally the output stage (where the standard Elasticsearch service is selected). </w:t>
+        <w:t>Now that the services needed for developing a logging pipeline were discussed, it is necessary to describe the configuration steps that we adopted, with each step through a complete workflow. Firstly, once the ELK stack was installed on the CentOS-7 VM, we had to configure Elasticsearch’s default network to the localhost. Second step was to set up Logstash for accepting incoming beats via port 5044 and also send them to the Elasticsearch instance. For Kibana, the only configuration step was to select the Elasticsearch service running on the localhost as the default instance to be used for all the queries.</w:t>
       </w:r>
       <w:r>
         <w:t xml:space="preserve"> </w:t>
-      </w:r>
-      <w:r>
-        <w:t>The configuration file is a YAML file [21] which one can change accordingly. A simple ingesting pipeline that listens to any incoming Beats, does not performs any log transformations</w:t>
-      </w:r>
-      <w:r>
-        <w:t xml:space="preserve"> and it </w:t>
-      </w:r>
-      <w:r>
-        <w:t>finally outputs each event to Elasticsearch can be seen in Figure 4.</w:t>
       </w:r>
     </w:p>
     <w:p>
@@ -2495,6 +2501,31 @@
         <w:jc w:val="both"/>
       </w:pPr>
       <w:r>
+        <w:t xml:space="preserve">In Figure 3 we can see how the Logstash service actually works, where the pipeline is made up of three stages, namely the input (where Logstash is listening to Beats) that gathers each new incoming even, the filter stage (where one can apply different filters/plug-ins in order to transform, adjust, and restructure the </w:t>
+      </w:r>
+      <w:r>
+        <w:t xml:space="preserve">event content), and finally the output stage (where the standard Elasticsearch service is selected). </w:t>
+      </w:r>
+      <w:r>
+        <w:t xml:space="preserve"> </w:t>
+      </w:r>
+      <w:r>
+        <w:t>The configuration file is a YAML file [21] which one can change accordingly. A simple ingesting pipeline that listens to any incoming Beats, does not performs any log transformations</w:t>
+      </w:r>
+      <w:r>
+        <w:t xml:space="preserve"> and it </w:t>
+      </w:r>
+      <w:r>
+        <w:t>finally outputs each event to Elasticsearch can be seen in Figure 4.</w:t>
+      </w:r>
+    </w:p>
+    <w:p>
+      <w:pPr>
+        <w:ind w:firstLine="14.40pt"/>
+        <w:jc w:val="both"/>
+      </w:pPr>
+      <w:r>
+        <w:lastRenderedPageBreak/>
         <w:t>It is easy to see why the configuration pipeline does not transform incoming events: due to the empty filter field.</w:t>
       </w:r>
       <w:r>
@@ -2504,7 +2535,9 @@
         <w:t xml:space="preserve">Regarding the multiple log sources what we try to analyze, one has to take into account that only one instance of Logstash can run on a machine. Because each source has different data to be shipped and analyzed, a total of three different filters need to be applied on the incoming logs. This means that instead of running </w:t>
       </w:r>
       <w:r>
-        <w:lastRenderedPageBreak/>
+        <w:rPr>
+          <w:noProof/>
+        </w:rPr>
         <w:drawing>
           <wp:anchor distT="0" distB="0" distL="114300" distR="114300" simplePos="0" relativeHeight="251669504" behindDoc="0" locked="0" layoutInCell="1" allowOverlap="1" wp14:anchorId="0F3428C8" wp14:editId="1C59152D">
             <wp:simplePos x="0" y="0"/>
@@ -2749,7 +2782,43 @@
                             <w:sz w:val="18"/>
                             <w:szCs w:val="18"/>
                           </w:rPr>
-                          <w:t xml:space="preserve">  path.config: "/etc/path/to/config1.conf"</w:t>
+                          <w:t xml:space="preserve">  </w:t>
+                        </w:r>
+                        <w:proofErr w:type="spellStart"/>
+                        <w:r>
+                          <w:rPr>
+                            <w:rFonts w:ascii="Courier New" w:hAnsi="Courier New" w:cs="Courier New"/>
+                            <w:sz w:val="18"/>
+                            <w:szCs w:val="18"/>
+                          </w:rPr>
+                          <w:t>path.config</w:t>
+                        </w:r>
+                        <w:proofErr w:type="spellEnd"/>
+                        <w:r>
+                          <w:rPr>
+                            <w:rFonts w:ascii="Courier New" w:hAnsi="Courier New" w:cs="Courier New"/>
+                            <w:sz w:val="18"/>
+                            <w:szCs w:val="18"/>
+                          </w:rPr>
+                          <w:t>: "/</w:t>
+                        </w:r>
+                        <w:proofErr w:type="spellStart"/>
+                        <w:r>
+                          <w:rPr>
+                            <w:rFonts w:ascii="Courier New" w:hAnsi="Courier New" w:cs="Courier New"/>
+                            <w:sz w:val="18"/>
+                            <w:szCs w:val="18"/>
+                          </w:rPr>
+                          <w:t>etc</w:t>
+                        </w:r>
+                        <w:proofErr w:type="spellEnd"/>
+                        <w:r>
+                          <w:rPr>
+                            <w:rFonts w:ascii="Courier New" w:hAnsi="Courier New" w:cs="Courier New"/>
+                            <w:sz w:val="18"/>
+                            <w:szCs w:val="18"/>
+                          </w:rPr>
+                          <w:t>/path/to/config1.conf"</w:t>
                         </w:r>
                       </w:p>
                       <w:p>
@@ -2767,7 +2836,27 @@
                             <w:sz w:val="18"/>
                             <w:szCs w:val="18"/>
                           </w:rPr>
-                          <w:t xml:space="preserve">  pipeline.workers: </w:t>
+                          <w:t xml:space="preserve">  </w:t>
+                        </w:r>
+                        <w:proofErr w:type="spellStart"/>
+                        <w:proofErr w:type="gramStart"/>
+                        <w:r>
+                          <w:rPr>
+                            <w:rFonts w:ascii="Courier New" w:hAnsi="Courier New" w:cs="Courier New"/>
+                            <w:sz w:val="18"/>
+                            <w:szCs w:val="18"/>
+                          </w:rPr>
+                          <w:t>pipeline.workers</w:t>
+                        </w:r>
+                        <w:proofErr w:type="spellEnd"/>
+                        <w:proofErr w:type="gramEnd"/>
+                        <w:r>
+                          <w:rPr>
+                            <w:rFonts w:ascii="Courier New" w:hAnsi="Courier New" w:cs="Courier New"/>
+                            <w:sz w:val="18"/>
+                            <w:szCs w:val="18"/>
+                          </w:rPr>
+                          <w:t xml:space="preserve">: </w:t>
                         </w:r>
                         <w:r>
                           <w:rPr>
@@ -2811,7 +2900,43 @@
                             <w:sz w:val="18"/>
                             <w:szCs w:val="18"/>
                           </w:rPr>
-                          <w:t xml:space="preserve">  path.config: "/etc/path/to/config2.conf"</w:t>
+                          <w:t xml:space="preserve">  </w:t>
+                        </w:r>
+                        <w:proofErr w:type="spellStart"/>
+                        <w:r>
+                          <w:rPr>
+                            <w:rFonts w:ascii="Courier New" w:hAnsi="Courier New" w:cs="Courier New"/>
+                            <w:sz w:val="18"/>
+                            <w:szCs w:val="18"/>
+                          </w:rPr>
+                          <w:t>path.config</w:t>
+                        </w:r>
+                        <w:proofErr w:type="spellEnd"/>
+                        <w:r>
+                          <w:rPr>
+                            <w:rFonts w:ascii="Courier New" w:hAnsi="Courier New" w:cs="Courier New"/>
+                            <w:sz w:val="18"/>
+                            <w:szCs w:val="18"/>
+                          </w:rPr>
+                          <w:t>: "/</w:t>
+                        </w:r>
+                        <w:proofErr w:type="spellStart"/>
+                        <w:r>
+                          <w:rPr>
+                            <w:rFonts w:ascii="Courier New" w:hAnsi="Courier New" w:cs="Courier New"/>
+                            <w:sz w:val="18"/>
+                            <w:szCs w:val="18"/>
+                          </w:rPr>
+                          <w:t>etc</w:t>
+                        </w:r>
+                        <w:proofErr w:type="spellEnd"/>
+                        <w:r>
+                          <w:rPr>
+                            <w:rFonts w:ascii="Courier New" w:hAnsi="Courier New" w:cs="Courier New"/>
+                            <w:sz w:val="18"/>
+                            <w:szCs w:val="18"/>
+                          </w:rPr>
+                          <w:t>/path/to/config2.conf"</w:t>
                         </w:r>
                       </w:p>
                       <w:p>
@@ -2829,7 +2954,27 @@
                             <w:sz w:val="18"/>
                             <w:szCs w:val="18"/>
                           </w:rPr>
-                          <w:t xml:space="preserve">  pipeline.workers: </w:t>
+                          <w:t xml:space="preserve">  </w:t>
+                        </w:r>
+                        <w:proofErr w:type="spellStart"/>
+                        <w:proofErr w:type="gramStart"/>
+                        <w:r>
+                          <w:rPr>
+                            <w:rFonts w:ascii="Courier New" w:hAnsi="Courier New" w:cs="Courier New"/>
+                            <w:sz w:val="18"/>
+                            <w:szCs w:val="18"/>
+                          </w:rPr>
+                          <w:t>pipeline.workers</w:t>
+                        </w:r>
+                        <w:proofErr w:type="spellEnd"/>
+                        <w:proofErr w:type="gramEnd"/>
+                        <w:r>
+                          <w:rPr>
+                            <w:rFonts w:ascii="Courier New" w:hAnsi="Courier New" w:cs="Courier New"/>
+                            <w:sz w:val="18"/>
+                            <w:szCs w:val="18"/>
+                          </w:rPr>
+                          <w:t xml:space="preserve">: </w:t>
                         </w:r>
                         <w:r>
                           <w:rPr>
@@ -2873,7 +3018,43 @@
                             <w:sz w:val="18"/>
                             <w:szCs w:val="18"/>
                           </w:rPr>
-                          <w:t xml:space="preserve">  path.config: "/etc/path/to/config</w:t>
+                          <w:t xml:space="preserve">  </w:t>
+                        </w:r>
+                        <w:proofErr w:type="spellStart"/>
+                        <w:r>
+                          <w:rPr>
+                            <w:rFonts w:ascii="Courier New" w:hAnsi="Courier New" w:cs="Courier New"/>
+                            <w:sz w:val="18"/>
+                            <w:szCs w:val="18"/>
+                          </w:rPr>
+                          <w:t>path.config</w:t>
+                        </w:r>
+                        <w:proofErr w:type="spellEnd"/>
+                        <w:r>
+                          <w:rPr>
+                            <w:rFonts w:ascii="Courier New" w:hAnsi="Courier New" w:cs="Courier New"/>
+                            <w:sz w:val="18"/>
+                            <w:szCs w:val="18"/>
+                          </w:rPr>
+                          <w:t>: "/</w:t>
+                        </w:r>
+                        <w:proofErr w:type="spellStart"/>
+                        <w:r>
+                          <w:rPr>
+                            <w:rFonts w:ascii="Courier New" w:hAnsi="Courier New" w:cs="Courier New"/>
+                            <w:sz w:val="18"/>
+                            <w:szCs w:val="18"/>
+                          </w:rPr>
+                          <w:t>etc</w:t>
+                        </w:r>
+                        <w:proofErr w:type="spellEnd"/>
+                        <w:r>
+                          <w:rPr>
+                            <w:rFonts w:ascii="Courier New" w:hAnsi="Courier New" w:cs="Courier New"/>
+                            <w:sz w:val="18"/>
+                            <w:szCs w:val="18"/>
+                          </w:rPr>
+                          <w:t>/path/to/config</w:t>
                         </w:r>
                         <w:r>
                           <w:rPr>
@@ -2907,7 +3088,27 @@
                             <w:sz w:val="18"/>
                             <w:szCs w:val="18"/>
                           </w:rPr>
-                          <w:t xml:space="preserve">  pipeline.workers: </w:t>
+                          <w:t xml:space="preserve">  </w:t>
+                        </w:r>
+                        <w:proofErr w:type="spellStart"/>
+                        <w:proofErr w:type="gramStart"/>
+                        <w:r>
+                          <w:rPr>
+                            <w:rFonts w:ascii="Courier New" w:hAnsi="Courier New" w:cs="Courier New"/>
+                            <w:sz w:val="18"/>
+                            <w:szCs w:val="18"/>
+                          </w:rPr>
+                          <w:t>pipeline.workers</w:t>
+                        </w:r>
+                        <w:proofErr w:type="spellEnd"/>
+                        <w:proofErr w:type="gramEnd"/>
+                        <w:r>
+                          <w:rPr>
+                            <w:rFonts w:ascii="Courier New" w:hAnsi="Courier New" w:cs="Courier New"/>
+                            <w:sz w:val="18"/>
+                            <w:szCs w:val="18"/>
+                          </w:rPr>
+                          <w:t xml:space="preserve">: </w:t>
                         </w:r>
                         <w:r>
                           <w:rPr>
@@ -2933,7 +3134,27 @@
                             <w:sz w:val="18"/>
                             <w:szCs w:val="18"/>
                           </w:rPr>
-                          <w:t xml:space="preserve">  queue.type: persisted</w:t>
+                          <w:t xml:space="preserve">  </w:t>
+                        </w:r>
+                        <w:proofErr w:type="spellStart"/>
+                        <w:proofErr w:type="gramStart"/>
+                        <w:r>
+                          <w:rPr>
+                            <w:rFonts w:ascii="Courier New" w:hAnsi="Courier New" w:cs="Courier New"/>
+                            <w:sz w:val="18"/>
+                            <w:szCs w:val="18"/>
+                          </w:rPr>
+                          <w:t>queue.type</w:t>
+                        </w:r>
+                        <w:proofErr w:type="spellEnd"/>
+                        <w:proofErr w:type="gramEnd"/>
+                        <w:r>
+                          <w:rPr>
+                            <w:rFonts w:ascii="Courier New" w:hAnsi="Courier New" w:cs="Courier New"/>
+                            <w:sz w:val="18"/>
+                            <w:szCs w:val="18"/>
+                          </w:rPr>
+                          <w:t>: persisted</w:t>
                         </w:r>
                       </w:p>
                       <w:p>
@@ -3018,6 +3239,9 @@
         <w:jc w:val="both"/>
       </w:pPr>
       <w:r>
+        <w:rPr>
+          <w:noProof/>
+        </w:rPr>
         <w:drawing>
           <wp:anchor distT="0" distB="0" distL="114300" distR="114300" simplePos="0" relativeHeight="251667456" behindDoc="0" locked="0" layoutInCell="1" allowOverlap="1" wp14:anchorId="11BB73EC" wp14:editId="7DDF6A6C">
             <wp:simplePos x="0" y="0"/>
@@ -3217,7 +3441,23 @@
         <w:jc w:val="both"/>
       </w:pPr>
       <w:r>
-        <w:t>Within our department, there are two computing technologies which are under continuous development and improvent: i) DFCTI – Grid and ii) DFCTI Cloud Computing.</w:t>
+        <w:t xml:space="preserve">Within our department, there are two computing technologies which are under continuous development and </w:t>
+      </w:r>
+      <w:proofErr w:type="spellStart"/>
+      <w:r>
+        <w:t>improvent</w:t>
+      </w:r>
+      <w:proofErr w:type="spellEnd"/>
+      <w:r>
+        <w:t xml:space="preserve">: </w:t>
+      </w:r>
+      <w:proofErr w:type="spellStart"/>
+      <w:r>
+        <w:t>i</w:t>
+      </w:r>
+      <w:proofErr w:type="spellEnd"/>
+      <w:r>
+        <w:t>) DFCTI – Grid and ii) DFCTI Cloud Computing.</w:t>
       </w:r>
     </w:p>
     <w:p>
@@ -3293,7 +3533,6 @@
           <w:i w:val="0"/>
           <w:iCs w:val="0"/>
         </w:rPr>
-        <w:lastRenderedPageBreak/>
         <w:t xml:space="preserve">singular VMs), also called serial jobs. Due to </w:t>
       </w:r>
       <w:r>
@@ -3434,7 +3673,15 @@
           <w:i w:val="0"/>
           <w:iCs w:val="0"/>
         </w:rPr>
-        <w:t xml:space="preserve"> was in fact a big objective for the cloud team inside the department. The main advantage of the cloud is that VMs can basically have any operating system and run any kind of applications, services and libraries, achieveing in this way a large degree of flexiblity in terms of the computing needs of the research teams. Initializing a virtualized compute cluster can be done very easily once the configuration process has been established.</w:t>
+        <w:t xml:space="preserve"> was in fact a big objective for the </w:t>
+      </w:r>
+      <w:r>
+        <w:rPr>
+          <w:i w:val="0"/>
+          <w:iCs w:val="0"/>
+        </w:rPr>
+        <w:lastRenderedPageBreak/>
+        <w:t>cloud team inside the department. The main advantage of the cloud is that VMs can basically have any operating system and run any kind of applications, services and libraries, achieveing in this way a large degree of flexiblity in terms of the computing needs of the research teams. Initializing a virtualized compute cluster can be done very easily once the configuration process has been established.</w:t>
       </w:r>
     </w:p>
     <w:p>
@@ -3514,6 +3761,7 @@
                             <w:lang w:eastAsia="en-GB"/>
                           </w:rPr>
                         </w:pPr>
+                        <w:proofErr w:type="gramStart"/>
                         <w:r>
                           <w:rPr>
                             <w:rFonts w:eastAsia="Times New Roman"/>
@@ -3522,7 +3770,18 @@
                             <w:szCs w:val="16"/>
                             <w:lang w:eastAsia="en-GB"/>
                           </w:rPr>
-                          <w:t>05:27:14,b2793dec81d24496bbad171c74dfc965,0dc56f246ec14c92ba85a0239a5862d9,provider-instance,fba88b4f-66ba-4fdb-ba1d-a5e17f576e12,bchs65,1,deleted,64</w:t>
+                          <w:t>05:27:14,b</w:t>
+                        </w:r>
+                        <w:proofErr w:type="gramEnd"/>
+                        <w:r>
+                          <w:rPr>
+                            <w:rFonts w:eastAsia="Times New Roman"/>
+                            <w:color w:val="000000"/>
+                            <w:sz w:val="16"/>
+                            <w:szCs w:val="16"/>
+                            <w:lang w:eastAsia="en-GB"/>
+                          </w:rPr>
+                          <w:t>2793dec81d24496bbad171c74dfc965,0dc56f246ec14c92ba85a0239a5862d9,provider-instance,fba88b4f-66ba-4fdb-ba1d-a5e17f576e12,bchs65,1,deleted,64</w:t>
                         </w:r>
                       </w:p>
                       <w:p>
@@ -3558,6 +3817,7 @@
                             <w:lang w:eastAsia="en-GB"/>
                           </w:rPr>
                         </w:pPr>
+                        <w:proofErr w:type="gramStart"/>
                         <w:r>
                           <w:rPr>
                             <w:rFonts w:eastAsia="Times New Roman"/>
@@ -3566,7 +3826,18 @@
                             <w:szCs w:val="16"/>
                             <w:lang w:eastAsia="en-GB"/>
                           </w:rPr>
-                          <w:t>06:45:30,b2793dec81d24496bbad171c74dfc965,0dc56f246ec14c92ba85a0239a5862d9,k8s-cluster-qtiowr3ddyny-master-0,5cec469f-fb65-4cb8-aefd-f4234e926ab0,bchs65,2,deleted,2048</w:t>
+                          <w:t>06:45:30,b</w:t>
+                        </w:r>
+                        <w:proofErr w:type="gramEnd"/>
+                        <w:r>
+                          <w:rPr>
+                            <w:rFonts w:eastAsia="Times New Roman"/>
+                            <w:color w:val="000000"/>
+                            <w:sz w:val="16"/>
+                            <w:szCs w:val="16"/>
+                            <w:lang w:eastAsia="en-GB"/>
+                          </w:rPr>
+                          <w:t>2793dec81d24496bbad171c74dfc965,0dc56f246ec14c92ba85a0239a5862d9,k8s-cluster-qtiowr3ddyny-master-0,5cec469f-fb65-4cb8-aefd-f4234e926ab0,bchs65,2,deleted,2048</w:t>
                         </w:r>
                       </w:p>
                       <w:p>
@@ -3602,6 +3873,7 @@
                             <w:lang w:eastAsia="en-GB"/>
                           </w:rPr>
                         </w:pPr>
+                        <w:proofErr w:type="gramStart"/>
                         <w:r>
                           <w:rPr>
                             <w:rFonts w:eastAsia="Times New Roman"/>
@@ -3610,7 +3882,18 @@
                             <w:szCs w:val="16"/>
                             <w:lang w:eastAsia="en-GB"/>
                           </w:rPr>
-                          <w:t>07:29:19,b2793dec81d24496bbad171c74dfc965,0dc56f246ec14c92ba85a0239a5862d9,k8s-cluster-vlwovohpq7fl-master-0,e3cb26e4-91dd-49c6-b1a5-c0a7c9d6e6c6,bchs65,2,deleted,2048</w:t>
+                          <w:t>07:29:19,b</w:t>
+                        </w:r>
+                        <w:proofErr w:type="gramEnd"/>
+                        <w:r>
+                          <w:rPr>
+                            <w:rFonts w:eastAsia="Times New Roman"/>
+                            <w:color w:val="000000"/>
+                            <w:sz w:val="16"/>
+                            <w:szCs w:val="16"/>
+                            <w:lang w:eastAsia="en-GB"/>
+                          </w:rPr>
+                          <w:t>2793dec81d24496bbad171c74dfc965,0dc56f246ec14c92ba85a0239a5862d9,k8s-cluster-vlwovohpq7fl-master-0,e3cb26e4-91dd-49c6-b1a5-c0a7c9d6e6c6,bchs65,2,deleted,2048</w:t>
                         </w:r>
                       </w:p>
                       <w:p>
@@ -3646,6 +3929,7 @@
                             <w:lang w:eastAsia="en-GB"/>
                           </w:rPr>
                         </w:pPr>
+                        <w:proofErr w:type="gramStart"/>
                         <w:r>
                           <w:rPr>
                             <w:rFonts w:eastAsia="Times New Roman"/>
@@ -3654,7 +3938,18 @@
                             <w:szCs w:val="16"/>
                             <w:lang w:eastAsia="en-GB"/>
                           </w:rPr>
-                          <w:t>07:28:58,b2793dec81d24496bbad171c74dfc965,0dc56f246ec14c92ba85a0239a5862d9,k8s-cluster-vlwovohpq7fl-minion-0,eb20b53c-af89-4094-b400-058f043cb138,bchs65,2,deleted,2048</w:t>
+                          <w:t>07:28:58,b</w:t>
+                        </w:r>
+                        <w:proofErr w:type="gramEnd"/>
+                        <w:r>
+                          <w:rPr>
+                            <w:rFonts w:eastAsia="Times New Roman"/>
+                            <w:color w:val="000000"/>
+                            <w:sz w:val="16"/>
+                            <w:szCs w:val="16"/>
+                            <w:lang w:eastAsia="en-GB"/>
+                          </w:rPr>
+                          <w:t>2793dec81d24496bbad171c74dfc965,0dc56f246ec14c92ba85a0239a5862d9,k8s-cluster-vlwovohpq7fl-minion-0,eb20b53c-af89-4094-b400-058f043cb138,bchs65,2,deleted,2048</w:t>
                         </w:r>
                       </w:p>
                       <w:p>
@@ -3807,13 +4102,13 @@
           <w:noProof/>
         </w:rPr>
         <w:drawing>
-          <wp:anchor distT="0" distB="0" distL="114300" distR="114300" simplePos="0" relativeHeight="251673600" behindDoc="0" locked="0" layoutInCell="1" allowOverlap="1" wp14:anchorId="522FE83C" wp14:editId="2CDF74E4">
+          <wp:anchor distT="0" distB="0" distL="114300" distR="114300" simplePos="0" relativeHeight="251673600" behindDoc="0" locked="0" layoutInCell="1" allowOverlap="1" wp14:anchorId="522FE83C" wp14:editId="390F91A3">
             <wp:simplePos x="0" y="0"/>
             <wp:positionH relativeFrom="column">
-              <wp:posOffset>-6985</wp:posOffset>
+              <wp:posOffset>-49991</wp:posOffset>
             </wp:positionH>
             <wp:positionV relativeFrom="paragraph">
-              <wp:posOffset>907415</wp:posOffset>
+              <wp:posOffset>1930170</wp:posOffset>
             </wp:positionV>
             <wp:extent cx="6433185" cy="1605280"/>
             <wp:effectExtent l="0" t="0" r="5715" b="0"/>
@@ -3857,7 +4152,45 @@
                             <w:sz w:val="16"/>
                             <w:szCs w:val="16"/>
                           </w:rPr>
-                          <w:t>2020-10-01 17:54:17.631 4831 WARNING nova.pci.utils [req-fef1267e-f155-417a-b5aa-73e1fa7eb7f1 - - - - -] No net device was found for VF 0000:3b:01.5: PciDeviceNotFoundById: PCI device 0000:3b:01.5 not found</w:t>
+                          <w:t xml:space="preserve">2020-10-01 17:54:17.631 4831 WARNING </w:t>
+                        </w:r>
+                        <w:proofErr w:type="spellStart"/>
+                        <w:proofErr w:type="gramStart"/>
+                        <w:r>
+                          <w:rPr>
+                            <w:rFonts w:ascii="Courier New" w:hAnsi="Courier New" w:cs="Courier New"/>
+                            <w:sz w:val="16"/>
+                            <w:szCs w:val="16"/>
+                          </w:rPr>
+                          <w:t>nova.pci.utils</w:t>
+                        </w:r>
+                        <w:proofErr w:type="spellEnd"/>
+                        <w:proofErr w:type="gramEnd"/>
+                        <w:r>
+                          <w:rPr>
+                            <w:rFonts w:ascii="Courier New" w:hAnsi="Courier New" w:cs="Courier New"/>
+                            <w:sz w:val="16"/>
+                            <w:szCs w:val="16"/>
+                          </w:rPr>
+                          <w:t xml:space="preserve"> [req-fef1267e-f155-417a-b5aa-73e1fa7eb7f1 - - - - -] No net device was found for VF 0000:3b:01.5: </w:t>
+                        </w:r>
+                        <w:proofErr w:type="spellStart"/>
+                        <w:r>
+                          <w:rPr>
+                            <w:rFonts w:ascii="Courier New" w:hAnsi="Courier New" w:cs="Courier New"/>
+                            <w:sz w:val="16"/>
+                            <w:szCs w:val="16"/>
+                          </w:rPr>
+                          <w:t>PciDeviceNotFoundById</w:t>
+                        </w:r>
+                        <w:proofErr w:type="spellEnd"/>
+                        <w:r>
+                          <w:rPr>
+                            <w:rFonts w:ascii="Courier New" w:hAnsi="Courier New" w:cs="Courier New"/>
+                            <w:sz w:val="16"/>
+                            <w:szCs w:val="16"/>
+                          </w:rPr>
+                          <w:t>: PCI device 0000:3b:01.5 not found</w:t>
                         </w:r>
                       </w:p>
                       <w:p>
@@ -3876,7 +4209,151 @@
                             <w:sz w:val="16"/>
                             <w:szCs w:val="16"/>
                           </w:rPr>
-                          <w:t>2020-10-01 18:36:01.835 4831 INFO nova.compute.resource_tracker [req-fef1267e-f155-417a-b5aa-73e1fa7eb7f1 - - - - -] Final resource view: name=dual-c phys_ram=128453MB used_ram=41472MB phys_disk=66967GB used_disk=200GB total_vcpus=64 used_vcpus=20 pci_stats=[]</w:t>
+                          <w:t xml:space="preserve">2020-10-01 18:36:01.835 4831 INFO </w:t>
+                        </w:r>
+                        <w:proofErr w:type="spellStart"/>
+                        <w:r>
+                          <w:rPr>
+                            <w:rFonts w:ascii="Courier New" w:hAnsi="Courier New" w:cs="Courier New"/>
+                            <w:sz w:val="16"/>
+                            <w:szCs w:val="16"/>
+                          </w:rPr>
+                          <w:t>nova.compute.resource_tracker</w:t>
+                        </w:r>
+                        <w:proofErr w:type="spellEnd"/>
+                        <w:r>
+                          <w:rPr>
+                            <w:rFonts w:ascii="Courier New" w:hAnsi="Courier New" w:cs="Courier New"/>
+                            <w:sz w:val="16"/>
+                            <w:szCs w:val="16"/>
+                          </w:rPr>
+                          <w:t xml:space="preserve"> [req-fef1267e-f155-417a-b5aa-73e1fa7eb7f1 - - - - -] Final resource view: name=dual-c </w:t>
+                        </w:r>
+                        <w:proofErr w:type="spellStart"/>
+                        <w:r>
+                          <w:rPr>
+                            <w:rFonts w:ascii="Courier New" w:hAnsi="Courier New" w:cs="Courier New"/>
+                            <w:sz w:val="16"/>
+                            <w:szCs w:val="16"/>
+                          </w:rPr>
+                          <w:t>phys_ram</w:t>
+                        </w:r>
+                        <w:proofErr w:type="spellEnd"/>
+                        <w:r>
+                          <w:rPr>
+                            <w:rFonts w:ascii="Courier New" w:hAnsi="Courier New" w:cs="Courier New"/>
+                            <w:sz w:val="16"/>
+                            <w:szCs w:val="16"/>
+                          </w:rPr>
+                          <w:t xml:space="preserve">=128453MB </w:t>
+                        </w:r>
+                        <w:proofErr w:type="spellStart"/>
+                        <w:r>
+                          <w:rPr>
+                            <w:rFonts w:ascii="Courier New" w:hAnsi="Courier New" w:cs="Courier New"/>
+                            <w:sz w:val="16"/>
+                            <w:szCs w:val="16"/>
+                          </w:rPr>
+                          <w:t>used_ram</w:t>
+                        </w:r>
+                        <w:proofErr w:type="spellEnd"/>
+                        <w:r>
+                          <w:rPr>
+                            <w:rFonts w:ascii="Courier New" w:hAnsi="Courier New" w:cs="Courier New"/>
+                            <w:sz w:val="16"/>
+                            <w:szCs w:val="16"/>
+                          </w:rPr>
+                          <w:t xml:space="preserve">=41472MB </w:t>
+                        </w:r>
+                        <w:proofErr w:type="spellStart"/>
+                        <w:r>
+                          <w:rPr>
+                            <w:rFonts w:ascii="Courier New" w:hAnsi="Courier New" w:cs="Courier New"/>
+                            <w:sz w:val="16"/>
+                            <w:szCs w:val="16"/>
+                          </w:rPr>
+                          <w:t>phys_disk</w:t>
+                        </w:r>
+                        <w:proofErr w:type="spellEnd"/>
+                        <w:r>
+                          <w:rPr>
+                            <w:rFonts w:ascii="Courier New" w:hAnsi="Courier New" w:cs="Courier New"/>
+                            <w:sz w:val="16"/>
+                            <w:szCs w:val="16"/>
+                          </w:rPr>
+                          <w:t xml:space="preserve">=66967GB </w:t>
+                        </w:r>
+                        <w:proofErr w:type="spellStart"/>
+                        <w:r>
+                          <w:rPr>
+                            <w:rFonts w:ascii="Courier New" w:hAnsi="Courier New" w:cs="Courier New"/>
+                            <w:sz w:val="16"/>
+                            <w:szCs w:val="16"/>
+                          </w:rPr>
+                          <w:t>used_disk</w:t>
+                        </w:r>
+                        <w:proofErr w:type="spellEnd"/>
+                        <w:r>
+                          <w:rPr>
+                            <w:rFonts w:ascii="Courier New" w:hAnsi="Courier New" w:cs="Courier New"/>
+                            <w:sz w:val="16"/>
+                            <w:szCs w:val="16"/>
+                          </w:rPr>
+                          <w:t xml:space="preserve">=200GB </w:t>
+                        </w:r>
+                        <w:proofErr w:type="spellStart"/>
+                        <w:r>
+                          <w:rPr>
+                            <w:rFonts w:ascii="Courier New" w:hAnsi="Courier New" w:cs="Courier New"/>
+                            <w:sz w:val="16"/>
+                            <w:szCs w:val="16"/>
+                          </w:rPr>
+                          <w:t>total_vcpus</w:t>
+                        </w:r>
+                        <w:proofErr w:type="spellEnd"/>
+                        <w:r>
+                          <w:rPr>
+                            <w:rFonts w:ascii="Courier New" w:hAnsi="Courier New" w:cs="Courier New"/>
+                            <w:sz w:val="16"/>
+                            <w:szCs w:val="16"/>
+                          </w:rPr>
+                          <w:t xml:space="preserve">=64 </w:t>
+                        </w:r>
+                        <w:proofErr w:type="spellStart"/>
+                        <w:r>
+                          <w:rPr>
+                            <w:rFonts w:ascii="Courier New" w:hAnsi="Courier New" w:cs="Courier New"/>
+                            <w:sz w:val="16"/>
+                            <w:szCs w:val="16"/>
+                          </w:rPr>
+                          <w:t>used_vcpus</w:t>
+                        </w:r>
+                        <w:proofErr w:type="spellEnd"/>
+                        <w:r>
+                          <w:rPr>
+                            <w:rFonts w:ascii="Courier New" w:hAnsi="Courier New" w:cs="Courier New"/>
+                            <w:sz w:val="16"/>
+                            <w:szCs w:val="16"/>
+                          </w:rPr>
+                          <w:t xml:space="preserve">=20 </w:t>
+                        </w:r>
+                        <w:proofErr w:type="spellStart"/>
+                        <w:r>
+                          <w:rPr>
+                            <w:rFonts w:ascii="Courier New" w:hAnsi="Courier New" w:cs="Courier New"/>
+                            <w:sz w:val="16"/>
+                            <w:szCs w:val="16"/>
+                          </w:rPr>
+                          <w:t>pci_stats</w:t>
+                        </w:r>
+                        <w:proofErr w:type="spellEnd"/>
+                        <w:r>
+                          <w:rPr>
+                            <w:rFonts w:ascii="Courier New" w:hAnsi="Courier New" w:cs="Courier New"/>
+                            <w:sz w:val="16"/>
+                            <w:szCs w:val="16"/>
+                          </w:rPr>
+                          <w:t>=[]</w:t>
                         </w:r>
                       </w:p>
                       <w:p>
@@ -3895,7 +4372,45 @@
                             <w:sz w:val="16"/>
                             <w:szCs w:val="16"/>
                           </w:rPr>
-                          <w:t>2020-10-02 10:28:05.952 4831 WARNING nova.pci.utils [req-fef1267e-f155-417a-b5aa-73e1fa7eb7f1 - - - - -] No net device was found for VF 0000:3b:01.6: PciDeviceNotFoundById: PCI device 0000:3b:01.6 not found</w:t>
+                          <w:t xml:space="preserve">2020-10-02 10:28:05.952 4831 WARNING </w:t>
+                        </w:r>
+                        <w:proofErr w:type="spellStart"/>
+                        <w:proofErr w:type="gramStart"/>
+                        <w:r>
+                          <w:rPr>
+                            <w:rFonts w:ascii="Courier New" w:hAnsi="Courier New" w:cs="Courier New"/>
+                            <w:sz w:val="16"/>
+                            <w:szCs w:val="16"/>
+                          </w:rPr>
+                          <w:t>nova.pci.utils</w:t>
+                        </w:r>
+                        <w:proofErr w:type="spellEnd"/>
+                        <w:proofErr w:type="gramEnd"/>
+                        <w:r>
+                          <w:rPr>
+                            <w:rFonts w:ascii="Courier New" w:hAnsi="Courier New" w:cs="Courier New"/>
+                            <w:sz w:val="16"/>
+                            <w:szCs w:val="16"/>
+                          </w:rPr>
+                          <w:t xml:space="preserve"> [req-fef1267e-f155-417a-b5aa-73e1fa7eb7f1 - - - - -] No net device was found for VF 0000:3b:01.6: </w:t>
+                        </w:r>
+                        <w:proofErr w:type="spellStart"/>
+                        <w:r>
+                          <w:rPr>
+                            <w:rFonts w:ascii="Courier New" w:hAnsi="Courier New" w:cs="Courier New"/>
+                            <w:sz w:val="16"/>
+                            <w:szCs w:val="16"/>
+                          </w:rPr>
+                          <w:t>PciDeviceNotFoundById</w:t>
+                        </w:r>
+                        <w:proofErr w:type="spellEnd"/>
+                        <w:r>
+                          <w:rPr>
+                            <w:rFonts w:ascii="Courier New" w:hAnsi="Courier New" w:cs="Courier New"/>
+                            <w:sz w:val="16"/>
+                            <w:szCs w:val="16"/>
+                          </w:rPr>
+                          <w:t>: PCI device 0000:3b:01.6 not found</w:t>
                         </w:r>
                       </w:p>
                       <w:p>
@@ -3914,7 +4429,151 @@
                             <w:sz w:val="16"/>
                             <w:szCs w:val="16"/>
                           </w:rPr>
-                          <w:t>2020-10-02 10:28:07.238 4831 INFO nova.compute.resource_tracker [req-fef1267e-f155-417a-b5aa-73e1fa7eb7f1 - - - - -] Final resource view: name=dual-c phys_ram=128453MB used_ram=41472MB phys_disk=66967GB used_disk=200GB total_vcpus=64 used_vcpus=20 pci_stats=[]</w:t>
+                          <w:t xml:space="preserve">2020-10-02 10:28:07.238 4831 INFO </w:t>
+                        </w:r>
+                        <w:proofErr w:type="spellStart"/>
+                        <w:r>
+                          <w:rPr>
+                            <w:rFonts w:ascii="Courier New" w:hAnsi="Courier New" w:cs="Courier New"/>
+                            <w:sz w:val="16"/>
+                            <w:szCs w:val="16"/>
+                          </w:rPr>
+                          <w:t>nova.compute.resource_tracker</w:t>
+                        </w:r>
+                        <w:proofErr w:type="spellEnd"/>
+                        <w:r>
+                          <w:rPr>
+                            <w:rFonts w:ascii="Courier New" w:hAnsi="Courier New" w:cs="Courier New"/>
+                            <w:sz w:val="16"/>
+                            <w:szCs w:val="16"/>
+                          </w:rPr>
+                          <w:t xml:space="preserve"> [req-fef1267e-f155-417a-b5aa-73e1fa7eb7f1 - - - - -] Final resource view: name=dual-c </w:t>
+                        </w:r>
+                        <w:proofErr w:type="spellStart"/>
+                        <w:r>
+                          <w:rPr>
+                            <w:rFonts w:ascii="Courier New" w:hAnsi="Courier New" w:cs="Courier New"/>
+                            <w:sz w:val="16"/>
+                            <w:szCs w:val="16"/>
+                          </w:rPr>
+                          <w:t>phys_ram</w:t>
+                        </w:r>
+                        <w:proofErr w:type="spellEnd"/>
+                        <w:r>
+                          <w:rPr>
+                            <w:rFonts w:ascii="Courier New" w:hAnsi="Courier New" w:cs="Courier New"/>
+                            <w:sz w:val="16"/>
+                            <w:szCs w:val="16"/>
+                          </w:rPr>
+                          <w:t xml:space="preserve">=128453MB </w:t>
+                        </w:r>
+                        <w:proofErr w:type="spellStart"/>
+                        <w:r>
+                          <w:rPr>
+                            <w:rFonts w:ascii="Courier New" w:hAnsi="Courier New" w:cs="Courier New"/>
+                            <w:sz w:val="16"/>
+                            <w:szCs w:val="16"/>
+                          </w:rPr>
+                          <w:t>used_ram</w:t>
+                        </w:r>
+                        <w:proofErr w:type="spellEnd"/>
+                        <w:r>
+                          <w:rPr>
+                            <w:rFonts w:ascii="Courier New" w:hAnsi="Courier New" w:cs="Courier New"/>
+                            <w:sz w:val="16"/>
+                            <w:szCs w:val="16"/>
+                          </w:rPr>
+                          <w:t xml:space="preserve">=41472MB </w:t>
+                        </w:r>
+                        <w:proofErr w:type="spellStart"/>
+                        <w:r>
+                          <w:rPr>
+                            <w:rFonts w:ascii="Courier New" w:hAnsi="Courier New" w:cs="Courier New"/>
+                            <w:sz w:val="16"/>
+                            <w:szCs w:val="16"/>
+                          </w:rPr>
+                          <w:t>phys_disk</w:t>
+                        </w:r>
+                        <w:proofErr w:type="spellEnd"/>
+                        <w:r>
+                          <w:rPr>
+                            <w:rFonts w:ascii="Courier New" w:hAnsi="Courier New" w:cs="Courier New"/>
+                            <w:sz w:val="16"/>
+                            <w:szCs w:val="16"/>
+                          </w:rPr>
+                          <w:t xml:space="preserve">=66967GB </w:t>
+                        </w:r>
+                        <w:proofErr w:type="spellStart"/>
+                        <w:r>
+                          <w:rPr>
+                            <w:rFonts w:ascii="Courier New" w:hAnsi="Courier New" w:cs="Courier New"/>
+                            <w:sz w:val="16"/>
+                            <w:szCs w:val="16"/>
+                          </w:rPr>
+                          <w:t>used_disk</w:t>
+                        </w:r>
+                        <w:proofErr w:type="spellEnd"/>
+                        <w:r>
+                          <w:rPr>
+                            <w:rFonts w:ascii="Courier New" w:hAnsi="Courier New" w:cs="Courier New"/>
+                            <w:sz w:val="16"/>
+                            <w:szCs w:val="16"/>
+                          </w:rPr>
+                          <w:t xml:space="preserve">=200GB </w:t>
+                        </w:r>
+                        <w:proofErr w:type="spellStart"/>
+                        <w:r>
+                          <w:rPr>
+                            <w:rFonts w:ascii="Courier New" w:hAnsi="Courier New" w:cs="Courier New"/>
+                            <w:sz w:val="16"/>
+                            <w:szCs w:val="16"/>
+                          </w:rPr>
+                          <w:t>total_vcpus</w:t>
+                        </w:r>
+                        <w:proofErr w:type="spellEnd"/>
+                        <w:r>
+                          <w:rPr>
+                            <w:rFonts w:ascii="Courier New" w:hAnsi="Courier New" w:cs="Courier New"/>
+                            <w:sz w:val="16"/>
+                            <w:szCs w:val="16"/>
+                          </w:rPr>
+                          <w:t xml:space="preserve">=64 </w:t>
+                        </w:r>
+                        <w:proofErr w:type="spellStart"/>
+                        <w:r>
+                          <w:rPr>
+                            <w:rFonts w:ascii="Courier New" w:hAnsi="Courier New" w:cs="Courier New"/>
+                            <w:sz w:val="16"/>
+                            <w:szCs w:val="16"/>
+                          </w:rPr>
+                          <w:t>used_vcpus</w:t>
+                        </w:r>
+                        <w:proofErr w:type="spellEnd"/>
+                        <w:r>
+                          <w:rPr>
+                            <w:rFonts w:ascii="Courier New" w:hAnsi="Courier New" w:cs="Courier New"/>
+                            <w:sz w:val="16"/>
+                            <w:szCs w:val="16"/>
+                          </w:rPr>
+                          <w:t xml:space="preserve">=20 </w:t>
+                        </w:r>
+                        <w:proofErr w:type="spellStart"/>
+                        <w:r>
+                          <w:rPr>
+                            <w:rFonts w:ascii="Courier New" w:hAnsi="Courier New" w:cs="Courier New"/>
+                            <w:sz w:val="16"/>
+                            <w:szCs w:val="16"/>
+                          </w:rPr>
+                          <w:t>pci_stats</w:t>
+                        </w:r>
+                        <w:proofErr w:type="spellEnd"/>
+                        <w:r>
+                          <w:rPr>
+                            <w:rFonts w:ascii="Courier New" w:hAnsi="Courier New" w:cs="Courier New"/>
+                            <w:sz w:val="16"/>
+                            <w:szCs w:val="16"/>
+                          </w:rPr>
+                          <w:t>=[]</w:t>
                         </w:r>
                       </w:p>
                       <w:p>
@@ -3990,13 +4649,24 @@
         <w:rPr>
           <w:rFonts w:ascii="Courier New" w:hAnsi="Courier New" w:cs="Courier New"/>
         </w:rPr>
-        <w:t>%{SYNTAX:SEMANTIC}</w:t>
-      </w:r>
-      <w:r>
-        <w:t xml:space="preserve">”. Example of the grok filter </w:t>
-      </w:r>
-      <w:r>
-        <w:t>inside Logstash can be seen in Figure 9, or also in a public GitHub repository, where all the work involved with the development process of the entire ELK stack is available [24].</w:t>
+        <w:t>%{</w:t>
+      </w:r>
+      <w:proofErr w:type="gramStart"/>
+      <w:r>
+        <w:rPr>
+          <w:rFonts w:ascii="Courier New" w:hAnsi="Courier New" w:cs="Courier New"/>
+        </w:rPr>
+        <w:t>SYNTAX:SEMANTIC</w:t>
+      </w:r>
+      <w:proofErr w:type="gramEnd"/>
+      <w:r>
+        <w:rPr>
+          <w:rFonts w:ascii="Courier New" w:hAnsi="Courier New" w:cs="Courier New"/>
+        </w:rPr>
+        <w:t>}</w:t>
+      </w:r>
+      <w:r>
+        <w:t>”. Example of the grok filter inside Logstash can be seen in Figure 9, or also in a public GitHub repository, where all the work involved with the development process of the entire ELK stack is available [24].</w:t>
       </w:r>
       <w:r>
         <w:t xml:space="preserve"> Other than the grok filter, we also used Ruby scripts within the filter, since Logstash can execute Ruby code within the pipeline</w:t>
@@ -4014,7 +4684,10 @@
         <w:t xml:space="preserve">helped us in adding extra keys into the JSON data </w:t>
       </w:r>
       <w:r>
-        <w:t xml:space="preserve">before sending the logs to Elasticsearch </w:t>
+        <w:t xml:space="preserve">before sending the logs to </w:t>
+      </w:r>
+      <w:r>
+        <w:t xml:space="preserve">Elasticsearch </w:t>
       </w:r>
       <w:r>
         <w:t xml:space="preserve">(i.e. fields that the logfile itself did not provide). </w:t>
@@ -4046,12 +4719,14 @@
       <w:r>
         <w:t xml:space="preserve">we were able to calculate a new field called </w:t>
       </w:r>
+      <w:proofErr w:type="spellStart"/>
       <w:r>
         <w:rPr>
           <w:rFonts w:ascii="Courier New" w:hAnsi="Courier New" w:cs="Courier New"/>
         </w:rPr>
         <w:t>VM_duration</w:t>
       </w:r>
+      <w:proofErr w:type="spellEnd"/>
       <w:r>
         <w:t xml:space="preserve">: </w:t>
       </w:r>
@@ -4080,17 +4755,47 @@
         <w:jc w:val="both"/>
       </w:pPr>
       <w:r>
+        <w:t>Parsing the data from Figure 10 is done with the help of a pattern developed by us</w:t>
+      </w:r>
+      <w:r>
+        <w:t>,</w:t>
+      </w:r>
+      <w:r>
+        <w:t xml:space="preserve"> using grok. This pattern is shown in Figure 12</w:t>
+      </w:r>
+      <w:r>
+        <w:t xml:space="preserve"> (see Ref</w:t>
+      </w:r>
+      <w:r>
+        <w:t>.</w:t>
+      </w:r>
+      <w:r>
+        <w:t xml:space="preserve"> [</w:t>
+      </w:r>
+      <w:r>
+        <w:t>24</w:t>
+      </w:r>
+      <w:r>
+        <w:t>] for the full configuration file).</w:t>
+      </w:r>
+    </w:p>
+    <w:p>
+      <w:pPr>
+        <w:ind w:firstLine="14.40pt"/>
+        <w:jc w:val="both"/>
+      </w:pPr>
+      <w:r>
         <w:rPr>
           <w:noProof/>
         </w:rPr>
         <w:drawing>
-          <wp:anchor distT="0" distB="0" distL="114300" distR="114300" simplePos="0" relativeHeight="251675648" behindDoc="0" locked="0" layoutInCell="1" allowOverlap="1" wp14:anchorId="2A4B00CC" wp14:editId="6E9B2EA5">
+          <wp:anchor distT="0" distB="0" distL="114300" distR="114300" simplePos="0" relativeHeight="251675648" behindDoc="0" locked="0" layoutInCell="1" allowOverlap="1" wp14:anchorId="2A4B00CC" wp14:editId="67B334BE">
             <wp:simplePos x="0" y="0"/>
             <wp:positionH relativeFrom="column">
-              <wp:posOffset>-46355</wp:posOffset>
+              <wp:posOffset>-87919</wp:posOffset>
             </wp:positionH>
             <wp:positionV relativeFrom="paragraph">
-              <wp:posOffset>2919095</wp:posOffset>
+              <wp:posOffset>1094855</wp:posOffset>
             </wp:positionV>
             <wp:extent cx="3121660" cy="1926590"/>
             <wp:effectExtent l="0" t="0" r="2540" b="3810"/>
@@ -4151,7 +4856,25 @@
                             <w:sz w:val="16"/>
                             <w:szCs w:val="16"/>
                           </w:rPr>
-                          <w:t xml:space="preserve">      init =&gt; "require 'time'"</w:t>
+                          <w:t xml:space="preserve">      </w:t>
+                        </w:r>
+                        <w:proofErr w:type="spellStart"/>
+                        <w:r>
+                          <w:rPr>
+                            <w:rFonts w:ascii="Courier New" w:hAnsi="Courier New" w:cs="Courier New"/>
+                            <w:sz w:val="16"/>
+                            <w:szCs w:val="16"/>
+                          </w:rPr>
+                          <w:t>init</w:t>
+                        </w:r>
+                        <w:proofErr w:type="spellEnd"/>
+                        <w:r>
+                          <w:rPr>
+                            <w:rFonts w:ascii="Courier New" w:hAnsi="Courier New" w:cs="Courier New"/>
+                            <w:sz w:val="16"/>
+                            <w:szCs w:val="16"/>
+                          </w:rPr>
+                          <w:t xml:space="preserve"> =&gt; "require 'time'"</w:t>
                         </w:r>
                       </w:p>
                       <w:p>
@@ -4204,7 +4927,43 @@
                             <w:sz w:val="16"/>
                             <w:szCs w:val="16"/>
                           </w:rPr>
-                          <w:t>t1=event.get("deleted_at")</w:t>
+                          <w:t>t1=</w:t>
+                        </w:r>
+                        <w:proofErr w:type="spellStart"/>
+                        <w:r>
+                          <w:rPr>
+                            <w:rFonts w:ascii="Courier New" w:hAnsi="Courier New" w:cs="Courier New"/>
+                            <w:sz w:val="16"/>
+                            <w:szCs w:val="16"/>
+                          </w:rPr>
+                          <w:t>event.get</w:t>
+                        </w:r>
+                        <w:proofErr w:type="spellEnd"/>
+                        <w:r>
+                          <w:rPr>
+                            <w:rFonts w:ascii="Courier New" w:hAnsi="Courier New" w:cs="Courier New"/>
+                            <w:sz w:val="16"/>
+                            <w:szCs w:val="16"/>
+                          </w:rPr>
+                          <w:t>("</w:t>
+                        </w:r>
+                        <w:proofErr w:type="spellStart"/>
+                        <w:r>
+                          <w:rPr>
+                            <w:rFonts w:ascii="Courier New" w:hAnsi="Courier New" w:cs="Courier New"/>
+                            <w:sz w:val="16"/>
+                            <w:szCs w:val="16"/>
+                          </w:rPr>
+                          <w:t>deleted_at</w:t>
+                        </w:r>
+                        <w:proofErr w:type="spellEnd"/>
+                        <w:r>
+                          <w:rPr>
+                            <w:rFonts w:ascii="Courier New" w:hAnsi="Courier New" w:cs="Courier New"/>
+                            <w:sz w:val="16"/>
+                            <w:szCs w:val="16"/>
+                          </w:rPr>
+                          <w:t>")</w:t>
                         </w:r>
                       </w:p>
                       <w:p>
@@ -4223,7 +4982,43 @@
                             <w:sz w:val="16"/>
                             <w:szCs w:val="16"/>
                           </w:rPr>
-                          <w:t>t2=event.get("created_at")</w:t>
+                          <w:t>t2=</w:t>
+                        </w:r>
+                        <w:proofErr w:type="spellStart"/>
+                        <w:r>
+                          <w:rPr>
+                            <w:rFonts w:ascii="Courier New" w:hAnsi="Courier New" w:cs="Courier New"/>
+                            <w:sz w:val="16"/>
+                            <w:szCs w:val="16"/>
+                          </w:rPr>
+                          <w:t>event.get</w:t>
+                        </w:r>
+                        <w:proofErr w:type="spellEnd"/>
+                        <w:r>
+                          <w:rPr>
+                            <w:rFonts w:ascii="Courier New" w:hAnsi="Courier New" w:cs="Courier New"/>
+                            <w:sz w:val="16"/>
+                            <w:szCs w:val="16"/>
+                          </w:rPr>
+                          <w:t>("</w:t>
+                        </w:r>
+                        <w:proofErr w:type="spellStart"/>
+                        <w:r>
+                          <w:rPr>
+                            <w:rFonts w:ascii="Courier New" w:hAnsi="Courier New" w:cs="Courier New"/>
+                            <w:sz w:val="16"/>
+                            <w:szCs w:val="16"/>
+                          </w:rPr>
+                          <w:t>created_at</w:t>
+                        </w:r>
+                        <w:proofErr w:type="spellEnd"/>
+                        <w:r>
+                          <w:rPr>
+                            <w:rFonts w:ascii="Courier New" w:hAnsi="Courier New" w:cs="Courier New"/>
+                            <w:sz w:val="16"/>
+                            <w:szCs w:val="16"/>
+                          </w:rPr>
+                          <w:t>")</w:t>
                         </w:r>
                       </w:p>
                       <w:p>
@@ -4261,7 +5056,43 @@
                             <w:sz w:val="16"/>
                             <w:szCs w:val="16"/>
                           </w:rPr>
-                          <w:t>unless (t2.empty? || t2.nil?) &amp;&amp; (t1.empty? || t1.nil?)</w:t>
+                          <w:t>unless (t</w:t>
+                        </w:r>
+                        <w:proofErr w:type="gramStart"/>
+                        <w:r>
+                          <w:rPr>
+                            <w:rFonts w:ascii="Courier New" w:hAnsi="Courier New" w:cs="Courier New"/>
+                            <w:sz w:val="16"/>
+                            <w:szCs w:val="16"/>
+                          </w:rPr>
+                          <w:t>2.empty</w:t>
+                        </w:r>
+                        <w:proofErr w:type="gramEnd"/>
+                        <w:r>
+                          <w:rPr>
+                            <w:rFonts w:ascii="Courier New" w:hAnsi="Courier New" w:cs="Courier New"/>
+                            <w:sz w:val="16"/>
+                            <w:szCs w:val="16"/>
+                          </w:rPr>
+                          <w:t>? || t2.nil?) &amp;&amp; (t</w:t>
+                        </w:r>
+                        <w:proofErr w:type="gramStart"/>
+                        <w:r>
+                          <w:rPr>
+                            <w:rFonts w:ascii="Courier New" w:hAnsi="Courier New" w:cs="Courier New"/>
+                            <w:sz w:val="16"/>
+                            <w:szCs w:val="16"/>
+                          </w:rPr>
+                          <w:t>1.empty</w:t>
+                        </w:r>
+                        <w:proofErr w:type="gramEnd"/>
+                        <w:r>
+                          <w:rPr>
+                            <w:rFonts w:ascii="Courier New" w:hAnsi="Courier New" w:cs="Courier New"/>
+                            <w:sz w:val="16"/>
+                            <w:szCs w:val="16"/>
+                          </w:rPr>
+                          <w:t>? || t1.nil?)</w:t>
                         </w:r>
                       </w:p>
                       <w:p>
@@ -4280,7 +5111,34 @@
                             <w:sz w:val="16"/>
                             <w:szCs w:val="16"/>
                           </w:rPr>
-                          <w:t>duration=(Time.parse(t1).to_i</w:t>
+                          <w:t>duration=(</w:t>
+                        </w:r>
+                        <w:proofErr w:type="spellStart"/>
+                        <w:r>
+                          <w:rPr>
+                            <w:rFonts w:ascii="Courier New" w:hAnsi="Courier New" w:cs="Courier New"/>
+                            <w:sz w:val="16"/>
+                            <w:szCs w:val="16"/>
+                          </w:rPr>
+                          <w:t>Time.parse</w:t>
+                        </w:r>
+                        <w:proofErr w:type="spellEnd"/>
+                        <w:r>
+                          <w:rPr>
+                            <w:rFonts w:ascii="Courier New" w:hAnsi="Courier New" w:cs="Courier New"/>
+                            <w:sz w:val="16"/>
+                            <w:szCs w:val="16"/>
+                          </w:rPr>
+                          <w:t>(t1).</w:t>
+                        </w:r>
+                        <w:proofErr w:type="spellStart"/>
+                        <w:r>
+                          <w:rPr>
+                            <w:rFonts w:ascii="Courier New" w:hAnsi="Courier New" w:cs="Courier New"/>
+                            <w:sz w:val="16"/>
+                            <w:szCs w:val="16"/>
+                          </w:rPr>
+                          <w:t>to_i</w:t>
                         </w:r>
                         <w:r>
                           <w:rPr>
@@ -4296,8 +5154,37 @@
                             <w:sz w:val="16"/>
                             <w:szCs w:val="16"/>
                           </w:rPr>
-                          <w:t>Time.parse(t2).to_i).abs</w:t>
-                        </w:r>
+                          <w:t>Time.parse</w:t>
+                        </w:r>
+                        <w:proofErr w:type="spellEnd"/>
+                        <w:r>
+                          <w:rPr>
+                            <w:rFonts w:ascii="Courier New" w:hAnsi="Courier New" w:cs="Courier New"/>
+                            <w:sz w:val="16"/>
+                            <w:szCs w:val="16"/>
+                          </w:rPr>
+                          <w:t>(t2).</w:t>
+                        </w:r>
+                        <w:proofErr w:type="spellStart"/>
+                        <w:r>
+                          <w:rPr>
+                            <w:rFonts w:ascii="Courier New" w:hAnsi="Courier New" w:cs="Courier New"/>
+                            <w:sz w:val="16"/>
+                            <w:szCs w:val="16"/>
+                          </w:rPr>
+                          <w:t>to_i</w:t>
+                        </w:r>
+                        <w:proofErr w:type="spellEnd"/>
+                        <w:proofErr w:type="gramStart"/>
+                        <w:r>
+                          <w:rPr>
+                            <w:rFonts w:ascii="Courier New" w:hAnsi="Courier New" w:cs="Courier New"/>
+                            <w:sz w:val="16"/>
+                            <w:szCs w:val="16"/>
+                          </w:rPr>
+                          <w:t>).abs</w:t>
+                        </w:r>
+                        <w:proofErr w:type="gramEnd"/>
                       </w:p>
                       <w:p>
                         <w:pPr>
@@ -4328,13 +5215,51 @@
                             <w:szCs w:val="16"/>
                           </w:rPr>
                         </w:pPr>
-                        <w:r>
-                          <w:rPr>
-                            <w:rFonts w:ascii="Courier New" w:hAnsi="Courier New" w:cs="Courier New"/>
-                            <w:sz w:val="16"/>
-                            <w:szCs w:val="16"/>
-                          </w:rPr>
-                          <w:t>event.set("VM_duration",duration)</w:t>
+                        <w:proofErr w:type="spellStart"/>
+                        <w:r>
+                          <w:rPr>
+                            <w:rFonts w:ascii="Courier New" w:hAnsi="Courier New" w:cs="Courier New"/>
+                            <w:sz w:val="16"/>
+                            <w:szCs w:val="16"/>
+                          </w:rPr>
+                          <w:t>event.set</w:t>
+                        </w:r>
+                        <w:proofErr w:type="spellEnd"/>
+                        <w:r>
+                          <w:rPr>
+                            <w:rFonts w:ascii="Courier New" w:hAnsi="Courier New" w:cs="Courier New"/>
+                            <w:sz w:val="16"/>
+                            <w:szCs w:val="16"/>
+                          </w:rPr>
+                          <w:t>("</w:t>
+                        </w:r>
+                        <w:proofErr w:type="spellStart"/>
+                        <w:r>
+                          <w:rPr>
+                            <w:rFonts w:ascii="Courier New" w:hAnsi="Courier New" w:cs="Courier New"/>
+                            <w:sz w:val="16"/>
+                            <w:szCs w:val="16"/>
+                          </w:rPr>
+                          <w:t>VM_duration</w:t>
+                        </w:r>
+                        <w:proofErr w:type="gramStart"/>
+                        <w:r>
+                          <w:rPr>
+                            <w:rFonts w:ascii="Courier New" w:hAnsi="Courier New" w:cs="Courier New"/>
+                            <w:sz w:val="16"/>
+                            <w:szCs w:val="16"/>
+                          </w:rPr>
+                          <w:t>",duration</w:t>
+                        </w:r>
+                        <w:proofErr w:type="spellEnd"/>
+                        <w:proofErr w:type="gramEnd"/>
+                        <w:r>
+                          <w:rPr>
+                            <w:rFonts w:ascii="Courier New" w:hAnsi="Courier New" w:cs="Courier New"/>
+                            <w:sz w:val="16"/>
+                            <w:szCs w:val="16"/>
+                          </w:rPr>
+                          <w:t>)</w:t>
                         </w:r>
                       </w:p>
                       <w:p>
@@ -4436,42 +5361,42 @@
         </w:drawing>
       </w:r>
       <w:r>
-        <w:t>Parsing the data from Figure 10 is done with the help of a pattern developed by us</w:t>
-      </w:r>
-      <w:r>
-        <w:t>,</w:t>
-      </w:r>
-      <w:r>
-        <w:t xml:space="preserve"> using grok. This pattern is shown in Figure 12</w:t>
-      </w:r>
-      <w:r>
-        <w:t xml:space="preserve"> (see Reference [</w:t>
-      </w:r>
-      <w:r>
-        <w:t>24</w:t>
-      </w:r>
-      <w:r>
-        <w:t>] for the full configuration file).</w:t>
-      </w:r>
-    </w:p>
-    <w:p>
-      <w:pPr>
-        <w:ind w:firstLine="14.40pt"/>
-        <w:jc w:val="both"/>
-      </w:pPr>
+        <w:t xml:space="preserve">The </w:t>
+      </w:r>
+      <w:r>
+        <w:t xml:space="preserve">events </w:t>
+      </w:r>
+      <w:r>
+        <w:t xml:space="preserve">coming from a central compute node provides information with regards to the time of creation and destruction for every VM that was deployed on that particular node, the user </w:t>
+      </w:r>
+      <w:r>
+        <w:t>ID</w:t>
+      </w:r>
+      <w:r>
+        <w:t xml:space="preserve"> which solicited the deployment of mentioned VM</w:t>
+      </w:r>
+      <w:r>
+        <w:t xml:space="preserve"> and the project ID for the allocated jobs</w:t>
+      </w:r>
+      <w:r>
+        <w:t>, information about the users group, the unique ID of the VM, and the name of the node itself.</w:t>
+      </w:r>
+      <w:r>
+        <w:t xml:space="preserve"> Parsing this data and </w:t>
+      </w:r>
       <w:r>
         <w:rPr>
           <w:noProof/>
         </w:rPr>
         <w:lastRenderedPageBreak/>
         <w:drawing>
-          <wp:anchor distT="0" distB="0" distL="114300" distR="114300" simplePos="0" relativeHeight="251679744" behindDoc="0" locked="0" layoutInCell="1" allowOverlap="1" wp14:anchorId="46CEAF74" wp14:editId="0EA47651">
+          <wp:anchor distT="0" distB="0" distL="114300" distR="114300" simplePos="0" relativeHeight="251679744" behindDoc="0" locked="0" layoutInCell="1" allowOverlap="1" wp14:anchorId="46CEAF74" wp14:editId="3DADDF3B">
             <wp:simplePos x="0" y="0"/>
             <wp:positionH relativeFrom="column">
-              <wp:posOffset>1270</wp:posOffset>
+              <wp:posOffset>-48376</wp:posOffset>
             </wp:positionH>
             <wp:positionV relativeFrom="paragraph">
-              <wp:posOffset>1779922</wp:posOffset>
+              <wp:posOffset>-404</wp:posOffset>
             </wp:positionV>
             <wp:extent cx="2981960" cy="1498600"/>
             <wp:effectExtent l="0" t="0" r="2540" b="0"/>
@@ -4508,6 +5433,7 @@
                             <w:szCs w:val="16"/>
                           </w:rPr>
                         </w:pPr>
+                        <w:proofErr w:type="gramStart"/>
                         <w:r>
                           <w:rPr>
                             <w:rFonts w:ascii="Courier New" w:hAnsi="Courier New" w:cs="Courier New"/>
@@ -4516,6 +5442,7 @@
                           </w:rPr>
                           <w:t>grok{</w:t>
                         </w:r>
+                        <w:proofErr w:type="gramEnd"/>
                       </w:p>
                       <w:p>
                         <w:pPr>
@@ -4533,7 +5460,25 @@
                             <w:sz w:val="16"/>
                             <w:szCs w:val="16"/>
                           </w:rPr>
-                          <w:t xml:space="preserve">match=&gt;{ </w:t>
+                          <w:t>match=</w:t>
+                        </w:r>
+                        <w:proofErr w:type="gramStart"/>
+                        <w:r>
+                          <w:rPr>
+                            <w:rFonts w:ascii="Courier New" w:hAnsi="Courier New" w:cs="Courier New"/>
+                            <w:sz w:val="16"/>
+                            <w:szCs w:val="16"/>
+                          </w:rPr>
+                          <w:t>&gt;{</w:t>
+                        </w:r>
+                        <w:proofErr w:type="gramEnd"/>
+                        <w:r>
+                          <w:rPr>
+                            <w:rFonts w:ascii="Courier New" w:hAnsi="Courier New" w:cs="Courier New"/>
+                            <w:sz w:val="16"/>
+                            <w:szCs w:val="16"/>
+                          </w:rPr>
+                          <w:t xml:space="preserve"> </w:t>
                         </w:r>
                       </w:p>
                       <w:p>
@@ -4663,28 +5608,7 @@
         </w:drawing>
       </w:r>
       <w:r>
-        <w:t xml:space="preserve">The </w:t>
-      </w:r>
-      <w:r>
-        <w:t xml:space="preserve">events </w:t>
-      </w:r>
-      <w:r>
-        <w:t xml:space="preserve">coming from a central compute node provides information with regards to the time of creation and destruction for every VM that was deployed on that particular node, the user </w:t>
-      </w:r>
-      <w:r>
-        <w:t>ID</w:t>
-      </w:r>
-      <w:r>
-        <w:t xml:space="preserve"> which solicited the deployment of mentioned VM</w:t>
-      </w:r>
-      <w:r>
-        <w:t xml:space="preserve"> and the project ID for the allocated jobs</w:t>
-      </w:r>
-      <w:r>
-        <w:t>, information about the users group, the unique ID of the VM, and the name of the node itself.</w:t>
-      </w:r>
-      <w:r>
-        <w:t xml:space="preserve"> Parsing this data and using aggregated filters proven to be very useful in getting insight about the total number of cloud-based virtual machines running jobs on the compute node, the aggregated time of running jobs on each VM, but also information about the users (e.g. number of VMs per user)</w:t>
+        <w:t>using aggregated filters proven to be very useful in getting insight about the total number of cloud-based virtual machines running jobs on the compute node, the aggregated time of running jobs on each VM, but also information about the users (e.g. number of VMs per user)</w:t>
       </w:r>
       <w:r>
         <w:t>.</w:t>
@@ -4786,6 +5710,9 @@
         </w:drawing>
       </w:r>
       <w:r>
+        <w:rPr>
+          <w:noProof/>
+        </w:rPr>
         <w:drawing>
           <wp:anchor distT="0" distB="0" distL="114300" distR="114300" simplePos="0" relativeHeight="251681792" behindDoc="0" locked="0" layoutInCell="1" allowOverlap="1" wp14:anchorId="2C6CEF2B" wp14:editId="32F55473">
             <wp:simplePos x="0" y="0"/>
@@ -4947,10 +5874,7 @@
         <w:t xml:space="preserve"> </w:t>
       </w:r>
       <w:r>
-        <w:t xml:space="preserve">together with some events inside the index where Nova logs are stored (logs which are initially ingested and parsed </w:t>
-      </w:r>
-      <w:r>
-        <w:t>through Logstash as described in the previous section).</w:t>
+        <w:t>together with some events inside the index where Nova logs are stored (logs which are initially ingested and parsed through Logstash as described in the previous section).</w:t>
       </w:r>
       <w:r>
         <w:t xml:space="preserve"> Within the screenshot, section 1 contains each event as it is coming, section 2 contains the available fields within the </w:t>
@@ -5167,11 +6091,7 @@
         </w:drawing>
       </w:r>
       <w:r>
-        <w:t xml:space="preserve">We believe that the currently developed logging pipelines are capable of ingesting large volume of events, and scalability should not be an issue and we are confident </w:t>
-      </w:r>
-      <w:r>
-        <w:lastRenderedPageBreak/>
-        <w:t>that the ELK stack is able to meet the needs of the entire department (considering the fact that the compute power available inside DFCTI will increase even more in the near future).</w:t>
+        <w:t>We believe that the currently developed logging pipelines are capable of ingesting large volume of events, and scalability should not be an issue and we are confident that the ELK stack is able to meet the needs of the entire department (considering the fact that the compute power available inside DFCTI will increase even more in the near future).</w:t>
       </w:r>
     </w:p>
     <w:p>
@@ -5180,25 +6100,29 @@
         <w:jc w:val="both"/>
       </w:pPr>
       <w:r>
-        <w:t>During the development phases, we always worked with the latest available versions of each service within the stack, namely we had the latest available versions of Elasticsearch, Logstash, Kibana, Filebeat, Metricbeat and NGINX.</w:t>
+        <w:t xml:space="preserve">During the development phases, we always worked with the latest available versions of each service within the </w:t>
+      </w:r>
+      <w:r>
+        <w:lastRenderedPageBreak/>
+        <w:t>stack</w:t>
+      </w:r>
+      <w:r>
+        <w:t xml:space="preserve">: </w:t>
+      </w:r>
+      <w:r>
+        <w:t>we had the latest available versions of Elasticsearch, Logstash, Kibana, Filebeat, Metricbeat and NGINX.</w:t>
       </w:r>
       <w:r>
         <w:t xml:space="preserve"> </w:t>
       </w:r>
     </w:p>
     <w:p>
-      <w:pPr>
-        <w:jc w:val="both"/>
-      </w:pPr>
       <w:r>
         <w:rPr>
           <w:i/>
           <w:iCs/>
         </w:rPr>
         <w:t>Future Work</w:t>
-      </w:r>
-      <w:r>
-        <w:t xml:space="preserve"> </w:t>
       </w:r>
     </w:p>
     <w:p>
@@ -5244,11 +6168,6 @@
     </w:p>
     <w:p>
       <w:pPr>
-        <w:jc w:val="both"/>
-      </w:pPr>
-    </w:p>
-    <w:p>
-      <w:pPr>
         <w:pStyle w:val="Heading1"/>
         <w:numPr>
           <w:ilvl w:val="0"/>
@@ -5271,13 +6190,187 @@
         <w:jc w:val="both"/>
       </w:pPr>
       <w:r>
-        <w:t>We are very grateful to the Department of Computational Physics and Information Technology (DFCTI) at NIPNE-HH, especially our Head of Department – Mihnea Dulea for encouraging us during the</w:t>
-      </w:r>
+        <w:rPr>
+          <w:noProof/>
+        </w:rPr>
+        <w:drawing>
+          <wp:anchor distT="0" distB="0" distL="114300" distR="114300" simplePos="0" relativeHeight="251688960" behindDoc="0" locked="0" layoutInCell="1" allowOverlap="1" wp14:anchorId="205E7B65" wp14:editId="7D545130">
+            <wp:simplePos x="0" y="0"/>
+            <wp:positionH relativeFrom="column">
+              <wp:posOffset>-1905</wp:posOffset>
+            </wp:positionH>
+            <wp:positionV relativeFrom="paragraph">
+              <wp:posOffset>1122680</wp:posOffset>
+            </wp:positionV>
+            <wp:extent cx="6490970" cy="4725670"/>
+            <wp:effectExtent l="0" t="0" r="0" b="0"/>
+            <wp:wrapTopAndBottom/>
+            <wp:docPr id="7" name="Text Box 7"/>
+            <wp:cNvGraphicFramePr/>
+            <a:graphic xmlns:a="http://purl.oclc.org/ooxml/drawingml/main">
+              <a:graphicData uri="http://schemas.microsoft.com/office/word/2010/wordprocessingShape">
+                <wp:wsp>
+                  <wp:cNvSpPr txBox="1"/>
+                  <wp:spPr>
+                    <a:xfrm>
+                      <a:off x="0" y="0"/>
+                      <a:ext cx="6490970" cy="4725670"/>
+                    </a:xfrm>
+                    <a:prstGeom prst="rect">
+                      <a:avLst/>
+                    </a:prstGeom>
+                    <a:solidFill>
+                      <a:schemeClr val="lt1"/>
+                    </a:solidFill>
+                    <a:ln w="6350">
+                      <a:noFill/>
+                    </a:ln>
+                  </wp:spPr>
+                  <wp:txbx>
+                    <wne:txbxContent>
+                      <w:p>
+                        <w:pPr>
+                          <w:rPr>
+                            <w:color w:val="000000" w:themeColor="text1"/>
+                            <w:sz w:val="16"/>
+                            <w:szCs w:val="16"/>
+                          </w:rPr>
+                        </w:pPr>
+                        <w:r>
+                          <w:rPr>
+                            <w:noProof/>
+                            <w:color w:val="000000" w:themeColor="text1"/>
+                            <w:sz w:val="16"/>
+                            <w:szCs w:val="16"/>
+                          </w:rPr>
+                          <w:drawing>
+                            <wp:inline distT="0" distB="0" distL="0" distR="0" wp14:anchorId="5CFF393B" wp14:editId="6883F098">
+                              <wp:extent cx="5262065" cy="4455622"/>
+                              <wp:effectExtent l="0" t="0" r="0" b="2540"/>
+                              <wp:docPr id="10" name="Picture 10"/>
+                              <wp:cNvGraphicFramePr>
+                                <a:graphicFrameLocks xmlns:a="http://purl.oclc.org/ooxml/drawingml/main" noChangeAspect="1"/>
+                              </wp:cNvGraphicFramePr>
+                              <a:graphic xmlns:a="http://purl.oclc.org/ooxml/drawingml/main">
+                                <a:graphicData uri="http://purl.oclc.org/ooxml/drawingml/picture">
+                                  <pic:pic xmlns:pic="http://purl.oclc.org/ooxml/drawingml/picture">
+                                    <pic:nvPicPr>
+                                      <pic:cNvPr id="10" name="Picture 10"/>
+                                      <pic:cNvPicPr/>
+                                    </pic:nvPicPr>
+                                    <pic:blipFill>
+                                      <a:blip r:embed="rId14">
+                                        <a:extLst>
+                                          <a:ext uri="{28A0092B-C50C-407E-A947-70E740481C1C}">
+                                            <a14:useLocalDpi xmlns:a14="http://schemas.microsoft.com/office/drawing/2010/main" val="0"/>
+                                          </a:ext>
+                                        </a:extLst>
+                                      </a:blip>
+                                      <a:stretch>
+                                        <a:fillRect/>
+                                      </a:stretch>
+                                    </pic:blipFill>
+                                    <pic:spPr>
+                                      <a:xfrm>
+                                        <a:off x="0" y="0"/>
+                                        <a:ext cx="5334734" cy="4517154"/>
+                                      </a:xfrm>
+                                      <a:prstGeom prst="rect">
+                                        <a:avLst/>
+                                      </a:prstGeom>
+                                    </pic:spPr>
+                                  </pic:pic>
+                                </a:graphicData>
+                              </a:graphic>
+                            </wp:inline>
+                          </w:drawing>
+                        </w:r>
+                      </w:p>
+                      <w:p>
+                        <w:pPr>
+                          <w:rPr>
+                            <w:color w:val="000000" w:themeColor="text1"/>
+                            <w:sz w:val="16"/>
+                            <w:szCs w:val="16"/>
+                          </w:rPr>
+                        </w:pPr>
+                        <w:r>
+                          <w:rPr>
+                            <w:color w:val="000000" w:themeColor="text1"/>
+                            <w:sz w:val="16"/>
+                            <w:szCs w:val="16"/>
+                          </w:rPr>
+                          <w:t xml:space="preserve">Figure 13: </w:t>
+                        </w:r>
+                        <w:r>
+                          <w:rPr>
+                            <w:color w:val="000000" w:themeColor="text1"/>
+                            <w:sz w:val="16"/>
+                            <w:szCs w:val="16"/>
+                          </w:rPr>
+                          <w:t>Nova compute architecture deployed using k8s clusters.</w:t>
+                        </w:r>
+                      </w:p>
+                    </wne:txbxContent>
+                  </wp:txbx>
+                  <wp:bodyPr rot="0" spcFirstLastPara="0" vertOverflow="overflow" horzOverflow="overflow" vert="horz" wrap="square" lIns="91440" tIns="45720" rIns="91440" bIns="45720" numCol="1" spcCol="0" rtlCol="0" fromWordArt="0" anchor="t" anchorCtr="0" forceAA="0" compatLnSpc="1">
+                    <a:prstTxWarp prst="textNoShape">
+                      <a:avLst/>
+                    </a:prstTxWarp>
+                    <a:noAutofit/>
+                  </wp:bodyPr>
+                </wp:wsp>
+              </a:graphicData>
+            </a:graphic>
+            <wp14:sizeRelH relativeFrom="margin">
+              <wp14:pctWidth>0%</wp14:pctWidth>
+            </wp14:sizeRelH>
+            <wp14:sizeRelV relativeFrom="margin">
+              <wp14:pctHeight>0%</wp14:pctHeight>
+            </wp14:sizeRelV>
+          </wp:anchor>
+        </w:drawing>
+      </w:r>
+      <w:r>
+        <w:t xml:space="preserve">We are very grateful to the Department of Computational Physics and Information Technology (DFCTI) at NIPNE-HH, especially our Head of Department – </w:t>
+      </w:r>
+      <w:proofErr w:type="spellStart"/>
+      <w:r>
+        <w:t>Mihnea</w:t>
+      </w:r>
+      <w:proofErr w:type="spellEnd"/>
       <w:r>
         <w:t xml:space="preserve"> </w:t>
       </w:r>
-      <w:r>
-        <w:t>development process, and our colleague - Ionut Vasile for fruitful discussions and for providing us the testing environment of the ELK stack.</w:t>
+      <w:proofErr w:type="spellStart"/>
+      <w:r>
+        <w:t>Dulea</w:t>
+      </w:r>
+      <w:proofErr w:type="spellEnd"/>
+      <w:r>
+        <w:t xml:space="preserve"> for encouraging us during the</w:t>
+      </w:r>
+      <w:r>
+        <w:t xml:space="preserve"> </w:t>
+      </w:r>
+      <w:r>
+        <w:t xml:space="preserve">development process, and our colleague - </w:t>
+      </w:r>
+      <w:proofErr w:type="spellStart"/>
+      <w:r>
+        <w:t>Ionut</w:t>
+      </w:r>
+      <w:proofErr w:type="spellEnd"/>
+      <w:r>
+        <w:t xml:space="preserve"> </w:t>
+      </w:r>
+      <w:proofErr w:type="spellStart"/>
+      <w:r>
+        <w:t>Vasile</w:t>
+      </w:r>
+      <w:proofErr w:type="spellEnd"/>
+      <w:r>
+        <w:t xml:space="preserve"> for fruitful discussions and for providing us the testing environment of the ELK stack.</w:t>
       </w:r>
     </w:p>
     <w:p>
@@ -5290,13 +6383,60 @@
         <w:ind w:start="10.80pt"/>
       </w:pPr>
       <w:r>
-        <w:t>References</w:t>
+        <w:t>Appendices</w:t>
+      </w:r>
+    </w:p>
+    <w:p>
+      <w:pPr>
+        <w:pStyle w:val="Heading1"/>
+        <w:numPr>
+          <w:ilvl w:val="0"/>
+          <w:numId w:val="0"/>
+        </w:numPr>
+        <w:ind w:start="10.80pt"/>
+      </w:pPr>
+      <w:r>
+        <w:t>Appendi</w:t>
+      </w:r>
+      <w:r>
+        <w:t>x I</w:t>
       </w:r>
     </w:p>
     <w:p>
       <w:pPr>
         <w:ind w:firstLine="10.80pt"/>
         <w:jc w:val="both"/>
+      </w:pPr>
+      <w:r>
+        <w:t>The architecture of a Kubernetes cluster</w:t>
+      </w:r>
+      <w:r>
+        <w:t xml:space="preserve"> developed using OpenStack and Nova services can be seen in the </w:t>
+      </w:r>
+      <w:r>
+        <w:t>Figure A1</w:t>
+      </w:r>
+      <w:r>
+        <w:t>.</w:t>
+      </w:r>
+    </w:p>
+    <w:p>
+      <w:pPr>
+        <w:pStyle w:val="Heading1"/>
+        <w:numPr>
+          <w:ilvl w:val="0"/>
+          <w:numId w:val="0"/>
+        </w:numPr>
+        <w:ind w:start="10.80pt"/>
+      </w:pPr>
+      <w:r>
+        <w:t>References</w:t>
+      </w:r>
+    </w:p>
+    <w:p>
+      <w:pPr>
+        <w:ind w:firstLine="10.80pt"/>
+        <w:jc w:val="both"/>
         <w:rPr>
           <w:sz w:val="16"/>
           <w:szCs w:val="16"/>
@@ -5392,7 +6532,23 @@
           <w:sz w:val="16"/>
           <w:szCs w:val="16"/>
         </w:rPr>
-        <w:t>[6] CeCBiD-EOSC: project within NIPNE-HH, project main page (site available November 2020): http://cecbid-eosc.ifin.ro/index.php</w:t>
+        <w:t xml:space="preserve">[6] </w:t>
+      </w:r>
+      <w:proofErr w:type="spellStart"/>
+      <w:r>
+        <w:rPr>
+          <w:sz w:val="16"/>
+          <w:szCs w:val="16"/>
+        </w:rPr>
+        <w:t>CeCBiD</w:t>
+      </w:r>
+      <w:proofErr w:type="spellEnd"/>
+      <w:r>
+        <w:rPr>
+          <w:sz w:val="16"/>
+          <w:szCs w:val="16"/>
+        </w:rPr>
+        <w:t>-EOSC: project within NIPNE-HH, project main page (site available November 2020): http://cecbid-eosc.ifin.ro/index.php</w:t>
       </w:r>
     </w:p>
     <w:p>
@@ -5528,6 +6684,7 @@
           <w:sz w:val="16"/>
           <w:szCs w:val="16"/>
         </w:rPr>
+        <w:lastRenderedPageBreak/>
         <w:t>[14] DigitalOcean, Main webpage (available November 2020):  https://www.digitalocean.com/</w:t>
       </w:r>
     </w:p>
@@ -5749,11 +6906,27 @@
           <w:sz w:val="16"/>
           <w:szCs w:val="16"/>
         </w:rPr>
-        <w:t>[27] ZELK vs ELK: Zebrium vs Elastic Machine Learning, webpage available November 2020: https://www.zebrium.com/blog/zelk-vs-elk-zebrium-ml-vs-elastic-machine-learning-zebrium</w:t>
+        <w:t xml:space="preserve">[27] ZELK vs ELK: </w:t>
+      </w:r>
+      <w:proofErr w:type="spellStart"/>
+      <w:r>
+        <w:rPr>
+          <w:sz w:val="16"/>
+          <w:szCs w:val="16"/>
+        </w:rPr>
+        <w:t>Zebrium</w:t>
+      </w:r>
+      <w:proofErr w:type="spellEnd"/>
+      <w:r>
+        <w:rPr>
+          <w:sz w:val="16"/>
+          <w:szCs w:val="16"/>
+        </w:rPr>
+        <w:t xml:space="preserve"> vs Elastic Machine Learning, webpage available November 2020: https://www.zebrium.com/blog/zelk-vs-elk-zebrium-ml-vs-elastic-machine-learning-zebrium</w:t>
       </w:r>
     </w:p>
     <w:sectPr>
-      <w:footerReference w:type="first" r:id="rId14"/>
+      <w:footerReference w:type="first" r:id="rId15"/>
       <w:type w:val="continuous"/>
       <w:pgSz w:w="595.30pt" w:h="841.90pt" w:code="9"/>
       <w:pgMar w:top="54pt" w:right="44.65pt" w:bottom="72pt" w:left="44.65pt" w:header="36pt" w:footer="36pt" w:gutter="0pt"/>

</xml_diff>

<commit_message>
fixed the arrangement of figures. adds links
</commit_message>
<xml_diff>
--- a/elk.docx
+++ b/elk.docx
@@ -1852,14 +1852,12 @@
         </w:rPr>
         <w:t xml:space="preserve">several ports that will be used for ingesting logs. The VM is also configured with </w:t>
       </w:r>
-      <w:proofErr w:type="gramStart"/>
       <w:r>
         <w:rPr>
           <w:lang w:val="en-US"/>
         </w:rPr>
         <w:t>an</w:t>
       </w:r>
-      <w:proofErr w:type="gramEnd"/>
       <w:r>
         <w:rPr>
           <w:lang w:val="en-US"/>
@@ -2093,73 +2091,14 @@
       </w:pPr>
       <w:r>
         <w:lastRenderedPageBreak/>
-        <w:t>Kibana –</w:t>
-      </w:r>
-      <w:r>
-        <w:rPr>
-          <w:i w:val="0"/>
-          <w:iCs w:val="0"/>
-        </w:rPr>
-        <w:t xml:space="preserve"> Acting as the data visualization within the stack, it is a web-based user interface that allows navigation through the Elasticsearch data. Large volumes of data can be visualized as </w:t>
-      </w:r>
-      <w:r>
-        <w:rPr>
-          <w:i w:val="0"/>
-          <w:iCs w:val="0"/>
-        </w:rPr>
-        <w:t>charts</w:t>
-      </w:r>
-      <w:r>
-        <w:rPr>
-          <w:i w:val="0"/>
-          <w:iCs w:val="0"/>
-        </w:rPr>
-        <w:t>, diagrams, histograms, tables</w:t>
-      </w:r>
-      <w:r>
-        <w:rPr>
-          <w:i w:val="0"/>
-          <w:iCs w:val="0"/>
-        </w:rPr>
-        <w:t>,</w:t>
-      </w:r>
-      <w:r>
-        <w:rPr>
-          <w:i w:val="0"/>
-          <w:iCs w:val="0"/>
-        </w:rPr>
-        <w:t xml:space="preserve"> and so on. The Kibana user interface is </w:t>
-      </w:r>
-      <w:r>
-        <w:rPr>
-          <w:i w:val="0"/>
-          <w:iCs w:val="0"/>
-        </w:rPr>
-        <w:t xml:space="preserve">accessible through the browser, available on the localhost (with the default port 5601). </w:t>
-      </w:r>
-      <w:r>
-        <w:rPr>
-          <w:i w:val="0"/>
-          <w:iCs w:val="0"/>
-        </w:rPr>
-        <w:t>To</w:t>
-      </w:r>
-      <w:r>
-        <w:rPr>
-          <w:i w:val="0"/>
-          <w:iCs w:val="0"/>
-        </w:rPr>
-        <w:t xml:space="preserve"> access it from the web, a reverse proxy with NGINX was used on the VM (a </w:t>
-      </w:r>
-      <w:r>
         <w:drawing>
-          <wp:anchor distT="0" distB="0" distL="114300" distR="114300" simplePos="0" relativeHeight="251661312" behindDoc="0" locked="0" layoutInCell="1" allowOverlap="1" wp14:anchorId="5418A797" wp14:editId="5E524A56">
+          <wp:anchor distT="0" distB="0" distL="114300" distR="114300" simplePos="0" relativeHeight="251661312" behindDoc="0" locked="0" layoutInCell="1" allowOverlap="1" wp14:anchorId="5418A797" wp14:editId="711657CF">
             <wp:simplePos x="0" y="0"/>
             <wp:positionH relativeFrom="column">
-              <wp:posOffset>23615</wp:posOffset>
+              <wp:posOffset>23495</wp:posOffset>
             </wp:positionH>
             <wp:positionV relativeFrom="paragraph">
-              <wp:posOffset>343398</wp:posOffset>
+              <wp:posOffset>462</wp:posOffset>
             </wp:positionV>
             <wp:extent cx="2921635" cy="2298065"/>
             <wp:effectExtent l="0" t="0" r="0" b="635"/>
@@ -2307,11 +2246,77 @@
         </w:drawing>
       </w:r>
       <w:r>
+        <w:t>Kibana –</w:t>
+      </w:r>
+      <w:r>
         <w:rPr>
           <w:i w:val="0"/>
           <w:iCs w:val="0"/>
         </w:rPr>
-        <w:t>workflow is graphically represented in Fig. 2).</w:t>
+        <w:t xml:space="preserve"> Acting as the data visualization within the stack, it is a web-based user interface that allows navigation through the Elasticsearch data. Large volumes of data can be visualized as </w:t>
+      </w:r>
+      <w:r>
+        <w:rPr>
+          <w:i w:val="0"/>
+          <w:iCs w:val="0"/>
+        </w:rPr>
+        <w:t>charts</w:t>
+      </w:r>
+      <w:r>
+        <w:rPr>
+          <w:i w:val="0"/>
+          <w:iCs w:val="0"/>
+        </w:rPr>
+        <w:t>, diagrams, histograms, tables</w:t>
+      </w:r>
+      <w:r>
+        <w:rPr>
+          <w:i w:val="0"/>
+          <w:iCs w:val="0"/>
+        </w:rPr>
+        <w:t>,</w:t>
+      </w:r>
+      <w:r>
+        <w:rPr>
+          <w:i w:val="0"/>
+          <w:iCs w:val="0"/>
+        </w:rPr>
+        <w:t xml:space="preserve"> and so on. The Kibana user interface is </w:t>
+      </w:r>
+      <w:r>
+        <w:rPr>
+          <w:i w:val="0"/>
+          <w:iCs w:val="0"/>
+        </w:rPr>
+        <w:t xml:space="preserve">accessible through the browser, available on the localhost (with the default port 5601). </w:t>
+      </w:r>
+      <w:r>
+        <w:rPr>
+          <w:i w:val="0"/>
+          <w:iCs w:val="0"/>
+        </w:rPr>
+        <w:t>To</w:t>
+      </w:r>
+      <w:r>
+        <w:rPr>
+          <w:i w:val="0"/>
+          <w:iCs w:val="0"/>
+        </w:rPr>
+        <w:t xml:space="preserve"> access it from the web, a reverse proxy with NGINX was used on the VM (a workflow is graphically represented in Fig</w:t>
+      </w:r>
+      <w:r>
+        <w:rPr>
+          <w:i w:val="0"/>
+          <w:iCs w:val="0"/>
+        </w:rPr>
+        <w:t>ure</w:t>
+      </w:r>
+      <w:r>
+        <w:rPr>
+          <w:i w:val="0"/>
+          <w:iCs w:val="0"/>
+        </w:rPr>
+        <w:t xml:space="preserve"> 2).</w:t>
       </w:r>
     </w:p>
     <w:p>
@@ -2332,13 +2337,13 @@
           <w:noProof/>
         </w:rPr>
         <w:drawing>
-          <wp:anchor distT="0" distB="0" distL="114300" distR="114300" simplePos="0" relativeHeight="251663360" behindDoc="0" locked="0" layoutInCell="1" allowOverlap="1" wp14:anchorId="711ACC7B" wp14:editId="55F528FE">
+          <wp:anchor distT="0" distB="0" distL="114300" distR="114300" simplePos="0" relativeHeight="251663360" behindDoc="0" locked="0" layoutInCell="1" allowOverlap="1" wp14:anchorId="711ACC7B" wp14:editId="2037D424">
             <wp:simplePos x="0" y="0"/>
             <wp:positionH relativeFrom="column">
               <wp:posOffset>3427730</wp:posOffset>
             </wp:positionH>
             <wp:positionV relativeFrom="paragraph">
-              <wp:posOffset>1273175</wp:posOffset>
+              <wp:posOffset>1456055</wp:posOffset>
             </wp:positionV>
             <wp:extent cx="2990215" cy="1622425"/>
             <wp:effectExtent l="0" t="0" r="0" b="3175"/>
@@ -2543,27 +2548,7 @@
                             <w:sz w:val="16"/>
                             <w:szCs w:val="16"/>
                           </w:rPr>
-                          <w:t xml:space="preserve">    </w:t>
-                        </w:r>
-                        <w:proofErr w:type="spellStart"/>
-                        <w:r>
-                          <w:rPr>
-                            <w:rFonts w:ascii="Courier New" w:hAnsi="Courier New" w:cs="Courier New"/>
-                            <w:color w:val="000000" w:themeColor="text1"/>
-                            <w:sz w:val="16"/>
-                            <w:szCs w:val="16"/>
-                          </w:rPr>
-                          <w:t>elasticsearch</w:t>
-                        </w:r>
-                        <w:proofErr w:type="spellEnd"/>
-                        <w:r>
-                          <w:rPr>
-                            <w:rFonts w:ascii="Courier New" w:hAnsi="Courier New" w:cs="Courier New"/>
-                            <w:color w:val="000000" w:themeColor="text1"/>
-                            <w:sz w:val="16"/>
-                            <w:szCs w:val="16"/>
-                          </w:rPr>
-                          <w:t xml:space="preserve"> {</w:t>
+                          <w:t xml:space="preserve">    elasticsearch {</w:t>
                         </w:r>
                       </w:p>
                       <w:p>
@@ -2583,19 +2568,8 @@
                             <w:sz w:val="16"/>
                             <w:szCs w:val="16"/>
                           </w:rPr>
-                          <w:t xml:space="preserve">        hosts =&gt; [ "localhost:9200</w:t>
-                        </w:r>
-                        <w:proofErr w:type="gramStart"/>
-                        <w:r>
-                          <w:rPr>
-                            <w:rFonts w:ascii="Courier New" w:hAnsi="Courier New" w:cs="Courier New"/>
-                            <w:color w:val="000000" w:themeColor="text1"/>
-                            <w:sz w:val="16"/>
-                            <w:szCs w:val="16"/>
-                          </w:rPr>
-                          <w:t>" ]</w:t>
-                        </w:r>
-                        <w:proofErr w:type="gramEnd"/>
+                          <w:t xml:space="preserve">        hosts =&gt; [ "localhost:9200" ]</w:t>
+                        </w:r>
                       </w:p>
                       <w:p>
                         <w:pPr>
@@ -2996,6 +2970,9 @@
         <w:t xml:space="preserve"> any log transformations</w:t>
       </w:r>
       <w:r>
+        <w:t>,</w:t>
+      </w:r>
+      <w:r>
         <w:t xml:space="preserve"> and it </w:t>
       </w:r>
       <w:r>
@@ -3271,43 +3248,7 @@
                             <w:sz w:val="18"/>
                             <w:szCs w:val="18"/>
                           </w:rPr>
-                          <w:t xml:space="preserve">  </w:t>
-                        </w:r>
-                        <w:proofErr w:type="spellStart"/>
-                        <w:r>
-                          <w:rPr>
-                            <w:rFonts w:ascii="Courier New" w:hAnsi="Courier New" w:cs="Courier New"/>
-                            <w:sz w:val="18"/>
-                            <w:szCs w:val="18"/>
-                          </w:rPr>
-                          <w:t>path.config</w:t>
-                        </w:r>
-                        <w:proofErr w:type="spellEnd"/>
-                        <w:r>
-                          <w:rPr>
-                            <w:rFonts w:ascii="Courier New" w:hAnsi="Courier New" w:cs="Courier New"/>
-                            <w:sz w:val="18"/>
-                            <w:szCs w:val="18"/>
-                          </w:rPr>
-                          <w:t>: "/</w:t>
-                        </w:r>
-                        <w:proofErr w:type="spellStart"/>
-                        <w:r>
-                          <w:rPr>
-                            <w:rFonts w:ascii="Courier New" w:hAnsi="Courier New" w:cs="Courier New"/>
-                            <w:sz w:val="18"/>
-                            <w:szCs w:val="18"/>
-                          </w:rPr>
-                          <w:t>etc</w:t>
-                        </w:r>
-                        <w:proofErr w:type="spellEnd"/>
-                        <w:r>
-                          <w:rPr>
-                            <w:rFonts w:ascii="Courier New" w:hAnsi="Courier New" w:cs="Courier New"/>
-                            <w:sz w:val="18"/>
-                            <w:szCs w:val="18"/>
-                          </w:rPr>
-                          <w:t>/path/to/config1.conf"</w:t>
+                          <w:t xml:space="preserve">  path.config: "/etc/path/to/config1.conf"</w:t>
                         </w:r>
                       </w:p>
                       <w:p>
@@ -3325,27 +3266,7 @@
                             <w:sz w:val="18"/>
                             <w:szCs w:val="18"/>
                           </w:rPr>
-                          <w:t xml:space="preserve">  </w:t>
-                        </w:r>
-                        <w:proofErr w:type="spellStart"/>
-                        <w:proofErr w:type="gramStart"/>
-                        <w:r>
-                          <w:rPr>
-                            <w:rFonts w:ascii="Courier New" w:hAnsi="Courier New" w:cs="Courier New"/>
-                            <w:sz w:val="18"/>
-                            <w:szCs w:val="18"/>
-                          </w:rPr>
-                          <w:t>pipeline.workers</w:t>
-                        </w:r>
-                        <w:proofErr w:type="spellEnd"/>
-                        <w:proofErr w:type="gramEnd"/>
-                        <w:r>
-                          <w:rPr>
-                            <w:rFonts w:ascii="Courier New" w:hAnsi="Courier New" w:cs="Courier New"/>
-                            <w:sz w:val="18"/>
-                            <w:szCs w:val="18"/>
-                          </w:rPr>
-                          <w:t xml:space="preserve">: </w:t>
+                          <w:t xml:space="preserve">  pipeline.workers: </w:t>
                         </w:r>
                         <w:r>
                           <w:rPr>
@@ -3389,43 +3310,7 @@
                             <w:sz w:val="18"/>
                             <w:szCs w:val="18"/>
                           </w:rPr>
-                          <w:t xml:space="preserve">  </w:t>
-                        </w:r>
-                        <w:proofErr w:type="spellStart"/>
-                        <w:r>
-                          <w:rPr>
-                            <w:rFonts w:ascii="Courier New" w:hAnsi="Courier New" w:cs="Courier New"/>
-                            <w:sz w:val="18"/>
-                            <w:szCs w:val="18"/>
-                          </w:rPr>
-                          <w:t>path.config</w:t>
-                        </w:r>
-                        <w:proofErr w:type="spellEnd"/>
-                        <w:r>
-                          <w:rPr>
-                            <w:rFonts w:ascii="Courier New" w:hAnsi="Courier New" w:cs="Courier New"/>
-                            <w:sz w:val="18"/>
-                            <w:szCs w:val="18"/>
-                          </w:rPr>
-                          <w:t>: "/</w:t>
-                        </w:r>
-                        <w:proofErr w:type="spellStart"/>
-                        <w:r>
-                          <w:rPr>
-                            <w:rFonts w:ascii="Courier New" w:hAnsi="Courier New" w:cs="Courier New"/>
-                            <w:sz w:val="18"/>
-                            <w:szCs w:val="18"/>
-                          </w:rPr>
-                          <w:t>etc</w:t>
-                        </w:r>
-                        <w:proofErr w:type="spellEnd"/>
-                        <w:r>
-                          <w:rPr>
-                            <w:rFonts w:ascii="Courier New" w:hAnsi="Courier New" w:cs="Courier New"/>
-                            <w:sz w:val="18"/>
-                            <w:szCs w:val="18"/>
-                          </w:rPr>
-                          <w:t>/path/to/config2.conf"</w:t>
+                          <w:t xml:space="preserve">  path.config: "/etc/path/to/config2.conf"</w:t>
                         </w:r>
                       </w:p>
                       <w:p>
@@ -3443,27 +3328,7 @@
                             <w:sz w:val="18"/>
                             <w:szCs w:val="18"/>
                           </w:rPr>
-                          <w:t xml:space="preserve">  </w:t>
-                        </w:r>
-                        <w:proofErr w:type="spellStart"/>
-                        <w:proofErr w:type="gramStart"/>
-                        <w:r>
-                          <w:rPr>
-                            <w:rFonts w:ascii="Courier New" w:hAnsi="Courier New" w:cs="Courier New"/>
-                            <w:sz w:val="18"/>
-                            <w:szCs w:val="18"/>
-                          </w:rPr>
-                          <w:t>pipeline.workers</w:t>
-                        </w:r>
-                        <w:proofErr w:type="spellEnd"/>
-                        <w:proofErr w:type="gramEnd"/>
-                        <w:r>
-                          <w:rPr>
-                            <w:rFonts w:ascii="Courier New" w:hAnsi="Courier New" w:cs="Courier New"/>
-                            <w:sz w:val="18"/>
-                            <w:szCs w:val="18"/>
-                          </w:rPr>
-                          <w:t xml:space="preserve">: </w:t>
+                          <w:t xml:space="preserve">  pipeline.workers: </w:t>
                         </w:r>
                         <w:r>
                           <w:rPr>
@@ -3507,43 +3372,7 @@
                             <w:sz w:val="18"/>
                             <w:szCs w:val="18"/>
                           </w:rPr>
-                          <w:t xml:space="preserve">  </w:t>
-                        </w:r>
-                        <w:proofErr w:type="spellStart"/>
-                        <w:r>
-                          <w:rPr>
-                            <w:rFonts w:ascii="Courier New" w:hAnsi="Courier New" w:cs="Courier New"/>
-                            <w:sz w:val="18"/>
-                            <w:szCs w:val="18"/>
-                          </w:rPr>
-                          <w:t>path.config</w:t>
-                        </w:r>
-                        <w:proofErr w:type="spellEnd"/>
-                        <w:r>
-                          <w:rPr>
-                            <w:rFonts w:ascii="Courier New" w:hAnsi="Courier New" w:cs="Courier New"/>
-                            <w:sz w:val="18"/>
-                            <w:szCs w:val="18"/>
-                          </w:rPr>
-                          <w:t>: "/</w:t>
-                        </w:r>
-                        <w:proofErr w:type="spellStart"/>
-                        <w:r>
-                          <w:rPr>
-                            <w:rFonts w:ascii="Courier New" w:hAnsi="Courier New" w:cs="Courier New"/>
-                            <w:sz w:val="18"/>
-                            <w:szCs w:val="18"/>
-                          </w:rPr>
-                          <w:t>etc</w:t>
-                        </w:r>
-                        <w:proofErr w:type="spellEnd"/>
-                        <w:r>
-                          <w:rPr>
-                            <w:rFonts w:ascii="Courier New" w:hAnsi="Courier New" w:cs="Courier New"/>
-                            <w:sz w:val="18"/>
-                            <w:szCs w:val="18"/>
-                          </w:rPr>
-                          <w:t>/path/to/config</w:t>
+                          <w:t xml:space="preserve">  path.config: "/etc/path/to/config</w:t>
                         </w:r>
                         <w:r>
                           <w:rPr>
@@ -3577,27 +3406,7 @@
                             <w:sz w:val="18"/>
                             <w:szCs w:val="18"/>
                           </w:rPr>
-                          <w:t xml:space="preserve">  </w:t>
-                        </w:r>
-                        <w:proofErr w:type="spellStart"/>
-                        <w:proofErr w:type="gramStart"/>
-                        <w:r>
-                          <w:rPr>
-                            <w:rFonts w:ascii="Courier New" w:hAnsi="Courier New" w:cs="Courier New"/>
-                            <w:sz w:val="18"/>
-                            <w:szCs w:val="18"/>
-                          </w:rPr>
-                          <w:t>pipeline.workers</w:t>
-                        </w:r>
-                        <w:proofErr w:type="spellEnd"/>
-                        <w:proofErr w:type="gramEnd"/>
-                        <w:r>
-                          <w:rPr>
-                            <w:rFonts w:ascii="Courier New" w:hAnsi="Courier New" w:cs="Courier New"/>
-                            <w:sz w:val="18"/>
-                            <w:szCs w:val="18"/>
-                          </w:rPr>
-                          <w:t xml:space="preserve">: </w:t>
+                          <w:t xml:space="preserve">  pipeline.workers: </w:t>
                         </w:r>
                         <w:r>
                           <w:rPr>
@@ -3623,27 +3432,7 @@
                             <w:sz w:val="18"/>
                             <w:szCs w:val="18"/>
                           </w:rPr>
-                          <w:t xml:space="preserve">  </w:t>
-                        </w:r>
-                        <w:proofErr w:type="spellStart"/>
-                        <w:proofErr w:type="gramStart"/>
-                        <w:r>
-                          <w:rPr>
-                            <w:rFonts w:ascii="Courier New" w:hAnsi="Courier New" w:cs="Courier New"/>
-                            <w:sz w:val="18"/>
-                            <w:szCs w:val="18"/>
-                          </w:rPr>
-                          <w:t>queue.type</w:t>
-                        </w:r>
-                        <w:proofErr w:type="spellEnd"/>
-                        <w:proofErr w:type="gramEnd"/>
-                        <w:r>
-                          <w:rPr>
-                            <w:rFonts w:ascii="Courier New" w:hAnsi="Courier New" w:cs="Courier New"/>
-                            <w:sz w:val="18"/>
-                            <w:szCs w:val="18"/>
-                          </w:rPr>
-                          <w:t>: persisted</w:t>
+                          <w:t xml:space="preserve">  queue.type: persisted</w:t>
                         </w:r>
                       </w:p>
                       <w:p>
@@ -3972,15 +3761,7 @@
         <w:t>improvement</w:t>
       </w:r>
       <w:r>
-        <w:t xml:space="preserve">: </w:t>
-      </w:r>
-      <w:proofErr w:type="spellStart"/>
-      <w:r>
-        <w:t>i</w:t>
-      </w:r>
-      <w:proofErr w:type="spellEnd"/>
-      <w:r>
-        <w:t>) DFCTI – Grid and ii) DFCTI Cloud Computing.</w:t>
+        <w:t>: i) DFCTI – Grid and ii) DFCTI Cloud Computing.</w:t>
       </w:r>
     </w:p>
     <w:p>
@@ -4410,7 +4191,6 @@
                             <w:lang w:eastAsia="en-GB"/>
                           </w:rPr>
                         </w:pPr>
-                        <w:proofErr w:type="gramStart"/>
                         <w:r>
                           <w:rPr>
                             <w:rFonts w:eastAsia="Times New Roman"/>
@@ -4419,18 +4199,7 @@
                             <w:szCs w:val="16"/>
                             <w:lang w:eastAsia="en-GB"/>
                           </w:rPr>
-                          <w:t>05:27:14,b</w:t>
-                        </w:r>
-                        <w:proofErr w:type="gramEnd"/>
-                        <w:r>
-                          <w:rPr>
-                            <w:rFonts w:eastAsia="Times New Roman"/>
-                            <w:color w:val="000000"/>
-                            <w:sz w:val="16"/>
-                            <w:szCs w:val="16"/>
-                            <w:lang w:eastAsia="en-GB"/>
-                          </w:rPr>
-                          <w:t>2793dec81d24496bbad171c74dfc965,0dc56f246ec14c92ba85a0239a5862d9,provider-instance,fba88b4f-66ba-4fdb-ba1d-a5e17f576e12,bchs65,1,deleted,64</w:t>
+                          <w:t>05:27:14,b2793dec81d24496bbad171c74dfc965,0dc56f246ec14c92ba85a0239a5862d9,provider-instance,fba88b4f-66ba-4fdb-ba1d-a5e17f576e12,bchs65,1,deleted,64</w:t>
                         </w:r>
                       </w:p>
                       <w:p>
@@ -4466,7 +4235,6 @@
                             <w:lang w:eastAsia="en-GB"/>
                           </w:rPr>
                         </w:pPr>
-                        <w:proofErr w:type="gramStart"/>
                         <w:r>
                           <w:rPr>
                             <w:rFonts w:eastAsia="Times New Roman"/>
@@ -4475,18 +4243,7 @@
                             <w:szCs w:val="16"/>
                             <w:lang w:eastAsia="en-GB"/>
                           </w:rPr>
-                          <w:t>06:45:30,b</w:t>
-                        </w:r>
-                        <w:proofErr w:type="gramEnd"/>
-                        <w:r>
-                          <w:rPr>
-                            <w:rFonts w:eastAsia="Times New Roman"/>
-                            <w:color w:val="000000"/>
-                            <w:sz w:val="16"/>
-                            <w:szCs w:val="16"/>
-                            <w:lang w:eastAsia="en-GB"/>
-                          </w:rPr>
-                          <w:t>2793dec81d24496bbad171c74dfc965,0dc56f246ec14c92ba85a0239a5862d9,k8s-cluster-qtiowr3ddyny-master-0,5cec469f-fb65-4cb8-aefd-f4234e926ab0,bchs65,2,deleted,2048</w:t>
+                          <w:t>06:45:30,b2793dec81d24496bbad171c74dfc965,0dc56f246ec14c92ba85a0239a5862d9,k8s-cluster-qtiowr3ddyny-master-0,5cec469f-fb65-4cb8-aefd-f4234e926ab0,bchs65,2,deleted,2048</w:t>
                         </w:r>
                       </w:p>
                       <w:p>
@@ -4522,7 +4279,6 @@
                             <w:lang w:eastAsia="en-GB"/>
                           </w:rPr>
                         </w:pPr>
-                        <w:proofErr w:type="gramStart"/>
                         <w:r>
                           <w:rPr>
                             <w:rFonts w:eastAsia="Times New Roman"/>
@@ -4531,18 +4287,7 @@
                             <w:szCs w:val="16"/>
                             <w:lang w:eastAsia="en-GB"/>
                           </w:rPr>
-                          <w:t>07:29:19,b</w:t>
-                        </w:r>
-                        <w:proofErr w:type="gramEnd"/>
-                        <w:r>
-                          <w:rPr>
-                            <w:rFonts w:eastAsia="Times New Roman"/>
-                            <w:color w:val="000000"/>
-                            <w:sz w:val="16"/>
-                            <w:szCs w:val="16"/>
-                            <w:lang w:eastAsia="en-GB"/>
-                          </w:rPr>
-                          <w:t>2793dec81d24496bbad171c74dfc965,0dc56f246ec14c92ba85a0239a5862d9,k8s-cluster-vlwovohpq7fl-master-0,e3cb26e4-91dd-49c6-b1a5-c0a7c9d6e6c6,bchs65,2,deleted,2048</w:t>
+                          <w:t>07:29:19,b2793dec81d24496bbad171c74dfc965,0dc56f246ec14c92ba85a0239a5862d9,k8s-cluster-vlwovohpq7fl-master-0,e3cb26e4-91dd-49c6-b1a5-c0a7c9d6e6c6,bchs65,2,deleted,2048</w:t>
                         </w:r>
                       </w:p>
                       <w:p>
@@ -4578,7 +4323,6 @@
                             <w:lang w:eastAsia="en-GB"/>
                           </w:rPr>
                         </w:pPr>
-                        <w:proofErr w:type="gramStart"/>
                         <w:r>
                           <w:rPr>
                             <w:rFonts w:eastAsia="Times New Roman"/>
@@ -4587,18 +4331,7 @@
                             <w:szCs w:val="16"/>
                             <w:lang w:eastAsia="en-GB"/>
                           </w:rPr>
-                          <w:t>07:28:58,b</w:t>
-                        </w:r>
-                        <w:proofErr w:type="gramEnd"/>
-                        <w:r>
-                          <w:rPr>
-                            <w:rFonts w:eastAsia="Times New Roman"/>
-                            <w:color w:val="000000"/>
-                            <w:sz w:val="16"/>
-                            <w:szCs w:val="16"/>
-                            <w:lang w:eastAsia="en-GB"/>
-                          </w:rPr>
-                          <w:t>2793dec81d24496bbad171c74dfc965,0dc56f246ec14c92ba85a0239a5862d9,k8s-cluster-vlwovohpq7fl-minion-0,eb20b53c-af89-4094-b400-058f043cb138,bchs65,2,deleted,2048</w:t>
+                          <w:t>07:28:58,b2793dec81d24496bbad171c74dfc965,0dc56f246ec14c92ba85a0239a5862d9,k8s-cluster-vlwovohpq7fl-minion-0,eb20b53c-af89-4094-b400-058f043cb138,bchs65,2,deleted,2048</w:t>
                         </w:r>
                       </w:p>
                       <w:p>
@@ -4831,45 +4564,7 @@
                             <w:sz w:val="16"/>
                             <w:szCs w:val="16"/>
                           </w:rPr>
-                          <w:t xml:space="preserve">2020-10-01 17:54:17.631 4831 WARNING </w:t>
-                        </w:r>
-                        <w:proofErr w:type="spellStart"/>
-                        <w:proofErr w:type="gramStart"/>
-                        <w:r>
-                          <w:rPr>
-                            <w:rFonts w:ascii="Courier New" w:hAnsi="Courier New" w:cs="Courier New"/>
-                            <w:sz w:val="16"/>
-                            <w:szCs w:val="16"/>
-                          </w:rPr>
-                          <w:t>nova.pci.utils</w:t>
-                        </w:r>
-                        <w:proofErr w:type="spellEnd"/>
-                        <w:proofErr w:type="gramEnd"/>
-                        <w:r>
-                          <w:rPr>
-                            <w:rFonts w:ascii="Courier New" w:hAnsi="Courier New" w:cs="Courier New"/>
-                            <w:sz w:val="16"/>
-                            <w:szCs w:val="16"/>
-                          </w:rPr>
-                          <w:t xml:space="preserve"> [req-fef1267e-f155-417a-b5aa-73e1fa7eb7f1 - - - - -] No net device was found for VF 0000:3b:01.5: </w:t>
-                        </w:r>
-                        <w:proofErr w:type="spellStart"/>
-                        <w:r>
-                          <w:rPr>
-                            <w:rFonts w:ascii="Courier New" w:hAnsi="Courier New" w:cs="Courier New"/>
-                            <w:sz w:val="16"/>
-                            <w:szCs w:val="16"/>
-                          </w:rPr>
-                          <w:t>PciDeviceNotFoundById</w:t>
-                        </w:r>
-                        <w:proofErr w:type="spellEnd"/>
-                        <w:r>
-                          <w:rPr>
-                            <w:rFonts w:ascii="Courier New" w:hAnsi="Courier New" w:cs="Courier New"/>
-                            <w:sz w:val="16"/>
-                            <w:szCs w:val="16"/>
-                          </w:rPr>
-                          <w:t>: PCI device 0000:3b:01.5 not found</w:t>
+                          <w:t>2020-10-01 17:54:17.631 4831 WARNING nova.pci.utils [req-fef1267e-f155-417a-b5aa-73e1fa7eb7f1 - - - - -] No net device was found for VF 0000:3b:01.5: PciDeviceNotFoundById: PCI device 0000:3b:01.5 not found</w:t>
                         </w:r>
                       </w:p>
                       <w:p>
@@ -4888,151 +4583,7 @@
                             <w:sz w:val="16"/>
                             <w:szCs w:val="16"/>
                           </w:rPr>
-                          <w:t xml:space="preserve">2020-10-01 18:36:01.835 4831 INFO </w:t>
-                        </w:r>
-                        <w:proofErr w:type="spellStart"/>
-                        <w:r>
-                          <w:rPr>
-                            <w:rFonts w:ascii="Courier New" w:hAnsi="Courier New" w:cs="Courier New"/>
-                            <w:sz w:val="16"/>
-                            <w:szCs w:val="16"/>
-                          </w:rPr>
-                          <w:t>nova.compute.resource_tracker</w:t>
-                        </w:r>
-                        <w:proofErr w:type="spellEnd"/>
-                        <w:r>
-                          <w:rPr>
-                            <w:rFonts w:ascii="Courier New" w:hAnsi="Courier New" w:cs="Courier New"/>
-                            <w:sz w:val="16"/>
-                            <w:szCs w:val="16"/>
-                          </w:rPr>
-                          <w:t xml:space="preserve"> [req-fef1267e-f155-417a-b5aa-73e1fa7eb7f1 - - - - -] Final resource view: name=dual-c </w:t>
-                        </w:r>
-                        <w:proofErr w:type="spellStart"/>
-                        <w:r>
-                          <w:rPr>
-                            <w:rFonts w:ascii="Courier New" w:hAnsi="Courier New" w:cs="Courier New"/>
-                            <w:sz w:val="16"/>
-                            <w:szCs w:val="16"/>
-                          </w:rPr>
-                          <w:t>phys_ram</w:t>
-                        </w:r>
-                        <w:proofErr w:type="spellEnd"/>
-                        <w:r>
-                          <w:rPr>
-                            <w:rFonts w:ascii="Courier New" w:hAnsi="Courier New" w:cs="Courier New"/>
-                            <w:sz w:val="16"/>
-                            <w:szCs w:val="16"/>
-                          </w:rPr>
-                          <w:t xml:space="preserve">=128453MB </w:t>
-                        </w:r>
-                        <w:proofErr w:type="spellStart"/>
-                        <w:r>
-                          <w:rPr>
-                            <w:rFonts w:ascii="Courier New" w:hAnsi="Courier New" w:cs="Courier New"/>
-                            <w:sz w:val="16"/>
-                            <w:szCs w:val="16"/>
-                          </w:rPr>
-                          <w:t>used_ram</w:t>
-                        </w:r>
-                        <w:proofErr w:type="spellEnd"/>
-                        <w:r>
-                          <w:rPr>
-                            <w:rFonts w:ascii="Courier New" w:hAnsi="Courier New" w:cs="Courier New"/>
-                            <w:sz w:val="16"/>
-                            <w:szCs w:val="16"/>
-                          </w:rPr>
-                          <w:t xml:space="preserve">=41472MB </w:t>
-                        </w:r>
-                        <w:proofErr w:type="spellStart"/>
-                        <w:r>
-                          <w:rPr>
-                            <w:rFonts w:ascii="Courier New" w:hAnsi="Courier New" w:cs="Courier New"/>
-                            <w:sz w:val="16"/>
-                            <w:szCs w:val="16"/>
-                          </w:rPr>
-                          <w:t>phys_disk</w:t>
-                        </w:r>
-                        <w:proofErr w:type="spellEnd"/>
-                        <w:r>
-                          <w:rPr>
-                            <w:rFonts w:ascii="Courier New" w:hAnsi="Courier New" w:cs="Courier New"/>
-                            <w:sz w:val="16"/>
-                            <w:szCs w:val="16"/>
-                          </w:rPr>
-                          <w:t xml:space="preserve">=66967GB </w:t>
-                        </w:r>
-                        <w:proofErr w:type="spellStart"/>
-                        <w:r>
-                          <w:rPr>
-                            <w:rFonts w:ascii="Courier New" w:hAnsi="Courier New" w:cs="Courier New"/>
-                            <w:sz w:val="16"/>
-                            <w:szCs w:val="16"/>
-                          </w:rPr>
-                          <w:t>used_disk</w:t>
-                        </w:r>
-                        <w:proofErr w:type="spellEnd"/>
-                        <w:r>
-                          <w:rPr>
-                            <w:rFonts w:ascii="Courier New" w:hAnsi="Courier New" w:cs="Courier New"/>
-                            <w:sz w:val="16"/>
-                            <w:szCs w:val="16"/>
-                          </w:rPr>
-                          <w:t xml:space="preserve">=200GB </w:t>
-                        </w:r>
-                        <w:proofErr w:type="spellStart"/>
-                        <w:r>
-                          <w:rPr>
-                            <w:rFonts w:ascii="Courier New" w:hAnsi="Courier New" w:cs="Courier New"/>
-                            <w:sz w:val="16"/>
-                            <w:szCs w:val="16"/>
-                          </w:rPr>
-                          <w:t>total_vcpus</w:t>
-                        </w:r>
-                        <w:proofErr w:type="spellEnd"/>
-                        <w:r>
-                          <w:rPr>
-                            <w:rFonts w:ascii="Courier New" w:hAnsi="Courier New" w:cs="Courier New"/>
-                            <w:sz w:val="16"/>
-                            <w:szCs w:val="16"/>
-                          </w:rPr>
-                          <w:t xml:space="preserve">=64 </w:t>
-                        </w:r>
-                        <w:proofErr w:type="spellStart"/>
-                        <w:r>
-                          <w:rPr>
-                            <w:rFonts w:ascii="Courier New" w:hAnsi="Courier New" w:cs="Courier New"/>
-                            <w:sz w:val="16"/>
-                            <w:szCs w:val="16"/>
-                          </w:rPr>
-                          <w:t>used_vcpus</w:t>
-                        </w:r>
-                        <w:proofErr w:type="spellEnd"/>
-                        <w:r>
-                          <w:rPr>
-                            <w:rFonts w:ascii="Courier New" w:hAnsi="Courier New" w:cs="Courier New"/>
-                            <w:sz w:val="16"/>
-                            <w:szCs w:val="16"/>
-                          </w:rPr>
-                          <w:t xml:space="preserve">=20 </w:t>
-                        </w:r>
-                        <w:proofErr w:type="spellStart"/>
-                        <w:r>
-                          <w:rPr>
-                            <w:rFonts w:ascii="Courier New" w:hAnsi="Courier New" w:cs="Courier New"/>
-                            <w:sz w:val="16"/>
-                            <w:szCs w:val="16"/>
-                          </w:rPr>
-                          <w:t>pci_stats</w:t>
-                        </w:r>
-                        <w:proofErr w:type="spellEnd"/>
-                        <w:r>
-                          <w:rPr>
-                            <w:rFonts w:ascii="Courier New" w:hAnsi="Courier New" w:cs="Courier New"/>
-                            <w:sz w:val="16"/>
-                            <w:szCs w:val="16"/>
-                          </w:rPr>
-                          <w:t>=[]</w:t>
+                          <w:t>2020-10-01 18:36:01.835 4831 INFO nova.compute.resource_tracker [req-fef1267e-f155-417a-b5aa-73e1fa7eb7f1 - - - - -] Final resource view: name=dual-c phys_ram=128453MB used_ram=41472MB phys_disk=66967GB used_disk=200GB total_vcpus=64 used_vcpus=20 pci_stats=[]</w:t>
                         </w:r>
                       </w:p>
                       <w:p>
@@ -5051,45 +4602,7 @@
                             <w:sz w:val="16"/>
                             <w:szCs w:val="16"/>
                           </w:rPr>
-                          <w:t xml:space="preserve">2020-10-02 10:28:05.952 4831 WARNING </w:t>
-                        </w:r>
-                        <w:proofErr w:type="spellStart"/>
-                        <w:proofErr w:type="gramStart"/>
-                        <w:r>
-                          <w:rPr>
-                            <w:rFonts w:ascii="Courier New" w:hAnsi="Courier New" w:cs="Courier New"/>
-                            <w:sz w:val="16"/>
-                            <w:szCs w:val="16"/>
-                          </w:rPr>
-                          <w:t>nova.pci.utils</w:t>
-                        </w:r>
-                        <w:proofErr w:type="spellEnd"/>
-                        <w:proofErr w:type="gramEnd"/>
-                        <w:r>
-                          <w:rPr>
-                            <w:rFonts w:ascii="Courier New" w:hAnsi="Courier New" w:cs="Courier New"/>
-                            <w:sz w:val="16"/>
-                            <w:szCs w:val="16"/>
-                          </w:rPr>
-                          <w:t xml:space="preserve"> [req-fef1267e-f155-417a-b5aa-73e1fa7eb7f1 - - - - -] No net device was found for VF 0000:3b:01.6: </w:t>
-                        </w:r>
-                        <w:proofErr w:type="spellStart"/>
-                        <w:r>
-                          <w:rPr>
-                            <w:rFonts w:ascii="Courier New" w:hAnsi="Courier New" w:cs="Courier New"/>
-                            <w:sz w:val="16"/>
-                            <w:szCs w:val="16"/>
-                          </w:rPr>
-                          <w:t>PciDeviceNotFoundById</w:t>
-                        </w:r>
-                        <w:proofErr w:type="spellEnd"/>
-                        <w:r>
-                          <w:rPr>
-                            <w:rFonts w:ascii="Courier New" w:hAnsi="Courier New" w:cs="Courier New"/>
-                            <w:sz w:val="16"/>
-                            <w:szCs w:val="16"/>
-                          </w:rPr>
-                          <w:t>: PCI device 0000:3b:01.6 not found</w:t>
+                          <w:t>2020-10-02 10:28:05.952 4831 WARNING nova.pci.utils [req-fef1267e-f155-417a-b5aa-73e1fa7eb7f1 - - - - -] No net device was found for VF 0000:3b:01.6: PciDeviceNotFoundById: PCI device 0000:3b:01.6 not found</w:t>
                         </w:r>
                       </w:p>
                       <w:p>
@@ -5108,151 +4621,7 @@
                             <w:sz w:val="16"/>
                             <w:szCs w:val="16"/>
                           </w:rPr>
-                          <w:t xml:space="preserve">2020-10-02 10:28:07.238 4831 INFO </w:t>
-                        </w:r>
-                        <w:proofErr w:type="spellStart"/>
-                        <w:r>
-                          <w:rPr>
-                            <w:rFonts w:ascii="Courier New" w:hAnsi="Courier New" w:cs="Courier New"/>
-                            <w:sz w:val="16"/>
-                            <w:szCs w:val="16"/>
-                          </w:rPr>
-                          <w:t>nova.compute.resource_tracker</w:t>
-                        </w:r>
-                        <w:proofErr w:type="spellEnd"/>
-                        <w:r>
-                          <w:rPr>
-                            <w:rFonts w:ascii="Courier New" w:hAnsi="Courier New" w:cs="Courier New"/>
-                            <w:sz w:val="16"/>
-                            <w:szCs w:val="16"/>
-                          </w:rPr>
-                          <w:t xml:space="preserve"> [req-fef1267e-f155-417a-b5aa-73e1fa7eb7f1 - - - - -] Final resource view: name=dual-c </w:t>
-                        </w:r>
-                        <w:proofErr w:type="spellStart"/>
-                        <w:r>
-                          <w:rPr>
-                            <w:rFonts w:ascii="Courier New" w:hAnsi="Courier New" w:cs="Courier New"/>
-                            <w:sz w:val="16"/>
-                            <w:szCs w:val="16"/>
-                          </w:rPr>
-                          <w:t>phys_ram</w:t>
-                        </w:r>
-                        <w:proofErr w:type="spellEnd"/>
-                        <w:r>
-                          <w:rPr>
-                            <w:rFonts w:ascii="Courier New" w:hAnsi="Courier New" w:cs="Courier New"/>
-                            <w:sz w:val="16"/>
-                            <w:szCs w:val="16"/>
-                          </w:rPr>
-                          <w:t xml:space="preserve">=128453MB </w:t>
-                        </w:r>
-                        <w:proofErr w:type="spellStart"/>
-                        <w:r>
-                          <w:rPr>
-                            <w:rFonts w:ascii="Courier New" w:hAnsi="Courier New" w:cs="Courier New"/>
-                            <w:sz w:val="16"/>
-                            <w:szCs w:val="16"/>
-                          </w:rPr>
-                          <w:t>used_ram</w:t>
-                        </w:r>
-                        <w:proofErr w:type="spellEnd"/>
-                        <w:r>
-                          <w:rPr>
-                            <w:rFonts w:ascii="Courier New" w:hAnsi="Courier New" w:cs="Courier New"/>
-                            <w:sz w:val="16"/>
-                            <w:szCs w:val="16"/>
-                          </w:rPr>
-                          <w:t xml:space="preserve">=41472MB </w:t>
-                        </w:r>
-                        <w:proofErr w:type="spellStart"/>
-                        <w:r>
-                          <w:rPr>
-                            <w:rFonts w:ascii="Courier New" w:hAnsi="Courier New" w:cs="Courier New"/>
-                            <w:sz w:val="16"/>
-                            <w:szCs w:val="16"/>
-                          </w:rPr>
-                          <w:t>phys_disk</w:t>
-                        </w:r>
-                        <w:proofErr w:type="spellEnd"/>
-                        <w:r>
-                          <w:rPr>
-                            <w:rFonts w:ascii="Courier New" w:hAnsi="Courier New" w:cs="Courier New"/>
-                            <w:sz w:val="16"/>
-                            <w:szCs w:val="16"/>
-                          </w:rPr>
-                          <w:t xml:space="preserve">=66967GB </w:t>
-                        </w:r>
-                        <w:proofErr w:type="spellStart"/>
-                        <w:r>
-                          <w:rPr>
-                            <w:rFonts w:ascii="Courier New" w:hAnsi="Courier New" w:cs="Courier New"/>
-                            <w:sz w:val="16"/>
-                            <w:szCs w:val="16"/>
-                          </w:rPr>
-                          <w:t>used_disk</w:t>
-                        </w:r>
-                        <w:proofErr w:type="spellEnd"/>
-                        <w:r>
-                          <w:rPr>
-                            <w:rFonts w:ascii="Courier New" w:hAnsi="Courier New" w:cs="Courier New"/>
-                            <w:sz w:val="16"/>
-                            <w:szCs w:val="16"/>
-                          </w:rPr>
-                          <w:t xml:space="preserve">=200GB </w:t>
-                        </w:r>
-                        <w:proofErr w:type="spellStart"/>
-                        <w:r>
-                          <w:rPr>
-                            <w:rFonts w:ascii="Courier New" w:hAnsi="Courier New" w:cs="Courier New"/>
-                            <w:sz w:val="16"/>
-                            <w:szCs w:val="16"/>
-                          </w:rPr>
-                          <w:t>total_vcpus</w:t>
-                        </w:r>
-                        <w:proofErr w:type="spellEnd"/>
-                        <w:r>
-                          <w:rPr>
-                            <w:rFonts w:ascii="Courier New" w:hAnsi="Courier New" w:cs="Courier New"/>
-                            <w:sz w:val="16"/>
-                            <w:szCs w:val="16"/>
-                          </w:rPr>
-                          <w:t xml:space="preserve">=64 </w:t>
-                        </w:r>
-                        <w:proofErr w:type="spellStart"/>
-                        <w:r>
-                          <w:rPr>
-                            <w:rFonts w:ascii="Courier New" w:hAnsi="Courier New" w:cs="Courier New"/>
-                            <w:sz w:val="16"/>
-                            <w:szCs w:val="16"/>
-                          </w:rPr>
-                          <w:t>used_vcpus</w:t>
-                        </w:r>
-                        <w:proofErr w:type="spellEnd"/>
-                        <w:r>
-                          <w:rPr>
-                            <w:rFonts w:ascii="Courier New" w:hAnsi="Courier New" w:cs="Courier New"/>
-                            <w:sz w:val="16"/>
-                            <w:szCs w:val="16"/>
-                          </w:rPr>
-                          <w:t xml:space="preserve">=20 </w:t>
-                        </w:r>
-                        <w:proofErr w:type="spellStart"/>
-                        <w:r>
-                          <w:rPr>
-                            <w:rFonts w:ascii="Courier New" w:hAnsi="Courier New" w:cs="Courier New"/>
-                            <w:sz w:val="16"/>
-                            <w:szCs w:val="16"/>
-                          </w:rPr>
-                          <w:t>pci_stats</w:t>
-                        </w:r>
-                        <w:proofErr w:type="spellEnd"/>
-                        <w:r>
-                          <w:rPr>
-                            <w:rFonts w:ascii="Courier New" w:hAnsi="Courier New" w:cs="Courier New"/>
-                            <w:sz w:val="16"/>
-                            <w:szCs w:val="16"/>
-                          </w:rPr>
-                          <w:t>=[]</w:t>
+                          <w:t>2020-10-02 10:28:07.238 4831 INFO nova.compute.resource_tracker [req-fef1267e-f155-417a-b5aa-73e1fa7eb7f1 - - - - -] Final resource view: name=dual-c phys_ram=128453MB used_ram=41472MB phys_disk=66967GB used_disk=200GB total_vcpus=64 used_vcpus=20 pci_stats=[]</w:t>
                         </w:r>
                       </w:p>
                       <w:p>
@@ -5328,108 +4697,92 @@
         <w:rPr>
           <w:rFonts w:ascii="Courier New" w:hAnsi="Courier New" w:cs="Courier New"/>
         </w:rPr>
-        <w:t>%{</w:t>
-      </w:r>
-      <w:proofErr w:type="gramStart"/>
+        <w:t>%{SYNTAX:SEMANTIC}</w:t>
+      </w:r>
+      <w:r>
+        <w:t xml:space="preserve">”. </w:t>
+      </w:r>
+      <w:r>
+        <w:t>An example</w:t>
+      </w:r>
+      <w:r>
+        <w:t xml:space="preserve"> of the grok filter inside Logstash can be seen in Figure 9, or also in a public GitHub repository, where all the work involved with the development process of the entire ELK stack is available [24].</w:t>
+      </w:r>
+      <w:r>
+        <w:t xml:space="preserve"> Other than the grok filter, we also used Ruby scripts within the filter, since Logstash can execute Ruby code within the pipeline</w:t>
+      </w:r>
+      <w:r>
+        <w:t xml:space="preserve"> [25]</w:t>
+      </w:r>
+      <w:r>
+        <w:t xml:space="preserve">. The </w:t>
+      </w:r>
+      <w:r>
+        <w:t xml:space="preserve">plugin </w:t>
+      </w:r>
+      <w:r>
+        <w:t xml:space="preserve">helped us in adding extra keys into the JSON data </w:t>
+      </w:r>
+      <w:r>
+        <w:t xml:space="preserve">before sending the logs to Elasticsearch </w:t>
+      </w:r>
+      <w:r>
+        <w:t xml:space="preserve">(i.e. fields that the </w:t>
+      </w:r>
+      <w:r>
+        <w:t>log file</w:t>
+      </w:r>
+      <w:r>
+        <w:t xml:space="preserve"> itself did </w:t>
+      </w:r>
+      <w:r>
+        <w:t xml:space="preserve">not provide). </w:t>
+      </w:r>
+      <w:r>
+        <w:t xml:space="preserve">An example where we used Ruby together with grok </w:t>
+      </w:r>
+      <w:r>
+        <w:t>was another log file format that we receive from the Nova compute nodes (see Figure 10)</w:t>
+      </w:r>
+      <w:r>
+        <w:t xml:space="preserve">, and it is in fact the central node </w:t>
+      </w:r>
+      <w:r>
+        <w:t>that</w:t>
+      </w:r>
+      <w:r>
+        <w:t xml:space="preserve"> sends this particular data</w:t>
+      </w:r>
+      <w:r>
+        <w:t xml:space="preserve">. From two </w:t>
+      </w:r>
+      <w:r>
+        <w:t xml:space="preserve">different </w:t>
+      </w:r>
+      <w:r>
+        <w:t xml:space="preserve">timestamps </w:t>
+      </w:r>
+      <w:r>
+        <w:t xml:space="preserve">within the same event </w:t>
+      </w:r>
+      <w:r>
+        <w:t>(</w:t>
+      </w:r>
+      <w:r>
+        <w:t>logline</w:t>
+      </w:r>
+      <w:r>
+        <w:t xml:space="preserve">) </w:t>
+      </w:r>
+      <w:r>
+        <w:t xml:space="preserve">we were able to calculate a new field called </w:t>
+      </w:r>
       <w:r>
         <w:rPr>
           <w:rFonts w:ascii="Courier New" w:hAnsi="Courier New" w:cs="Courier New"/>
         </w:rPr>
-        <w:t>SYNTAX:SEMANTIC</w:t>
-      </w:r>
-      <w:proofErr w:type="gramEnd"/>
-      <w:r>
-        <w:rPr>
-          <w:rFonts w:ascii="Courier New" w:hAnsi="Courier New" w:cs="Courier New"/>
-        </w:rPr>
-        <w:t>}</w:t>
-      </w:r>
-      <w:r>
-        <w:t xml:space="preserve">”. </w:t>
-      </w:r>
-      <w:r>
-        <w:t>An example</w:t>
-      </w:r>
-      <w:r>
-        <w:t xml:space="preserve"> of the grok filter inside Logstash can be seen in Figure 9, or also in a public GitHub repository, where all the work involved with the development process of the entire ELK stack is available [24].</w:t>
-      </w:r>
-      <w:r>
-        <w:t xml:space="preserve"> Other than the grok filter, we also used Ruby scripts within the filter, since Logstash can execute Ruby code within the pipeline</w:t>
-      </w:r>
-      <w:r>
-        <w:t xml:space="preserve"> [25]</w:t>
-      </w:r>
-      <w:r>
-        <w:t xml:space="preserve">. The </w:t>
-      </w:r>
-      <w:r>
-        <w:t xml:space="preserve">plugin </w:t>
-      </w:r>
-      <w:r>
-        <w:t xml:space="preserve">helped us in adding extra keys into the JSON data </w:t>
-      </w:r>
-      <w:r>
-        <w:t xml:space="preserve">before sending the logs to Elasticsearch </w:t>
-      </w:r>
-      <w:r>
-        <w:t xml:space="preserve">(i.e. fields that the </w:t>
-      </w:r>
-      <w:r>
-        <w:t>log file</w:t>
-      </w:r>
-      <w:r>
-        <w:t xml:space="preserve"> itself did </w:t>
-      </w:r>
-      <w:r>
-        <w:t xml:space="preserve">not provide). </w:t>
-      </w:r>
-      <w:r>
-        <w:t xml:space="preserve">An example where we used Ruby together with grok </w:t>
-      </w:r>
-      <w:r>
-        <w:t>was another log file format that we receive from the Nova compute nodes (see Figure 10)</w:t>
-      </w:r>
-      <w:r>
-        <w:t xml:space="preserve">, and it is in fact the central node </w:t>
-      </w:r>
-      <w:r>
-        <w:t>that</w:t>
-      </w:r>
-      <w:r>
-        <w:t xml:space="preserve"> sends this particular data</w:t>
-      </w:r>
-      <w:r>
-        <w:t xml:space="preserve">. From two </w:t>
-      </w:r>
-      <w:r>
-        <w:t xml:space="preserve">different </w:t>
-      </w:r>
-      <w:r>
-        <w:t xml:space="preserve">timestamps </w:t>
-      </w:r>
-      <w:r>
-        <w:t xml:space="preserve">within the same event </w:t>
-      </w:r>
-      <w:r>
-        <w:t>(</w:t>
-      </w:r>
-      <w:r>
-        <w:t>logline</w:t>
-      </w:r>
-      <w:r>
-        <w:t xml:space="preserve">) </w:t>
-      </w:r>
-      <w:r>
-        <w:t xml:space="preserve">we were able to calculate a new field called </w:t>
-      </w:r>
-      <w:proofErr w:type="spellStart"/>
-      <w:r>
-        <w:rPr>
-          <w:rFonts w:ascii="Courier New" w:hAnsi="Courier New" w:cs="Courier New"/>
-        </w:rPr>
         <w:t>VM_duration</w:t>
       </w:r>
-      <w:proofErr w:type="spellEnd"/>
       <w:r>
         <w:t xml:space="preserve">: </w:t>
       </w:r>
@@ -5565,25 +4918,7 @@
                             <w:sz w:val="16"/>
                             <w:szCs w:val="16"/>
                           </w:rPr>
-                          <w:t xml:space="preserve">      </w:t>
-                        </w:r>
-                        <w:proofErr w:type="spellStart"/>
-                        <w:r>
-                          <w:rPr>
-                            <w:rFonts w:ascii="Courier New" w:hAnsi="Courier New" w:cs="Courier New"/>
-                            <w:sz w:val="16"/>
-                            <w:szCs w:val="16"/>
-                          </w:rPr>
-                          <w:t>init</w:t>
-                        </w:r>
-                        <w:proofErr w:type="spellEnd"/>
-                        <w:r>
-                          <w:rPr>
-                            <w:rFonts w:ascii="Courier New" w:hAnsi="Courier New" w:cs="Courier New"/>
-                            <w:sz w:val="16"/>
-                            <w:szCs w:val="16"/>
-                          </w:rPr>
-                          <w:t xml:space="preserve"> =&gt; "require 'time'"</w:t>
+                          <w:t xml:space="preserve">      init =&gt; "require 'time'"</w:t>
                         </w:r>
                       </w:p>
                       <w:p>
@@ -5636,43 +4971,7 @@
                             <w:sz w:val="16"/>
                             <w:szCs w:val="16"/>
                           </w:rPr>
-                          <w:t>t1=</w:t>
-                        </w:r>
-                        <w:proofErr w:type="spellStart"/>
-                        <w:r>
-                          <w:rPr>
-                            <w:rFonts w:ascii="Courier New" w:hAnsi="Courier New" w:cs="Courier New"/>
-                            <w:sz w:val="16"/>
-                            <w:szCs w:val="16"/>
-                          </w:rPr>
-                          <w:t>event.get</w:t>
-                        </w:r>
-                        <w:proofErr w:type="spellEnd"/>
-                        <w:r>
-                          <w:rPr>
-                            <w:rFonts w:ascii="Courier New" w:hAnsi="Courier New" w:cs="Courier New"/>
-                            <w:sz w:val="16"/>
-                            <w:szCs w:val="16"/>
-                          </w:rPr>
-                          <w:t>("</w:t>
-                        </w:r>
-                        <w:proofErr w:type="spellStart"/>
-                        <w:r>
-                          <w:rPr>
-                            <w:rFonts w:ascii="Courier New" w:hAnsi="Courier New" w:cs="Courier New"/>
-                            <w:sz w:val="16"/>
-                            <w:szCs w:val="16"/>
-                          </w:rPr>
-                          <w:t>deleted_at</w:t>
-                        </w:r>
-                        <w:proofErr w:type="spellEnd"/>
-                        <w:r>
-                          <w:rPr>
-                            <w:rFonts w:ascii="Courier New" w:hAnsi="Courier New" w:cs="Courier New"/>
-                            <w:sz w:val="16"/>
-                            <w:szCs w:val="16"/>
-                          </w:rPr>
-                          <w:t>")</w:t>
+                          <w:t>t1=event.get("deleted_at")</w:t>
                         </w:r>
                       </w:p>
                       <w:p>
@@ -5691,43 +4990,7 @@
                             <w:sz w:val="16"/>
                             <w:szCs w:val="16"/>
                           </w:rPr>
-                          <w:t>t2=</w:t>
-                        </w:r>
-                        <w:proofErr w:type="spellStart"/>
-                        <w:r>
-                          <w:rPr>
-                            <w:rFonts w:ascii="Courier New" w:hAnsi="Courier New" w:cs="Courier New"/>
-                            <w:sz w:val="16"/>
-                            <w:szCs w:val="16"/>
-                          </w:rPr>
-                          <w:t>event.get</w:t>
-                        </w:r>
-                        <w:proofErr w:type="spellEnd"/>
-                        <w:r>
-                          <w:rPr>
-                            <w:rFonts w:ascii="Courier New" w:hAnsi="Courier New" w:cs="Courier New"/>
-                            <w:sz w:val="16"/>
-                            <w:szCs w:val="16"/>
-                          </w:rPr>
-                          <w:t>("</w:t>
-                        </w:r>
-                        <w:proofErr w:type="spellStart"/>
-                        <w:r>
-                          <w:rPr>
-                            <w:rFonts w:ascii="Courier New" w:hAnsi="Courier New" w:cs="Courier New"/>
-                            <w:sz w:val="16"/>
-                            <w:szCs w:val="16"/>
-                          </w:rPr>
-                          <w:t>created_at</w:t>
-                        </w:r>
-                        <w:proofErr w:type="spellEnd"/>
-                        <w:r>
-                          <w:rPr>
-                            <w:rFonts w:ascii="Courier New" w:hAnsi="Courier New" w:cs="Courier New"/>
-                            <w:sz w:val="16"/>
-                            <w:szCs w:val="16"/>
-                          </w:rPr>
-                          <w:t>")</w:t>
+                          <w:t>t2=event.get("created_at")</w:t>
                         </w:r>
                       </w:p>
                       <w:p>
@@ -5765,43 +5028,7 @@
                             <w:sz w:val="16"/>
                             <w:szCs w:val="16"/>
                           </w:rPr>
-                          <w:t>unless (t</w:t>
-                        </w:r>
-                        <w:proofErr w:type="gramStart"/>
-                        <w:r>
-                          <w:rPr>
-                            <w:rFonts w:ascii="Courier New" w:hAnsi="Courier New" w:cs="Courier New"/>
-                            <w:sz w:val="16"/>
-                            <w:szCs w:val="16"/>
-                          </w:rPr>
-                          <w:t>2.empty</w:t>
-                        </w:r>
-                        <w:proofErr w:type="gramEnd"/>
-                        <w:r>
-                          <w:rPr>
-                            <w:rFonts w:ascii="Courier New" w:hAnsi="Courier New" w:cs="Courier New"/>
-                            <w:sz w:val="16"/>
-                            <w:szCs w:val="16"/>
-                          </w:rPr>
-                          <w:t>? || t2.nil?) &amp;&amp; (t</w:t>
-                        </w:r>
-                        <w:proofErr w:type="gramStart"/>
-                        <w:r>
-                          <w:rPr>
-                            <w:rFonts w:ascii="Courier New" w:hAnsi="Courier New" w:cs="Courier New"/>
-                            <w:sz w:val="16"/>
-                            <w:szCs w:val="16"/>
-                          </w:rPr>
-                          <w:t>1.empty</w:t>
-                        </w:r>
-                        <w:proofErr w:type="gramEnd"/>
-                        <w:r>
-                          <w:rPr>
-                            <w:rFonts w:ascii="Courier New" w:hAnsi="Courier New" w:cs="Courier New"/>
-                            <w:sz w:val="16"/>
-                            <w:szCs w:val="16"/>
-                          </w:rPr>
-                          <w:t>? || t1.nil?)</w:t>
+                          <w:t>unless (t2.empty? || t2.nil?) &amp;&amp; (t1.empty? || t1.nil?)</w:t>
                         </w:r>
                       </w:p>
                       <w:p>
@@ -5820,80 +5047,24 @@
                             <w:sz w:val="16"/>
                             <w:szCs w:val="16"/>
                           </w:rPr>
-                          <w:t>duration=(</w:t>
-                        </w:r>
-                        <w:proofErr w:type="spellStart"/>
+                          <w:t>duration=(Time.parse(t1).to_i</w:t>
+                        </w:r>
                         <w:r>
                           <w:rPr>
                             <w:rFonts w:ascii="Courier New" w:hAnsi="Courier New" w:cs="Courier New"/>
                             <w:sz w:val="16"/>
                             <w:szCs w:val="16"/>
                           </w:rPr>
-                          <w:t>Time.parse</w:t>
-                        </w:r>
-                        <w:proofErr w:type="spellEnd"/>
+                          <w:t>-</w:t>
+                        </w:r>
                         <w:r>
                           <w:rPr>
                             <w:rFonts w:ascii="Courier New" w:hAnsi="Courier New" w:cs="Courier New"/>
                             <w:sz w:val="16"/>
                             <w:szCs w:val="16"/>
                           </w:rPr>
-                          <w:t>(t1).</w:t>
-                        </w:r>
-                        <w:proofErr w:type="spellStart"/>
-                        <w:r>
-                          <w:rPr>
-                            <w:rFonts w:ascii="Courier New" w:hAnsi="Courier New" w:cs="Courier New"/>
-                            <w:sz w:val="16"/>
-                            <w:szCs w:val="16"/>
-                          </w:rPr>
-                          <w:t>to_i</w:t>
-                        </w:r>
-                        <w:r>
-                          <w:rPr>
-                            <w:rFonts w:ascii="Courier New" w:hAnsi="Courier New" w:cs="Courier New"/>
-                            <w:sz w:val="16"/>
-                            <w:szCs w:val="16"/>
-                          </w:rPr>
-                          <w:t>-</w:t>
-                        </w:r>
-                        <w:r>
-                          <w:rPr>
-                            <w:rFonts w:ascii="Courier New" w:hAnsi="Courier New" w:cs="Courier New"/>
-                            <w:sz w:val="16"/>
-                            <w:szCs w:val="16"/>
-                          </w:rPr>
-                          <w:t>Time.parse</w:t>
-                        </w:r>
-                        <w:proofErr w:type="spellEnd"/>
-                        <w:r>
-                          <w:rPr>
-                            <w:rFonts w:ascii="Courier New" w:hAnsi="Courier New" w:cs="Courier New"/>
-                            <w:sz w:val="16"/>
-                            <w:szCs w:val="16"/>
-                          </w:rPr>
-                          <w:t>(t2).</w:t>
-                        </w:r>
-                        <w:proofErr w:type="spellStart"/>
-                        <w:r>
-                          <w:rPr>
-                            <w:rFonts w:ascii="Courier New" w:hAnsi="Courier New" w:cs="Courier New"/>
-                            <w:sz w:val="16"/>
-                            <w:szCs w:val="16"/>
-                          </w:rPr>
-                          <w:t>to_i</w:t>
-                        </w:r>
-                        <w:proofErr w:type="spellEnd"/>
-                        <w:proofErr w:type="gramStart"/>
-                        <w:r>
-                          <w:rPr>
-                            <w:rFonts w:ascii="Courier New" w:hAnsi="Courier New" w:cs="Courier New"/>
-                            <w:sz w:val="16"/>
-                            <w:szCs w:val="16"/>
-                          </w:rPr>
-                          <w:t>).abs</w:t>
-                        </w:r>
-                        <w:proofErr w:type="gramEnd"/>
+                          <w:t>Time.parse(t2).to_i).abs</w:t>
+                        </w:r>
                       </w:p>
                       <w:p>
                         <w:pPr>
@@ -5924,51 +5095,13 @@
                             <w:szCs w:val="16"/>
                           </w:rPr>
                         </w:pPr>
-                        <w:proofErr w:type="spellStart"/>
                         <w:r>
                           <w:rPr>
                             <w:rFonts w:ascii="Courier New" w:hAnsi="Courier New" w:cs="Courier New"/>
                             <w:sz w:val="16"/>
                             <w:szCs w:val="16"/>
                           </w:rPr>
-                          <w:t>event.set</w:t>
-                        </w:r>
-                        <w:proofErr w:type="spellEnd"/>
-                        <w:r>
-                          <w:rPr>
-                            <w:rFonts w:ascii="Courier New" w:hAnsi="Courier New" w:cs="Courier New"/>
-                            <w:sz w:val="16"/>
-                            <w:szCs w:val="16"/>
-                          </w:rPr>
-                          <w:t>("</w:t>
-                        </w:r>
-                        <w:proofErr w:type="spellStart"/>
-                        <w:r>
-                          <w:rPr>
-                            <w:rFonts w:ascii="Courier New" w:hAnsi="Courier New" w:cs="Courier New"/>
-                            <w:sz w:val="16"/>
-                            <w:szCs w:val="16"/>
-                          </w:rPr>
-                          <w:t>VM_duration</w:t>
-                        </w:r>
-                        <w:proofErr w:type="gramStart"/>
-                        <w:r>
-                          <w:rPr>
-                            <w:rFonts w:ascii="Courier New" w:hAnsi="Courier New" w:cs="Courier New"/>
-                            <w:sz w:val="16"/>
-                            <w:szCs w:val="16"/>
-                          </w:rPr>
-                          <w:t>",duration</w:t>
-                        </w:r>
-                        <w:proofErr w:type="spellEnd"/>
-                        <w:proofErr w:type="gramEnd"/>
-                        <w:r>
-                          <w:rPr>
-                            <w:rFonts w:ascii="Courier New" w:hAnsi="Courier New" w:cs="Courier New"/>
-                            <w:sz w:val="16"/>
-                            <w:szCs w:val="16"/>
-                          </w:rPr>
-                          <w:t>)</w:t>
+                          <w:t>event.set("VM_duration",duration)</w:t>
                         </w:r>
                       </w:p>
                       <w:p>
@@ -6157,7 +5290,6 @@
                             <w:szCs w:val="16"/>
                           </w:rPr>
                         </w:pPr>
-                        <w:proofErr w:type="gramStart"/>
                         <w:r>
                           <w:rPr>
                             <w:rFonts w:ascii="Courier New" w:hAnsi="Courier New" w:cs="Courier New"/>
@@ -6166,7 +5298,6 @@
                           </w:rPr>
                           <w:t>grok{</w:t>
                         </w:r>
-                        <w:proofErr w:type="gramEnd"/>
                       </w:p>
                       <w:p>
                         <w:pPr>
@@ -6184,25 +5315,7 @@
                             <w:sz w:val="16"/>
                             <w:szCs w:val="16"/>
                           </w:rPr>
-                          <w:t>match=</w:t>
-                        </w:r>
-                        <w:proofErr w:type="gramStart"/>
-                        <w:r>
-                          <w:rPr>
-                            <w:rFonts w:ascii="Courier New" w:hAnsi="Courier New" w:cs="Courier New"/>
-                            <w:sz w:val="16"/>
-                            <w:szCs w:val="16"/>
-                          </w:rPr>
-                          <w:t>&gt;{</w:t>
-                        </w:r>
-                        <w:proofErr w:type="gramEnd"/>
-                        <w:r>
-                          <w:rPr>
-                            <w:rFonts w:ascii="Courier New" w:hAnsi="Courier New" w:cs="Courier New"/>
-                            <w:sz w:val="16"/>
-                            <w:szCs w:val="16"/>
-                          </w:rPr>
-                          <w:t xml:space="preserve"> </w:t>
+                          <w:t xml:space="preserve">match=&gt;{ </w:t>
                         </w:r>
                       </w:p>
                       <w:p>
@@ -6361,16 +5474,16 @@
           <w:noProof/>
         </w:rPr>
         <w:drawing>
-          <wp:anchor distT="0" distB="0" distL="114300" distR="114300" simplePos="0" relativeHeight="251681792" behindDoc="0" locked="0" layoutInCell="1" allowOverlap="1" wp14:anchorId="2C6CEF2B" wp14:editId="29089B28">
+          <wp:anchor distT="0" distB="0" distL="114300" distR="114300" simplePos="0" relativeHeight="251681792" behindDoc="0" locked="0" layoutInCell="1" allowOverlap="1" wp14:anchorId="2C6CEF2B" wp14:editId="7318B8BD">
             <wp:simplePos x="0" y="0"/>
             <wp:positionH relativeFrom="column">
-              <wp:posOffset>-48260</wp:posOffset>
+              <wp:posOffset>-52070</wp:posOffset>
             </wp:positionH>
             <wp:positionV relativeFrom="paragraph">
-              <wp:posOffset>2608003</wp:posOffset>
+              <wp:posOffset>2370455</wp:posOffset>
             </wp:positionV>
-            <wp:extent cx="6490970" cy="3953510"/>
-            <wp:effectExtent l="0" t="0" r="0" b="0"/>
+            <wp:extent cx="6490970" cy="4185920"/>
+            <wp:effectExtent l="0" t="0" r="0" b="5080"/>
             <wp:wrapTopAndBottom/>
             <wp:docPr id="21" name="Text Box 21"/>
             <wp:cNvGraphicFramePr/>
@@ -6381,7 +5494,7 @@
                   <wp:spPr>
                     <a:xfrm>
                       <a:off x="0" y="0"/>
-                      <a:ext cx="6490970" cy="3953510"/>
+                      <a:ext cx="6490970" cy="4185920"/>
                     </a:xfrm>
                     <a:prstGeom prst="rect">
                       <a:avLst/>
@@ -6411,9 +5524,9 @@
                             <w:szCs w:val="16"/>
                           </w:rPr>
                           <w:drawing>
-                            <wp:inline distT="0" distB="0" distL="0" distR="0" wp14:anchorId="4A2FF4C3" wp14:editId="6480EA62">
-                              <wp:extent cx="5490459" cy="3599935"/>
-                              <wp:effectExtent l="0" t="0" r="0" b="0"/>
+                            <wp:inline distT="0" distB="0" distL="0" distR="0" wp14:anchorId="4A2FF4C3" wp14:editId="656ABA58">
+                              <wp:extent cx="5882684" cy="3857106"/>
+                              <wp:effectExtent l="0" t="0" r="0" b="3810"/>
                               <wp:docPr id="26" name="Picture 26" descr="Graphical user interface, text&#10;&#10;Description automatically generated"/>
                               <wp:cNvGraphicFramePr>
                                 <a:graphicFrameLocks xmlns:a="http://purl.oclc.org/ooxml/drawingml/main" noChangeAspect="1"/>
@@ -6440,7 +5553,7 @@
                                     <pic:spPr>
                                       <a:xfrm>
                                         <a:off x="0" y="0"/>
-                                        <a:ext cx="5839568" cy="3828836"/>
+                                        <a:ext cx="6300876" cy="4131302"/>
                                       </a:xfrm>
                                       <a:prstGeom prst="rect">
                                         <a:avLst/>
@@ -6535,6 +5648,12 @@
       <w:r>
         <w:t xml:space="preserve"> in section 3 we can follow a real-time evolution with the incoming events (counts per unit time).</w:t>
       </w:r>
+      <w:r>
+        <w:rPr>
+          <w:noProof/>
+        </w:rPr>
+        <w:t xml:space="preserve"> </w:t>
+      </w:r>
     </w:p>
     <w:p>
       <w:pPr>
@@ -6608,6 +5727,237 @@
         <w:jc w:val="both"/>
       </w:pPr>
       <w:r>
+        <w:rPr>
+          <w:noProof/>
+        </w:rPr>
+        <w:drawing>
+          <wp:anchor distT="0" distB="0" distL="114300" distR="114300" simplePos="0" relativeHeight="251695104" behindDoc="0" locked="0" layoutInCell="1" allowOverlap="1" wp14:anchorId="36D232BB" wp14:editId="54337B76">
+            <wp:simplePos x="0" y="0"/>
+            <wp:positionH relativeFrom="column">
+              <wp:posOffset>-2692227</wp:posOffset>
+            </wp:positionH>
+            <wp:positionV relativeFrom="paragraph">
+              <wp:posOffset>2871759</wp:posOffset>
+            </wp:positionV>
+            <wp:extent cx="266008" cy="257695"/>
+            <wp:effectExtent l="0" t="0" r="13970" b="9525"/>
+            <wp:wrapNone/>
+            <wp:docPr id="18" name="Rectangle 18"/>
+            <wp:cNvGraphicFramePr/>
+            <a:graphic xmlns:a="http://purl.oclc.org/ooxml/drawingml/main">
+              <a:graphicData uri="http://schemas.microsoft.com/office/word/2010/wordprocessingShape">
+                <wp:wsp>
+                  <wp:cNvSpPr/>
+                  <wp:spPr>
+                    <a:xfrm>
+                      <a:off x="0" y="0"/>
+                      <a:ext cx="266008" cy="257695"/>
+                    </a:xfrm>
+                    <a:prstGeom prst="rect">
+                      <a:avLst/>
+                    </a:prstGeom>
+                    <a:solidFill>
+                      <a:srgbClr val="FF0000"/>
+                    </a:solidFill>
+                  </wp:spPr>
+                  <wp:style>
+                    <a:lnRef idx="2">
+                      <a:schemeClr val="accent1">
+                        <a:shade val="50%"/>
+                      </a:schemeClr>
+                    </a:lnRef>
+                    <a:fillRef idx="1">
+                      <a:schemeClr val="accent1"/>
+                    </a:fillRef>
+                    <a:effectRef idx="0">
+                      <a:schemeClr val="accent1"/>
+                    </a:effectRef>
+                    <a:fontRef idx="minor">
+                      <a:schemeClr val="lt1"/>
+                    </a:fontRef>
+                  </wp:style>
+                  <wp:txbx>
+                    <wne:txbxContent>
+                      <w:p>
+                        <w:r>
+                          <w:t>2</w:t>
+                        </w:r>
+                      </w:p>
+                    </wne:txbxContent>
+                  </wp:txbx>
+                  <wp:bodyPr rot="0" spcFirstLastPara="0" vertOverflow="overflow" horzOverflow="overflow" vert="horz" wrap="square" lIns="91440" tIns="45720" rIns="91440" bIns="45720" numCol="1" spcCol="0" rtlCol="0" fromWordArt="0" anchor="ctr" anchorCtr="0" forceAA="0" compatLnSpc="1">
+                    <a:prstTxWarp prst="textNoShape">
+                      <a:avLst/>
+                    </a:prstTxWarp>
+                    <a:noAutofit/>
+                  </wp:bodyPr>
+                </wp:wsp>
+              </a:graphicData>
+            </a:graphic>
+            <wp14:sizeRelH relativeFrom="margin">
+              <wp14:pctWidth>0%</wp14:pctWidth>
+            </wp14:sizeRelH>
+            <wp14:sizeRelV relativeFrom="margin">
+              <wp14:pctHeight>0%</wp14:pctHeight>
+            </wp14:sizeRelV>
+          </wp:anchor>
+        </w:drawing>
+      </w:r>
+      <w:r>
+        <w:rPr>
+          <w:noProof/>
+        </w:rPr>
+        <w:drawing>
+          <wp:anchor distT="0" distB="0" distL="114300" distR="114300" simplePos="0" relativeHeight="251693056" behindDoc="0" locked="0" layoutInCell="1" allowOverlap="1" wp14:anchorId="685583D1" wp14:editId="0EECC539">
+            <wp:simplePos x="0" y="0"/>
+            <wp:positionH relativeFrom="column">
+              <wp:posOffset>-1861763</wp:posOffset>
+            </wp:positionH>
+            <wp:positionV relativeFrom="paragraph">
+              <wp:posOffset>3411855</wp:posOffset>
+            </wp:positionV>
+            <wp:extent cx="266008" cy="257695"/>
+            <wp:effectExtent l="0" t="0" r="13970" b="9525"/>
+            <wp:wrapNone/>
+            <wp:docPr id="15" name="Rectangle 15"/>
+            <wp:cNvGraphicFramePr/>
+            <a:graphic xmlns:a="http://purl.oclc.org/ooxml/drawingml/main">
+              <a:graphicData uri="http://schemas.microsoft.com/office/word/2010/wordprocessingShape">
+                <wp:wsp>
+                  <wp:cNvSpPr/>
+                  <wp:spPr>
+                    <a:xfrm>
+                      <a:off x="0" y="0"/>
+                      <a:ext cx="266008" cy="257695"/>
+                    </a:xfrm>
+                    <a:prstGeom prst="rect">
+                      <a:avLst/>
+                    </a:prstGeom>
+                    <a:solidFill>
+                      <a:srgbClr val="FF0000"/>
+                    </a:solidFill>
+                  </wp:spPr>
+                  <wp:style>
+                    <a:lnRef idx="2">
+                      <a:schemeClr val="accent1">
+                        <a:shade val="50%"/>
+                      </a:schemeClr>
+                    </a:lnRef>
+                    <a:fillRef idx="1">
+                      <a:schemeClr val="accent1"/>
+                    </a:fillRef>
+                    <a:effectRef idx="0">
+                      <a:schemeClr val="accent1"/>
+                    </a:effectRef>
+                    <a:fontRef idx="minor">
+                      <a:schemeClr val="lt1"/>
+                    </a:fontRef>
+                  </wp:style>
+                  <wp:txbx>
+                    <wne:txbxContent>
+                      <w:p>
+                        <w:r>
+                          <w:t>1</w:t>
+                        </w:r>
+                      </w:p>
+                    </wne:txbxContent>
+                  </wp:txbx>
+                  <wp:bodyPr rot="0" spcFirstLastPara="0" vertOverflow="overflow" horzOverflow="overflow" vert="horz" wrap="square" lIns="91440" tIns="45720" rIns="91440" bIns="45720" numCol="1" spcCol="0" rtlCol="0" fromWordArt="0" anchor="ctr" anchorCtr="0" forceAA="0" compatLnSpc="1">
+                    <a:prstTxWarp prst="textNoShape">
+                      <a:avLst/>
+                    </a:prstTxWarp>
+                    <a:noAutofit/>
+                  </wp:bodyPr>
+                </wp:wsp>
+              </a:graphicData>
+            </a:graphic>
+            <wp14:sizeRelH relativeFrom="margin">
+              <wp14:pctWidth>0%</wp14:pctWidth>
+            </wp14:sizeRelH>
+            <wp14:sizeRelV relativeFrom="margin">
+              <wp14:pctHeight>0%</wp14:pctHeight>
+            </wp14:sizeRelV>
+          </wp:anchor>
+        </w:drawing>
+      </w:r>
+      <w:r>
+        <w:rPr>
+          <w:noProof/>
+        </w:rPr>
+        <w:drawing>
+          <wp:anchor distT="0" distB="0" distL="114300" distR="114300" simplePos="0" relativeHeight="251691008" behindDoc="0" locked="0" layoutInCell="1" allowOverlap="1" wp14:anchorId="72B075A9" wp14:editId="65E99BFA">
+            <wp:simplePos x="0" y="0"/>
+            <wp:positionH relativeFrom="column">
+              <wp:posOffset>1745442</wp:posOffset>
+            </wp:positionH>
+            <wp:positionV relativeFrom="paragraph">
+              <wp:posOffset>2314633</wp:posOffset>
+            </wp:positionV>
+            <wp:extent cx="266008" cy="257695"/>
+            <wp:effectExtent l="0" t="0" r="13970" b="9525"/>
+            <wp:wrapNone/>
+            <wp:docPr id="27" name="Rectangle 27"/>
+            <wp:cNvGraphicFramePr/>
+            <a:graphic xmlns:a="http://purl.oclc.org/ooxml/drawingml/main">
+              <a:graphicData uri="http://schemas.microsoft.com/office/word/2010/wordprocessingShape">
+                <wp:wsp>
+                  <wp:cNvSpPr/>
+                  <wp:spPr>
+                    <a:xfrm>
+                      <a:off x="0" y="0"/>
+                      <a:ext cx="266008" cy="257695"/>
+                    </a:xfrm>
+                    <a:prstGeom prst="rect">
+                      <a:avLst/>
+                    </a:prstGeom>
+                    <a:solidFill>
+                      <a:srgbClr val="FF0000"/>
+                    </a:solidFill>
+                  </wp:spPr>
+                  <wp:style>
+                    <a:lnRef idx="2">
+                      <a:schemeClr val="accent1">
+                        <a:shade val="50%"/>
+                      </a:schemeClr>
+                    </a:lnRef>
+                    <a:fillRef idx="1">
+                      <a:schemeClr val="accent1"/>
+                    </a:fillRef>
+                    <a:effectRef idx="0">
+                      <a:schemeClr val="accent1"/>
+                    </a:effectRef>
+                    <a:fontRef idx="minor">
+                      <a:schemeClr val="lt1"/>
+                    </a:fontRef>
+                  </wp:style>
+                  <wp:txbx>
+                    <wne:txbxContent>
+                      <w:p>
+                        <w:r>
+                          <w:t>3</w:t>
+                        </w:r>
+                      </w:p>
+                    </wne:txbxContent>
+                  </wp:txbx>
+                  <wp:bodyPr rot="0" spcFirstLastPara="0" vertOverflow="overflow" horzOverflow="overflow" vert="horz" wrap="square" lIns="91440" tIns="45720" rIns="91440" bIns="45720" numCol="1" spcCol="0" rtlCol="0" fromWordArt="0" anchor="ctr" anchorCtr="0" forceAA="0" compatLnSpc="1">
+                    <a:prstTxWarp prst="textNoShape">
+                      <a:avLst/>
+                    </a:prstTxWarp>
+                    <a:noAutofit/>
+                  </wp:bodyPr>
+                </wp:wsp>
+              </a:graphicData>
+            </a:graphic>
+            <wp14:sizeRelH relativeFrom="margin">
+              <wp14:pctWidth>0%</wp14:pctWidth>
+            </wp14:sizeRelH>
+            <wp14:sizeRelV relativeFrom="margin">
+              <wp14:pctHeight>0%</wp14:pctHeight>
+            </wp14:sizeRelV>
+          </wp:anchor>
+        </w:drawing>
+      </w:r>
+      <w:r>
         <w:t xml:space="preserve">We believe that the currently developed logging pipelines are capable of ingesting </w:t>
       </w:r>
       <w:r>
@@ -6638,6 +5988,7 @@
         <w:rPr>
           <w:noProof/>
         </w:rPr>
+        <w:lastRenderedPageBreak/>
         <w:drawing>
           <wp:anchor distT="0" distB="0" distL="114300" distR="114300" simplePos="0" relativeHeight="251684864" behindDoc="0" locked="0" layoutInCell="1" allowOverlap="1" wp14:anchorId="1692F49E" wp14:editId="625F3261">
             <wp:simplePos x="0" y="0"/>
@@ -6716,84 +6067,7 @@
           <w:noProof/>
         </w:rPr>
         <w:drawing>
-          <wp:anchor distT="0" distB="0" distL="114300" distR="114300" simplePos="0" relativeHeight="251686912" behindDoc="0" locked="0" layoutInCell="1" allowOverlap="1" wp14:anchorId="4F4FD2C7" wp14:editId="7FAF0D98">
-            <wp:simplePos x="0" y="0"/>
-            <wp:positionH relativeFrom="column">
-              <wp:posOffset>1647479</wp:posOffset>
-            </wp:positionH>
-            <wp:positionV relativeFrom="paragraph">
-              <wp:posOffset>1398328</wp:posOffset>
-            </wp:positionV>
-            <wp:extent cx="266008" cy="257695"/>
-            <wp:effectExtent l="0" t="0" r="13970" b="9525"/>
-            <wp:wrapNone/>
-            <wp:docPr id="27" name="Rectangle 27"/>
-            <wp:cNvGraphicFramePr/>
-            <a:graphic xmlns:a="http://purl.oclc.org/ooxml/drawingml/main">
-              <a:graphicData uri="http://schemas.microsoft.com/office/word/2010/wordprocessingShape">
-                <wp:wsp>
-                  <wp:cNvSpPr/>
-                  <wp:spPr>
-                    <a:xfrm>
-                      <a:off x="0" y="0"/>
-                      <a:ext cx="266008" cy="257695"/>
-                    </a:xfrm>
-                    <a:prstGeom prst="rect">
-                      <a:avLst/>
-                    </a:prstGeom>
-                    <a:solidFill>
-                      <a:srgbClr val="FF0000"/>
-                    </a:solidFill>
-                  </wp:spPr>
-                  <wp:style>
-                    <a:lnRef idx="2">
-                      <a:schemeClr val="accent1">
-                        <a:shade val="50%"/>
-                      </a:schemeClr>
-                    </a:lnRef>
-                    <a:fillRef idx="1">
-                      <a:schemeClr val="accent1"/>
-                    </a:fillRef>
-                    <a:effectRef idx="0">
-                      <a:schemeClr val="accent1"/>
-                    </a:effectRef>
-                    <a:fontRef idx="minor">
-                      <a:schemeClr val="lt1"/>
-                    </a:fontRef>
-                  </wp:style>
-                  <wp:txbx>
-                    <wne:txbxContent>
-                      <w:p>
-                        <w:r>
-                          <w:t>3</w:t>
-                        </w:r>
-                      </w:p>
-                    </wne:txbxContent>
-                  </wp:txbx>
-                  <wp:bodyPr rot="0" spcFirstLastPara="0" vertOverflow="overflow" horzOverflow="overflow" vert="horz" wrap="square" lIns="91440" tIns="45720" rIns="91440" bIns="45720" numCol="1" spcCol="0" rtlCol="0" fromWordArt="0" anchor="ctr" anchorCtr="0" forceAA="0" compatLnSpc="1">
-                    <a:prstTxWarp prst="textNoShape">
-                      <a:avLst/>
-                    </a:prstTxWarp>
-                    <a:noAutofit/>
-                  </wp:bodyPr>
-                </wp:wsp>
-              </a:graphicData>
-            </a:graphic>
-            <wp14:sizeRelH relativeFrom="margin">
-              <wp14:pctWidth>0%</wp14:pctWidth>
-            </wp14:sizeRelH>
-            <wp14:sizeRelV relativeFrom="margin">
-              <wp14:pctHeight>0%</wp14:pctHeight>
-            </wp14:sizeRelV>
-          </wp:anchor>
-        </w:drawing>
-      </w:r>
-      <w:r>
-        <w:rPr>
-          <w:noProof/>
-        </w:rPr>
-        <w:drawing>
-          <wp:anchor distT="0" distB="0" distL="114300" distR="114300" simplePos="0" relativeHeight="251682816" behindDoc="0" locked="0" layoutInCell="1" allowOverlap="1" wp14:anchorId="5DFC08A5" wp14:editId="630CD6D4">
+          <wp:anchor distT="0" distB="0" distL="114300" distR="114300" simplePos="0" relativeHeight="251682816" behindDoc="0" locked="0" layoutInCell="1" allowOverlap="1" wp14:anchorId="5DFC08A5" wp14:editId="5185A759">
             <wp:simplePos x="0" y="0"/>
             <wp:positionH relativeFrom="column">
               <wp:posOffset>-1764030</wp:posOffset>
@@ -6866,11 +6140,7 @@
         </w:drawing>
       </w:r>
       <w:r>
-        <w:t xml:space="preserve">During the development phases, we always worked with the latest available versions of each service within the </w:t>
-      </w:r>
-      <w:r>
-        <w:lastRenderedPageBreak/>
-        <w:t>stack</w:t>
+        <w:t>During the development phases, we always worked with the latest available versions of each service within the stack</w:t>
       </w:r>
       <w:r>
         <w:t xml:space="preserve">: </w:t>
@@ -6889,13 +6159,34 @@
       </w:r>
     </w:p>
     <w:p>
-      <w:r>
+      <w:pPr>
+        <w:jc w:val="both"/>
         <w:rPr>
           <w:i/>
           <w:iCs/>
         </w:rPr>
+      </w:pPr>
+    </w:p>
+    <w:p>
+      <w:pPr>
+        <w:jc w:val="both"/>
+        <w:rPr>
+          <w:i/>
+          <w:iCs/>
+        </w:rPr>
+      </w:pPr>
+      <w:r>
+        <w:rPr>
+          <w:i/>
+          <w:iCs/>
+        </w:rPr>
         <w:t>Future Work</w:t>
       </w:r>
+    </w:p>
+    <w:p>
+      <w:pPr>
+        <w:jc w:val="both"/>
+      </w:pPr>
     </w:p>
     <w:p>
       <w:pPr>
@@ -7084,7 +6375,23 @@
                             <w:sz w:val="16"/>
                             <w:szCs w:val="16"/>
                           </w:rPr>
-                          <w:t>Figure 13: Nova compute architecture deployed using k8s clusters.</w:t>
+                          <w:t xml:space="preserve">Figure </w:t>
+                        </w:r>
+                        <w:r>
+                          <w:rPr>
+                            <w:color w:val="000000" w:themeColor="text1"/>
+                            <w:sz w:val="16"/>
+                            <w:szCs w:val="16"/>
+                          </w:rPr>
+                          <w:t>A1</w:t>
+                        </w:r>
+                        <w:r>
+                          <w:rPr>
+                            <w:color w:val="000000" w:themeColor="text1"/>
+                            <w:sz w:val="16"/>
+                            <w:szCs w:val="16"/>
+                          </w:rPr>
+                          <w:t>: Nova compute architecture deployed using k8s clusters.</w:t>
                         </w:r>
                       </w:p>
                     </wne:txbxContent>
@@ -7108,45 +6415,13 @@
         </w:drawing>
       </w:r>
       <w:r>
-        <w:t xml:space="preserve">We are very grateful to the Department of Computational Physics and Information Technology (DFCTI) at NIPNE-HH, especially our Head of Department – </w:t>
-      </w:r>
-      <w:proofErr w:type="spellStart"/>
-      <w:r>
-        <w:t>Mihnea</w:t>
-      </w:r>
-      <w:proofErr w:type="spellEnd"/>
+        <w:t>We are very grateful to the Department of Computational Physics and Information Technology (DFCTI) at NIPNE-HH, especially our Head of Department – Mihnea Dulea for encouraging us during the</w:t>
+      </w:r>
       <w:r>
         <w:t xml:space="preserve"> </w:t>
       </w:r>
-      <w:proofErr w:type="spellStart"/>
-      <w:r>
-        <w:t>Dulea</w:t>
-      </w:r>
-      <w:proofErr w:type="spellEnd"/>
-      <w:r>
-        <w:t xml:space="preserve"> for encouraging us during the</w:t>
-      </w:r>
-      <w:r>
-        <w:t xml:space="preserve"> </w:t>
-      </w:r>
-      <w:r>
-        <w:t xml:space="preserve">development process, and our colleague - </w:t>
-      </w:r>
-      <w:proofErr w:type="spellStart"/>
-      <w:r>
-        <w:t>Ionut</w:t>
-      </w:r>
-      <w:proofErr w:type="spellEnd"/>
-      <w:r>
-        <w:t xml:space="preserve"> </w:t>
-      </w:r>
-      <w:proofErr w:type="spellStart"/>
-      <w:r>
-        <w:t>Vasile</w:t>
-      </w:r>
-      <w:proofErr w:type="spellEnd"/>
-      <w:r>
-        <w:t xml:space="preserve"> for fruitful discussions and for providing us the testing environment of the ELK stack.</w:t>
+      <w:r>
+        <w:t>development process, and our colleague - Ionut Vasile for fruitful discussions and for providing us the testing environment of the ELK stack.</w:t>
       </w:r>
     </w:p>
     <w:p>
@@ -7159,7 +6434,25 @@
         <w:ind w:start="10.80pt"/>
       </w:pPr>
       <w:r>
-        <w:t>Appendices</w:t>
+        <w:t>Appendix I</w:t>
+      </w:r>
+    </w:p>
+    <w:p>
+      <w:pPr>
+        <w:ind w:firstLine="10.80pt"/>
+        <w:jc w:val="both"/>
+      </w:pPr>
+      <w:r>
+        <w:t>The architecture of a Kubernetes cluster</w:t>
+      </w:r>
+      <w:r>
+        <w:t xml:space="preserve"> developed using OpenStack and Nova services can be seen in </w:t>
+      </w:r>
+      <w:r>
+        <w:t>Figure A1</w:t>
+      </w:r>
+      <w:r>
+        <w:t>.</w:t>
       </w:r>
     </w:p>
     <w:p>
@@ -7172,39 +6465,35 @@
         <w:ind w:start="10.80pt"/>
       </w:pPr>
       <w:r>
-        <w:t>Appendix I</w:t>
+        <w:t>References</w:t>
       </w:r>
     </w:p>
     <w:p>
       <w:pPr>
         <w:ind w:firstLine="10.80pt"/>
         <w:jc w:val="both"/>
-      </w:pPr>
-      <w:r>
-        <w:t>The architecture of a Kubernetes cluster</w:t>
-      </w:r>
-      <w:r>
-        <w:t xml:space="preserve"> developed using OpenStack and Nova services can be seen in </w:t>
-      </w:r>
-      <w:r>
-        <w:t>Figure A1</w:t>
-      </w:r>
-      <w:r>
-        <w:t>.</w:t>
-      </w:r>
-    </w:p>
-    <w:p>
-      <w:pPr>
-        <w:pStyle w:val="Heading1"/>
-        <w:numPr>
-          <w:ilvl w:val="0"/>
-          <w:numId w:val="0"/>
-        </w:numPr>
-        <w:ind w:start="10.80pt"/>
-      </w:pPr>
-      <w:r>
-        <w:t>References</w:t>
-      </w:r>
+        <w:rPr>
+          <w:sz w:val="16"/>
+          <w:szCs w:val="16"/>
+        </w:rPr>
+      </w:pPr>
+      <w:r>
+        <w:rPr>
+          <w:sz w:val="16"/>
+          <w:szCs w:val="16"/>
+        </w:rPr>
+        <w:t xml:space="preserve">[1] Elasticsearch service, (site available November 2020): </w:t>
+      </w:r>
+      <w:hyperlink r:id="rId15" w:history="1">
+        <w:r>
+          <w:rPr>
+            <w:rStyle w:val="Hyperlink"/>
+            <w:sz w:val="16"/>
+            <w:szCs w:val="16"/>
+          </w:rPr>
+          <w:t>https://www.elastic.co/elasticsearch/</w:t>
+        </w:r>
+      </w:hyperlink>
     </w:p>
     <w:p>
       <w:pPr>
@@ -7220,8 +6509,18 @@
           <w:sz w:val="16"/>
           <w:szCs w:val="16"/>
         </w:rPr>
-        <w:t>[1] Elasticsearch service, (site available November 2020): https://www.elastic.co/elasticsearch/</w:t>
-      </w:r>
+        <w:t xml:space="preserve">[2] Elastic – the company (site available November 2020): </w:t>
+      </w:r>
+      <w:hyperlink r:id="rId16" w:history="1">
+        <w:r>
+          <w:rPr>
+            <w:rStyle w:val="Hyperlink"/>
+            <w:sz w:val="16"/>
+            <w:szCs w:val="16"/>
+          </w:rPr>
+          <w:t>https://www.elastic.co/about/</w:t>
+        </w:r>
+      </w:hyperlink>
     </w:p>
     <w:p>
       <w:pPr>
@@ -7237,8 +6536,18 @@
           <w:sz w:val="16"/>
           <w:szCs w:val="16"/>
         </w:rPr>
-        <w:t>[2] Elastic – the company (site available November 2020): https://www.elastic.co/about/</w:t>
-      </w:r>
+        <w:t xml:space="preserve">[3] The ELK stack, (site available November 2020): </w:t>
+      </w:r>
+      <w:hyperlink r:id="rId17" w:history="1">
+        <w:r>
+          <w:rPr>
+            <w:rStyle w:val="Hyperlink"/>
+            <w:sz w:val="16"/>
+            <w:szCs w:val="16"/>
+          </w:rPr>
+          <w:t>https://www.elastic.co/what-is/elk-stack</w:t>
+        </w:r>
+      </w:hyperlink>
     </w:p>
     <w:p>
       <w:pPr>
@@ -7254,8 +6563,18 @@
           <w:sz w:val="16"/>
           <w:szCs w:val="16"/>
         </w:rPr>
-        <w:t>[3] The ELK stack, (site available November 2020): https://www.elastic.co/what-is/elk-stack</w:t>
-      </w:r>
+        <w:t xml:space="preserve">[4] Kubernetes, main webpage (site available November 2020): </w:t>
+      </w:r>
+      <w:hyperlink r:id="rId18" w:history="1">
+        <w:r>
+          <w:rPr>
+            <w:rStyle w:val="Hyperlink"/>
+            <w:sz w:val="16"/>
+            <w:szCs w:val="16"/>
+          </w:rPr>
+          <w:t>https://kubernetes.io/docs/concepts/overview/what-is-kubernetes/</w:t>
+        </w:r>
+      </w:hyperlink>
     </w:p>
     <w:p>
       <w:pPr>
@@ -7271,8 +6590,18 @@
           <w:sz w:val="16"/>
           <w:szCs w:val="16"/>
         </w:rPr>
-        <w:t>[4] Kubernetes, main webpage (site available November 2020): https://kubernetes.io/docs/concepts/overview/what-is-kubernetes/</w:t>
-      </w:r>
+        <w:t xml:space="preserve">[5] The OpenStack project: official website (site available November 2020): </w:t>
+      </w:r>
+      <w:hyperlink r:id="rId19" w:history="1">
+        <w:r>
+          <w:rPr>
+            <w:rStyle w:val="Hyperlink"/>
+            <w:sz w:val="16"/>
+            <w:szCs w:val="16"/>
+          </w:rPr>
+          <w:t>https://www.openstack.org/</w:t>
+        </w:r>
+      </w:hyperlink>
     </w:p>
     <w:p>
       <w:pPr>
@@ -7288,8 +6617,18 @@
           <w:sz w:val="16"/>
           <w:szCs w:val="16"/>
         </w:rPr>
-        <w:t>[5] The OpenStack project: official website (site available November 2020): https://www.openstack.org/</w:t>
-      </w:r>
+        <w:t xml:space="preserve">[6] CeCBiD-EOSC: project within NIPNE-HH, project main page (site available November 2020): </w:t>
+      </w:r>
+      <w:hyperlink r:id="rId20" w:history="1">
+        <w:r>
+          <w:rPr>
+            <w:rStyle w:val="Hyperlink"/>
+            <w:sz w:val="16"/>
+            <w:szCs w:val="16"/>
+          </w:rPr>
+          <w:t>http://cecbid-eosc.ifin.ro/index.php</w:t>
+        </w:r>
+      </w:hyperlink>
     </w:p>
     <w:p>
       <w:pPr>
@@ -7305,24 +6644,45 @@
           <w:sz w:val="16"/>
           <w:szCs w:val="16"/>
         </w:rPr>
-        <w:t xml:space="preserve">[6] </w:t>
-      </w:r>
-      <w:proofErr w:type="spellStart"/>
-      <w:r>
+        <w:t xml:space="preserve">[7] SLURM workload manager, main webpage (available November 2020): </w:t>
+      </w:r>
+      <w:hyperlink r:id="rId21" w:history="1">
+        <w:r>
+          <w:rPr>
+            <w:rStyle w:val="Hyperlink"/>
+            <w:sz w:val="16"/>
+            <w:szCs w:val="16"/>
+          </w:rPr>
+          <w:t>https://slurm.schedmd.com/overview.html</w:t>
+        </w:r>
+      </w:hyperlink>
+    </w:p>
+    <w:p>
+      <w:pPr>
+        <w:ind w:firstLine="10.80pt"/>
+        <w:jc w:val="both"/>
         <w:rPr>
           <w:sz w:val="16"/>
           <w:szCs w:val="16"/>
         </w:rPr>
-        <w:t>CeCBiD</w:t>
-      </w:r>
-      <w:proofErr w:type="spellEnd"/>
+      </w:pPr>
       <w:r>
         <w:rPr>
           <w:sz w:val="16"/>
           <w:szCs w:val="16"/>
         </w:rPr>
-        <w:t>-EOSC: project within NIPNE-HH, project main page (site available November 2020): http://cecbid-eosc.ifin.ro/index.php</w:t>
-      </w:r>
+        <w:t xml:space="preserve">[8] Nova – OpenStack, official documentation (available November 2020): </w:t>
+      </w:r>
+      <w:hyperlink r:id="rId22" w:history="1">
+        <w:r>
+          <w:rPr>
+            <w:rStyle w:val="Hyperlink"/>
+            <w:sz w:val="16"/>
+            <w:szCs w:val="16"/>
+          </w:rPr>
+          <w:t>https://docs.openstack.org/nova/latest/</w:t>
+        </w:r>
+      </w:hyperlink>
     </w:p>
     <w:p>
       <w:pPr>
@@ -7338,8 +6698,18 @@
           <w:sz w:val="16"/>
           <w:szCs w:val="16"/>
         </w:rPr>
-        <w:t>[7] SLURM workload manager, main webpage (available November 2020): https://slurm.schedmd.com/overview.html</w:t>
-      </w:r>
+        <w:t xml:space="preserve">[9] Keystone – OpenStack, main webpage (available November 2020): </w:t>
+      </w:r>
+      <w:hyperlink r:id="rId23" w:history="1">
+        <w:r>
+          <w:rPr>
+            <w:rStyle w:val="Hyperlink"/>
+            <w:sz w:val="16"/>
+            <w:szCs w:val="16"/>
+          </w:rPr>
+          <w:t>https://www.openstack.org/software/releases/victoria/components/keystone</w:t>
+        </w:r>
+      </w:hyperlink>
     </w:p>
     <w:p>
       <w:pPr>
@@ -7355,8 +6725,18 @@
           <w:sz w:val="16"/>
           <w:szCs w:val="16"/>
         </w:rPr>
-        <w:t>[8] Nova – OpenStack, official documentation (available November 2020): https://docs.openstack.org/nova/latest/</w:t>
-      </w:r>
+        <w:t xml:space="preserve">[10] Keystone – OpenStack, official documentation (available November 2020): </w:t>
+      </w:r>
+      <w:hyperlink r:id="rId24" w:history="1">
+        <w:r>
+          <w:rPr>
+            <w:rStyle w:val="Hyperlink"/>
+            <w:sz w:val="16"/>
+            <w:szCs w:val="16"/>
+          </w:rPr>
+          <w:t>https://docs.openstack.org/keystone/latest/</w:t>
+        </w:r>
+      </w:hyperlink>
     </w:p>
     <w:p>
       <w:pPr>
@@ -7372,8 +6752,18 @@
           <w:sz w:val="16"/>
           <w:szCs w:val="16"/>
         </w:rPr>
-        <w:t>[9] Keystone – OpenStack, main webpage (available November 2020): https://www.openstack.org/software/releases/victoria/components/keystone</w:t>
-      </w:r>
+        <w:t xml:space="preserve">[11] Cinder – OpenStack, main webpage (available November 2020): </w:t>
+      </w:r>
+      <w:hyperlink r:id="rId25" w:history="1">
+        <w:r>
+          <w:rPr>
+            <w:rStyle w:val="Hyperlink"/>
+            <w:sz w:val="16"/>
+            <w:szCs w:val="16"/>
+          </w:rPr>
+          <w:t>https://www.openstack.org/software/releases/victoria/components/cinder</w:t>
+        </w:r>
+      </w:hyperlink>
     </w:p>
     <w:p>
       <w:pPr>
@@ -7389,8 +6779,18 @@
           <w:sz w:val="16"/>
           <w:szCs w:val="16"/>
         </w:rPr>
-        <w:t>[10] Keystone – OpenStack, official documentation (available November 2020): https://docs.openstack.org/keystone/latest/</w:t>
-      </w:r>
+        <w:t xml:space="preserve">[12] Cinder – OpenStack, official documentation (available November 2020): </w:t>
+      </w:r>
+      <w:hyperlink r:id="rId26" w:history="1">
+        <w:r>
+          <w:rPr>
+            <w:rStyle w:val="Hyperlink"/>
+            <w:sz w:val="16"/>
+            <w:szCs w:val="16"/>
+          </w:rPr>
+          <w:t>https://docs.openstack.org/cinder/latest/</w:t>
+        </w:r>
+      </w:hyperlink>
     </w:p>
     <w:p>
       <w:pPr>
@@ -7406,8 +6806,19 @@
           <w:sz w:val="16"/>
           <w:szCs w:val="16"/>
         </w:rPr>
-        <w:t>[11] Cinder – OpenStack, main webpage (available November 2020): https://www.openstack.org/software/releases/victoria/components/cinder</w:t>
-      </w:r>
+        <w:lastRenderedPageBreak/>
+        <w:t xml:space="preserve">[13] Docker Containers, official documentation – Orientation and setup (available November 2020): </w:t>
+      </w:r>
+      <w:hyperlink r:id="rId27" w:history="1">
+        <w:r>
+          <w:rPr>
+            <w:rStyle w:val="Hyperlink"/>
+            <w:sz w:val="16"/>
+            <w:szCs w:val="16"/>
+          </w:rPr>
+          <w:t>https://docs.docker.com/get-started/</w:t>
+        </w:r>
+      </w:hyperlink>
     </w:p>
     <w:p>
       <w:pPr>
@@ -7423,8 +6834,18 @@
           <w:sz w:val="16"/>
           <w:szCs w:val="16"/>
         </w:rPr>
-        <w:t>[12] Cinder – OpenStack, official documentation (available November 2020): https://docs.openstack.org/cinder/latest/</w:t>
-      </w:r>
+        <w:t xml:space="preserve">[14] DigitalOcean, Main webpage (available November 2020):  </w:t>
+      </w:r>
+      <w:hyperlink r:id="rId28" w:history="1">
+        <w:r>
+          <w:rPr>
+            <w:rStyle w:val="Hyperlink"/>
+            <w:sz w:val="16"/>
+            <w:szCs w:val="16"/>
+          </w:rPr>
+          <w:t>https://www.digitalocean.com/</w:t>
+        </w:r>
+      </w:hyperlink>
     </w:p>
     <w:p>
       <w:pPr>
@@ -7440,8 +6861,18 @@
           <w:sz w:val="16"/>
           <w:szCs w:val="16"/>
         </w:rPr>
-        <w:t>[13] Docker Containers, official documentation – Orientation and setup (available November 2020): https://docs.docker.com/get-started/</w:t>
-      </w:r>
+        <w:t xml:space="preserve">[15] DigitalOcean, Main webpage (available November 2020):  </w:t>
+      </w:r>
+      <w:hyperlink r:id="rId29" w:history="1">
+        <w:r>
+          <w:rPr>
+            <w:rStyle w:val="Hyperlink"/>
+            <w:sz w:val="16"/>
+            <w:szCs w:val="16"/>
+          </w:rPr>
+          <w:t>https://www.digitalocean.com/products/droplets/</w:t>
+        </w:r>
+      </w:hyperlink>
     </w:p>
     <w:p>
       <w:pPr>
@@ -7457,9 +6888,18 @@
           <w:sz w:val="16"/>
           <w:szCs w:val="16"/>
         </w:rPr>
-        <w:lastRenderedPageBreak/>
-        <w:t>[14] DigitalOcean, Main webpage (available November 2020):  https://www.digitalocean.com/</w:t>
-      </w:r>
+        <w:t xml:space="preserve">[16] NGINX, Official documentation (available November 2020): </w:t>
+      </w:r>
+      <w:hyperlink r:id="rId30" w:history="1">
+        <w:r>
+          <w:rPr>
+            <w:rStyle w:val="Hyperlink"/>
+            <w:sz w:val="16"/>
+            <w:szCs w:val="16"/>
+          </w:rPr>
+          <w:t>https://docs.nginx.com/nginx/admin-guide/installing-nginx/installing-nginx-open-source/</w:t>
+        </w:r>
+      </w:hyperlink>
     </w:p>
     <w:p>
       <w:pPr>
@@ -7475,8 +6915,18 @@
           <w:sz w:val="16"/>
           <w:szCs w:val="16"/>
         </w:rPr>
-        <w:t>[15] DigitalOcean, Main webpage (available November 2020):  https://www.digitalocean.com/products/droplets/</w:t>
-      </w:r>
+        <w:t xml:space="preserve">[17] Filebeat, Official documentation (available November 2020): </w:t>
+      </w:r>
+      <w:hyperlink r:id="rId31" w:history="1">
+        <w:r>
+          <w:rPr>
+            <w:rStyle w:val="Hyperlink"/>
+            <w:sz w:val="16"/>
+            <w:szCs w:val="16"/>
+          </w:rPr>
+          <w:t>https://www.elastic.co/guide/en/beats/filebeat/current/how-filebeat-works.html</w:t>
+        </w:r>
+      </w:hyperlink>
     </w:p>
     <w:p>
       <w:pPr>
@@ -7492,8 +6942,18 @@
           <w:sz w:val="16"/>
           <w:szCs w:val="16"/>
         </w:rPr>
-        <w:t>[16] NGINX, Official documentation (available November 2020): https://docs.nginx.com/nginx/admin-guide/installing-nginx/installing-nginx-open-source/</w:t>
-      </w:r>
+        <w:t xml:space="preserve">[18] Filebeat – Harvester, (available November 2020): </w:t>
+      </w:r>
+      <w:hyperlink r:id="rId32" w:history="1">
+        <w:r>
+          <w:rPr>
+            <w:rStyle w:val="Hyperlink"/>
+            <w:sz w:val="16"/>
+            <w:szCs w:val="16"/>
+          </w:rPr>
+          <w:t>https://www.elastic.co/guide/en/beats/filebeat/7.9/filebeat-overview.html</w:t>
+        </w:r>
+      </w:hyperlink>
     </w:p>
     <w:p>
       <w:pPr>
@@ -7509,8 +6969,18 @@
           <w:sz w:val="16"/>
           <w:szCs w:val="16"/>
         </w:rPr>
-        <w:t>[17] Filebeat, Official documentation (available November 2020): https://www.elastic.co/guide/en/beats/filebeat/current/how-filebeat-works.html</w:t>
-      </w:r>
+        <w:t xml:space="preserve">[19] Metricbeat, Official documentation (available November 2020): </w:t>
+      </w:r>
+      <w:hyperlink r:id="rId33" w:history="1">
+        <w:r>
+          <w:rPr>
+            <w:rStyle w:val="Hyperlink"/>
+            <w:sz w:val="16"/>
+            <w:szCs w:val="16"/>
+          </w:rPr>
+          <w:t>https://www.elastic.co/beats/metricbeat</w:t>
+        </w:r>
+      </w:hyperlink>
     </w:p>
     <w:p>
       <w:pPr>
@@ -7526,8 +6996,18 @@
           <w:sz w:val="16"/>
           <w:szCs w:val="16"/>
         </w:rPr>
-        <w:t>[18] Filebeat – Harvester, (available November 2020): https://www.elastic.co/guide/en/beats/filebeat/7.9/filebeat-overview.html</w:t>
-      </w:r>
+        <w:t xml:space="preserve">[20] Beats – Elastic, Official webpage (available November 2020): </w:t>
+      </w:r>
+      <w:hyperlink r:id="rId34" w:history="1">
+        <w:r>
+          <w:rPr>
+            <w:rStyle w:val="Hyperlink"/>
+            <w:sz w:val="16"/>
+            <w:szCs w:val="16"/>
+          </w:rPr>
+          <w:t>https://www.elastic.co/beats/</w:t>
+        </w:r>
+      </w:hyperlink>
     </w:p>
     <w:p>
       <w:pPr>
@@ -7543,8 +7023,18 @@
           <w:sz w:val="16"/>
           <w:szCs w:val="16"/>
         </w:rPr>
-        <w:t>[19] Metricbeat, Official documentation (available November 2020): https://www.elastic.co/beats/metricbeat</w:t>
-      </w:r>
+        <w:t xml:space="preserve">[21] YAML, Official webpage (available November 2020): </w:t>
+      </w:r>
+      <w:hyperlink r:id="rId35" w:history="1">
+        <w:r>
+          <w:rPr>
+            <w:rStyle w:val="Hyperlink"/>
+            <w:sz w:val="16"/>
+            <w:szCs w:val="16"/>
+          </w:rPr>
+          <w:t>https://yaml.org/</w:t>
+        </w:r>
+      </w:hyperlink>
     </w:p>
     <w:p>
       <w:pPr>
@@ -7560,8 +7050,18 @@
           <w:sz w:val="16"/>
           <w:szCs w:val="16"/>
         </w:rPr>
-        <w:t>[20] Beats – Elastic, Official webpage (available November 2020): https://www.elastic.co/beats/</w:t>
-      </w:r>
+        <w:t xml:space="preserve">[22] Logstash – Multiple Pipelines (available November 2020): </w:t>
+      </w:r>
+      <w:hyperlink r:id="rId36" w:history="1">
+        <w:r>
+          <w:rPr>
+            <w:rStyle w:val="Hyperlink"/>
+            <w:sz w:val="16"/>
+            <w:szCs w:val="16"/>
+          </w:rPr>
+          <w:t>https://www.elastic.co/guide/en/logstash/current/multiple-pipelines.html</w:t>
+        </w:r>
+      </w:hyperlink>
     </w:p>
     <w:p>
       <w:pPr>
@@ -7577,8 +7077,18 @@
           <w:sz w:val="16"/>
           <w:szCs w:val="16"/>
         </w:rPr>
-        <w:t>[21] YAML, Official webpage (available November 2020): https://yaml.org/</w:t>
-      </w:r>
+        <w:t xml:space="preserve">[23] Grok filter plugin, Elastic documentation (available November 2020): </w:t>
+      </w:r>
+      <w:hyperlink r:id="rId37" w:history="1">
+        <w:r>
+          <w:rPr>
+            <w:rStyle w:val="Hyperlink"/>
+            <w:sz w:val="16"/>
+            <w:szCs w:val="16"/>
+          </w:rPr>
+          <w:t>https://www.elastic.co/guide/en/logstash/current/plugins-filters-grok.html#plugins-filters-grok</w:t>
+        </w:r>
+      </w:hyperlink>
     </w:p>
     <w:p>
       <w:pPr>
@@ -7594,8 +7104,18 @@
           <w:sz w:val="16"/>
           <w:szCs w:val="16"/>
         </w:rPr>
-        <w:t>[22] Logstash – Multiple Pipelines (available November 2020): https://www.elastic.co/guide/en/logstash/current/multiple-pipelines.html</w:t>
-      </w:r>
+        <w:t xml:space="preserve">[24] ELK Stack - Public Repository on GitHub (available November 2020): </w:t>
+      </w:r>
+      <w:hyperlink r:id="rId38" w:history="1">
+        <w:r>
+          <w:rPr>
+            <w:rStyle w:val="Hyperlink"/>
+            <w:sz w:val="16"/>
+            <w:szCs w:val="16"/>
+          </w:rPr>
+          <w:t>https://github.com/basavyr/ELK-Stack-macOS</w:t>
+        </w:r>
+      </w:hyperlink>
     </w:p>
     <w:p>
       <w:pPr>
@@ -7611,8 +7131,18 @@
           <w:sz w:val="16"/>
           <w:szCs w:val="16"/>
         </w:rPr>
-        <w:t>[23] Grok filter plugin, Elastic documentation (available November 2020): https://www.elastic.co/guide/en/logstash/current/plugins-filters-grok.html#plugins-filters-grok</w:t>
-      </w:r>
+        <w:t xml:space="preserve">[25] Ruby filter plugin, Elastic documentation (available November 2020): </w:t>
+      </w:r>
+      <w:hyperlink r:id="rId39" w:history="1">
+        <w:r>
+          <w:rPr>
+            <w:rStyle w:val="Hyperlink"/>
+            <w:sz w:val="16"/>
+            <w:szCs w:val="16"/>
+          </w:rPr>
+          <w:t>https://www.elastic.co/guide/en/logstash/current/plugins-filters-ruby.html</w:t>
+        </w:r>
+      </w:hyperlink>
     </w:p>
     <w:p>
       <w:pPr>
@@ -7628,8 +7158,53 @@
           <w:sz w:val="16"/>
           <w:szCs w:val="16"/>
         </w:rPr>
-        <w:t xml:space="preserve">[24] ELK Stack - Public Repository on GitHub (available November 2020): https://github.com/basavyr/ELK-Stack-macOS </w:t>
-      </w:r>
+        <w:t>[26]</w:t>
+      </w:r>
+      <w:r>
+        <w:rPr>
+          <w:sz w:val="16"/>
+          <w:szCs w:val="16"/>
+        </w:rPr>
+        <w:t xml:space="preserve"> </w:t>
+      </w:r>
+      <w:r>
+        <w:rPr>
+          <w:sz w:val="16"/>
+          <w:szCs w:val="16"/>
+        </w:rPr>
+        <w:t>Aggregate filter plugin, Elastic documentation (available November</w:t>
+      </w:r>
+      <w:r>
+        <w:rPr>
+          <w:sz w:val="16"/>
+          <w:szCs w:val="16"/>
+        </w:rPr>
+        <w:t xml:space="preserve"> </w:t>
+      </w:r>
+      <w:r>
+        <w:rPr>
+          <w:sz w:val="16"/>
+          <w:szCs w:val="16"/>
+        </w:rPr>
+        <w:t>2020):</w:t>
+      </w:r>
+      <w:r>
+        <w:rPr>
+          <w:sz w:val="16"/>
+          <w:szCs w:val="16"/>
+        </w:rPr>
+        <w:t xml:space="preserve"> </w:t>
+      </w:r>
+      <w:hyperlink r:id="rId40" w:history="1">
+        <w:r>
+          <w:rPr>
+            <w:rStyle w:val="Hyperlink"/>
+            <w:sz w:val="16"/>
+            <w:szCs w:val="16"/>
+          </w:rPr>
+          <w:t>https://www.elastic.co/guide/en/logstash/current/plugins-filters-aggregate.html</w:t>
+        </w:r>
+      </w:hyperlink>
     </w:p>
     <w:p>
       <w:pPr>
@@ -7645,61 +7220,21 @@
           <w:sz w:val="16"/>
           <w:szCs w:val="16"/>
         </w:rPr>
-        <w:t>[25] Ruby filter plugin, Elastic documentation (available November 2020): https://www.elastic.co/guide/en/logstash/current/plugins-filters-ruby.html</w:t>
-      </w:r>
-    </w:p>
-    <w:p>
-      <w:pPr>
-        <w:ind w:firstLine="10.80pt"/>
-        <w:jc w:val="both"/>
-        <w:rPr>
-          <w:sz w:val="16"/>
-          <w:szCs w:val="16"/>
-        </w:rPr>
-      </w:pPr>
-      <w:r>
-        <w:rPr>
-          <w:sz w:val="16"/>
-          <w:szCs w:val="16"/>
-        </w:rPr>
-        <w:t>[26] Aggregate filter plugin, Elastic documentation (available November 2020): https://www.elastic.co/guide/en/logstash/current/plugins-filters-aggregate.html</w:t>
-      </w:r>
-    </w:p>
-    <w:p>
-      <w:pPr>
-        <w:ind w:firstLine="10.80pt"/>
-        <w:jc w:val="both"/>
-        <w:rPr>
-          <w:sz w:val="16"/>
-          <w:szCs w:val="16"/>
-        </w:rPr>
-      </w:pPr>
-      <w:r>
-        <w:rPr>
-          <w:sz w:val="16"/>
-          <w:szCs w:val="16"/>
-        </w:rPr>
-        <w:t xml:space="preserve">[27] ZELK vs ELK: </w:t>
-      </w:r>
-      <w:proofErr w:type="spellStart"/>
-      <w:r>
-        <w:rPr>
-          <w:sz w:val="16"/>
-          <w:szCs w:val="16"/>
-        </w:rPr>
-        <w:t>Zebrium</w:t>
-      </w:r>
-      <w:proofErr w:type="spellEnd"/>
-      <w:r>
-        <w:rPr>
-          <w:sz w:val="16"/>
-          <w:szCs w:val="16"/>
-        </w:rPr>
-        <w:t xml:space="preserve"> vs Elastic Machine Learning, webpage available November 2020: https://www.zebrium.com/blog/zelk-vs-elk-zebrium-ml-vs-elastic-machine-learning-zebrium</w:t>
-      </w:r>
+        <w:t xml:space="preserve">[27] ZELK vs ELK: Zebrium vs Elastic Machine Learning, webpage available November 2020: </w:t>
+      </w:r>
+      <w:hyperlink r:id="rId41" w:history="1">
+        <w:r>
+          <w:rPr>
+            <w:rStyle w:val="Hyperlink"/>
+            <w:sz w:val="16"/>
+            <w:szCs w:val="16"/>
+          </w:rPr>
+          <w:t>https://www.zebrium.com/blog/zelk-vs-elk-zebrium-ml-vs-elastic-machine-learning-zebrium</w:t>
+        </w:r>
+      </w:hyperlink>
     </w:p>
     <w:sectPr>
-      <w:footerReference w:type="first" r:id="rId15"/>
+      <w:footerReference w:type="first" r:id="rId42"/>
       <w:type w:val="continuous"/>
       <w:pgSz w:w="595.30pt" w:h="841.90pt" w:code="9"/>
       <w:pgMar w:top="54pt" w:right="44.65pt" w:bottom="72pt" w:left="44.65pt" w:header="36pt" w:footer="36pt" w:gutter="0pt"/>
@@ -9892,6 +9427,7 @@
   <w:style w:type="paragraph" w:default="1" w:styleId="Normal">
     <w:name w:val="Normal"/>
     <w:qFormat/>
+    <w:rsid w:val="001E2947"/>
     <w:pPr>
       <w:jc w:val="center"/>
     </w:pPr>
@@ -10341,6 +9877,27 @@
       <w:contextualSpacing/>
     </w:pPr>
   </w:style>
+  <w:style w:type="character" w:styleId="Hyperlink">
+    <w:name w:val="Hyperlink"/>
+    <w:basedOn w:val="DefaultParagraphFont"/>
+    <w:rsid w:val="00ED77F9"/>
+    <w:rPr>
+      <w:color w:val="0563C1" w:themeColor="hyperlink"/>
+      <w:u w:val="single"/>
+    </w:rPr>
+  </w:style>
+  <w:style w:type="character" w:styleId="UnresolvedMention">
+    <w:name w:val="Unresolved Mention"/>
+    <w:basedOn w:val="DefaultParagraphFont"/>
+    <w:uiPriority w:val="99"/>
+    <w:semiHidden/>
+    <w:unhideWhenUsed/>
+    <w:rsid w:val="00ED77F9"/>
+    <w:rPr>
+      <w:color w:val="605E5C"/>
+      <w:shd w:val="clear" w:color="auto" w:fill="E1DFDD"/>
+    </w:rPr>
+  </w:style>
 </w:styles>
 </file>
 

</xml_diff>

<commit_message>
adds redacted and acknowledgements
</commit_message>
<xml_diff>
--- a/elk.docx
+++ b/elk.docx
@@ -234,13 +234,7 @@
         <w:t>—</w:t>
       </w:r>
       <w:r>
-        <w:t xml:space="preserve">The full stack logging </w:t>
-      </w:r>
-      <w:r>
-        <w:t>service</w:t>
-      </w:r>
-      <w:r>
-        <w:t xml:space="preserve"> provided by Elastic</w:t>
+        <w:t>The full stack logging service provided by Elastic</w:t>
       </w:r>
       <w:r>
         <w:rPr>
@@ -249,73 +243,7 @@
         <w:t>TM</w:t>
       </w:r>
       <w:r>
-        <w:t xml:space="preserve"> has become a powerful tool within the high-performance computing community due to its ease of use, lightweight impact on the machine</w:t>
-      </w:r>
-      <w:r>
-        <w:t>s</w:t>
-      </w:r>
-      <w:r>
-        <w:t xml:space="preserve">, </w:t>
-      </w:r>
-      <w:r>
-        <w:t>performance speeds</w:t>
-      </w:r>
-      <w:r>
-        <w:t>,</w:t>
-      </w:r>
-      <w:r>
-        <w:t xml:space="preserve"> and scalability. In the current work, we attempt to deploy such a stack on a server within </w:t>
-      </w:r>
-      <w:r>
-        <w:t>our</w:t>
-      </w:r>
-      <w:r>
-        <w:t xml:space="preserve"> department, which will be used for ingesting, parsing</w:t>
-      </w:r>
-      <w:r>
-        <w:t>,</w:t>
-      </w:r>
-      <w:r>
-        <w:t xml:space="preserve"> and finally analyzing logs coming from multiple clusters. By analyzing the overall performance of each machine that is under continuous </w:t>
-      </w:r>
-      <w:r>
-        <w:t>monitoring</w:t>
-      </w:r>
-      <w:r>
-        <w:t>, we can provide immediate support in case of any issues that might occur</w:t>
-      </w:r>
-      <w:r>
-        <w:t>,</w:t>
-      </w:r>
-      <w:r>
-        <w:t xml:space="preserve"> and more importantly, we can improve the computing power of </w:t>
-      </w:r>
-      <w:r>
-        <w:t xml:space="preserve">our </w:t>
-      </w:r>
-      <w:r>
-        <w:t xml:space="preserve">clusters through optimizations </w:t>
-      </w:r>
-      <w:r>
-        <w:t xml:space="preserve">in terms of </w:t>
-      </w:r>
-      <w:r>
-        <w:t>system m</w:t>
-      </w:r>
-      <w:r>
-        <w:t>anagement</w:t>
-      </w:r>
-      <w:r>
-        <w:t>, networking</w:t>
-      </w:r>
-      <w:r>
-        <w:t>,</w:t>
-      </w:r>
-      <w:r>
-        <w:t xml:space="preserve"> and other specific features</w:t>
-      </w:r>
-      <w:r>
-        <w:t>.</w:t>
+        <w:t xml:space="preserve"> has become a powerful tool within the high-performance computing community due to its ease of use, lightweight impact on the machines, performance speeds, and scalability. In the current work, we attempt to deploy such a stack on a server inside our department, which will be used for ingesting, parsing, and analyzing logs coming from multiple clusters. By analyzing the overall performance of each machine that is under continuous monitoring, we can provide immediate support in case of any issues that might occur, and more importantly, we can improve the computing power of our clusters through optimizations in terms of system management, networking, and other specific features.</w:t>
       </w:r>
     </w:p>
     <w:p>
@@ -6322,7 +6250,7 @@
                             <wp:inline distT="0" distB="0" distL="0" distR="0" wp14:anchorId="5CFF393B" wp14:editId="6883F098">
                               <wp:extent cx="5262065" cy="4455622"/>
                               <wp:effectExtent l="0" t="0" r="0" b="2540"/>
-                              <wp:docPr id="10" name="Picture 10"/>
+                              <wp:docPr id="8" name="Picture 8"/>
                               <wp:cNvGraphicFramePr>
                                 <a:graphicFrameLocks xmlns:a="http://purl.oclc.org/ooxml/drawingml/main" noChangeAspect="1"/>
                               </wp:cNvGraphicFramePr>
@@ -6423,6 +6351,21 @@
       <w:r>
         <w:t>development process, and our colleague - Ionut Vasile for fruitful discussions and for providing us the testing environment of the ELK stack.</w:t>
       </w:r>
+      <w:r>
+        <w:t xml:space="preserve"> This work would not have been possible without the support from CONDEGRID</w:t>
+      </w:r>
+      <w:r>
+        <w:t xml:space="preserve"> [28]</w:t>
+      </w:r>
+      <w:r>
+        <w:t xml:space="preserve"> and CECBID </w:t>
+      </w:r>
+      <w:r>
+        <w:t xml:space="preserve">[6] </w:t>
+      </w:r>
+      <w:r>
+        <w:t>projects within our department.</w:t>
+      </w:r>
     </w:p>
     <w:p>
       <w:pPr>
@@ -6779,6 +6722,7 @@
           <w:sz w:val="16"/>
           <w:szCs w:val="16"/>
         </w:rPr>
+        <w:lastRenderedPageBreak/>
         <w:t xml:space="preserve">[12] Cinder – OpenStack, official documentation (available November 2020): </w:t>
       </w:r>
       <w:hyperlink r:id="rId26" w:history="1">
@@ -6806,7 +6750,6 @@
           <w:sz w:val="16"/>
           <w:szCs w:val="16"/>
         </w:rPr>
-        <w:lastRenderedPageBreak/>
         <w:t xml:space="preserve">[13] Docker Containers, official documentation – Orientation and setup (available November 2020): </w:t>
       </w:r>
       <w:hyperlink r:id="rId27" w:history="1">
@@ -6942,7 +6885,21 @@
           <w:sz w:val="16"/>
           <w:szCs w:val="16"/>
         </w:rPr>
-        <w:t xml:space="preserve">[18] Filebeat – Harvester, (available November 2020): </w:t>
+        <w:t>[18]</w:t>
+      </w:r>
+      <w:r>
+        <w:rPr>
+          <w:sz w:val="16"/>
+          <w:szCs w:val="16"/>
+        </w:rPr>
+        <w:t xml:space="preserve"> </w:t>
+      </w:r>
+      <w:r>
+        <w:rPr>
+          <w:sz w:val="16"/>
+          <w:szCs w:val="16"/>
+        </w:rPr>
+        <w:t xml:space="preserve">Filebeat – Harvester, (available November 2020): </w:t>
       </w:r>
       <w:hyperlink r:id="rId32" w:history="1">
         <w:r>
@@ -7079,7 +7036,7 @@
         </w:rPr>
         <w:t xml:space="preserve">[23] Grok filter plugin, Elastic documentation (available November 2020): </w:t>
       </w:r>
-      <w:hyperlink r:id="rId37" w:history="1">
+      <w:hyperlink r:id="rId37" w:anchor="plugins-filters-grok" w:history="1">
         <w:r>
           <w:rPr>
             <w:rStyle w:val="Hyperlink"/>
@@ -7211,6 +7168,7 @@
         <w:ind w:firstLine="10.80pt"/>
         <w:jc w:val="both"/>
         <w:rPr>
+          <w:rStyle w:val="Hyperlink"/>
           <w:sz w:val="16"/>
           <w:szCs w:val="16"/>
         </w:rPr>
@@ -7233,8 +7191,82 @@
         </w:r>
       </w:hyperlink>
     </w:p>
+    <w:p>
+      <w:pPr>
+        <w:ind w:firstLine="10.80pt"/>
+        <w:jc w:val="both"/>
+        <w:rPr>
+          <w:rStyle w:val="Hyperlink"/>
+          <w:color w:val="auto"/>
+          <w:sz w:val="16"/>
+          <w:szCs w:val="16"/>
+          <w:u w:val="none"/>
+        </w:rPr>
+      </w:pPr>
+      <w:r>
+        <w:rPr>
+          <w:sz w:val="16"/>
+          <w:szCs w:val="16"/>
+        </w:rPr>
+        <w:t>[2</w:t>
+      </w:r>
+      <w:r>
+        <w:rPr>
+          <w:sz w:val="16"/>
+          <w:szCs w:val="16"/>
+        </w:rPr>
+        <w:t>8</w:t>
+      </w:r>
+      <w:r>
+        <w:rPr>
+          <w:sz w:val="16"/>
+          <w:szCs w:val="16"/>
+        </w:rPr>
+        <w:t xml:space="preserve">] </w:t>
+      </w:r>
+      <w:r>
+        <w:rPr>
+          <w:sz w:val="16"/>
+          <w:szCs w:val="16"/>
+        </w:rPr>
+        <w:t>CONDEGRID project, Official webpage (available November 2020)</w:t>
+      </w:r>
+      <w:r>
+        <w:rPr>
+          <w:sz w:val="16"/>
+          <w:szCs w:val="16"/>
+        </w:rPr>
+        <w:t xml:space="preserve">: </w:t>
+      </w:r>
+      <w:hyperlink r:id="rId42" w:history="1">
+        <w:r>
+          <w:rPr>
+            <w:rStyle w:val="Hyperlink"/>
+            <w:sz w:val="16"/>
+            <w:szCs w:val="16"/>
+          </w:rPr>
+          <w:t>http://lcg.ifin.ro/condegrid/index.php</w:t>
+        </w:r>
+      </w:hyperlink>
+      <w:r>
+        <w:rPr>
+          <w:sz w:val="16"/>
+          <w:szCs w:val="16"/>
+        </w:rPr>
+        <w:t xml:space="preserve"> </w:t>
+      </w:r>
+    </w:p>
+    <w:p>
+      <w:pPr>
+        <w:jc w:val="both"/>
+        <w:rPr>
+          <w:sz w:val="16"/>
+          <w:szCs w:val="16"/>
+        </w:rPr>
+      </w:pPr>
+    </w:p>
     <w:sectPr>
-      <w:footerReference w:type="first" r:id="rId42"/>
+      <w:footerReference w:type="first" r:id="rId43"/>
       <w:type w:val="continuous"/>
       <w:pgSz w:w="595.30pt" w:h="841.90pt" w:code="9"/>
       <w:pgMar w:top="54pt" w:right="44.65pt" w:bottom="72pt" w:left="44.65pt" w:header="36pt" w:footer="36pt" w:gutter="0pt"/>

</xml_diff>